<commit_message>
update on tuesday 30th
update
</commit_message>
<xml_diff>
--- a/Allen et al 2017-2.docx
+++ b/Allen et al 2017-2.docx
@@ -1,6 +1,6 @@
 
 <file path=word/document.xml><?xml version="1.0" encoding="utf-8"?>
-<w:document xmlns:wpc="http://schemas.microsoft.com/office/word/2010/wordprocessingCanvas" xmlns:mo="http://schemas.microsoft.com/office/mac/office/2008/main" xmlns:mc="http://schemas.openxmlformats.org/markup-compatibility/2006" xmlns:mv="urn:schemas-microsoft-com:mac:vml" xmlns:o="urn:schemas-microsoft-com:office:office" xmlns:r="http://schemas.openxmlformats.org/officeDocument/2006/relationships" xmlns:m="http://schemas.openxmlformats.org/officeDocument/2006/math" xmlns:v="urn:schemas-microsoft-com:vml" xmlns:wp14="http://schemas.microsoft.com/office/word/2010/wordprocessingDrawing" xmlns:wp="http://schemas.openxmlformats.org/drawingml/2006/wordprocessingDrawing" xmlns:w10="urn:schemas-microsoft-com:office:word" xmlns:w="http://schemas.openxmlformats.org/wordprocessingml/2006/main" xmlns:w14="http://schemas.microsoft.com/office/word/2010/wordml" xmlns:wpg="http://schemas.microsoft.com/office/word/2010/wordprocessingGroup" xmlns:wpi="http://schemas.microsoft.com/office/word/2010/wordprocessingInk" xmlns:wne="http://schemas.microsoft.com/office/word/2006/wordml" xmlns:wps="http://schemas.microsoft.com/office/word/2010/wordprocessingShape" mc:Ignorable="w14 wp14">
+<w:document xmlns:wpc="http://schemas.microsoft.com/office/word/2010/wordprocessingCanvas" xmlns:mc="http://schemas.openxmlformats.org/markup-compatibility/2006" xmlns:o="urn:schemas-microsoft-com:office:office" xmlns:r="http://schemas.openxmlformats.org/officeDocument/2006/relationships" xmlns:m="http://schemas.openxmlformats.org/officeDocument/2006/math" xmlns:v="urn:schemas-microsoft-com:vml" xmlns:wp14="http://schemas.microsoft.com/office/word/2010/wordprocessingDrawing" xmlns:wp="http://schemas.openxmlformats.org/drawingml/2006/wordprocessingDrawing" xmlns:w10="urn:schemas-microsoft-com:office:word" xmlns:w="http://schemas.openxmlformats.org/wordprocessingml/2006/main" xmlns:w14="http://schemas.microsoft.com/office/word/2010/wordml" xmlns:w15="http://schemas.microsoft.com/office/word/2012/wordml" xmlns:wpg="http://schemas.microsoft.com/office/word/2010/wordprocessingGroup" xmlns:wpi="http://schemas.microsoft.com/office/word/2010/wordprocessingInk" xmlns:wne="http://schemas.microsoft.com/office/word/2006/wordml" xmlns:wps="http://schemas.microsoft.com/office/word/2010/wordprocessingShape" mc:Ignorable="w14 w15 wp14">
   <w:body>
     <w:p>
       <w:pPr>
@@ -28,7 +28,7 @@
                     <pic:cNvPicPr/>
                   </pic:nvPicPr>
                   <pic:blipFill>
-                    <a:blip r:embed="rId9">
+                    <a:blip r:embed="rId8">
                       <a:extLst>
                         <a:ext uri="{28A0092B-C50C-407E-A947-70E740481C1C}">
                           <a14:useLocalDpi xmlns:a14="http://schemas.microsoft.com/office/drawing/2010/main" val="0"/>
@@ -546,23 +546,7 @@
     </w:p>
     <w:p>
       <w:r>
-        <w:t xml:space="preserve">The current clinical diagnosis of FH is based on phenotypic scoring system the Dutch Lipid Clinic Network Score (DLCNS) REF.  The DLCNS is a validated set of criteria based on the patients family history of premature cardiovascular disease (CVD), their own CVD history, physical signs such as the presence of tendon </w:t>
-      </w:r>
-      <w:proofErr w:type="spellStart"/>
-      <w:r>
-        <w:t>xanthomas</w:t>
-      </w:r>
-      <w:proofErr w:type="spellEnd"/>
-      <w:r>
-        <w:t xml:space="preserve"> or </w:t>
-      </w:r>
-      <w:proofErr w:type="spellStart"/>
-      <w:r>
-        <w:t>arcus</w:t>
-      </w:r>
-      <w:proofErr w:type="spellEnd"/>
-      <w:r>
-        <w:t xml:space="preserve"> </w:t>
+        <w:t xml:space="preserve">The current clinical diagnosis of FH is based on phenotypic scoring system the Dutch Lipid Clinic Network Score (DLCNS) REF.  The DLCNS is a validated set of criteria based on the patients family history of premature cardiovascular disease (CVD), their own CVD history, physical signs such as the presence of tendon xanthomas or arcus </w:t>
       </w:r>
       <w:proofErr w:type="spellStart"/>
       <w:r>
@@ -1287,15 +1271,7 @@
     </w:p>
     <w:p>
       <w:r>
-        <w:t xml:space="preserve">Full demographic information with a breakdown of the </w:t>
-      </w:r>
-      <w:proofErr w:type="gramStart"/>
-      <w:r>
-        <w:t>criteria which combine to give the DLCN</w:t>
-      </w:r>
-      <w:proofErr w:type="gramEnd"/>
-      <w:r>
-        <w:t xml:space="preserve"> score shown in </w:t>
+        <w:t xml:space="preserve">Full demographic information with a breakdown of the criteria which combine to give the DLCN score shown in </w:t>
       </w:r>
       <w:r>
         <w:fldChar w:fldCharType="begin"/>
@@ -1623,352 +1599,783 @@
           <w:rFonts w:asciiTheme="minorHAnsi" w:hAnsiTheme="minorHAnsi" w:cs="F17"/>
           <w:lang w:val="en-US" w:eastAsia="en-GB"/>
         </w:rPr>
-        <w:t xml:space="preserve">To assess the accuracy of the two </w:t>
-      </w:r>
-      <w:proofErr w:type="gramStart"/>
+        <w:t xml:space="preserve">To assess the accuracy of the two stage testing process, 41 of the remaining 42 index cases were retrospectively tested for a mutation and it was found that 2 index cases with mutations associated with FH were missed </w:t>
+      </w:r>
       <w:r>
         <w:rPr>
           <w:rFonts w:asciiTheme="minorHAnsi" w:hAnsiTheme="minorHAnsi" w:cs="F17"/>
           <w:lang w:val="en-US" w:eastAsia="en-GB"/>
         </w:rPr>
-        <w:t>stage</w:t>
-      </w:r>
-      <w:proofErr w:type="gramEnd"/>
-      <w:r>
+        <w:t xml:space="preserve">with the two-stage ‘chip and sequence’ diagnostic approach.  </w:t>
+      </w:r>
+    </w:p>
+    <w:p>
+      <w:r>
+        <w:t xml:space="preserve">The index case which did not undergo full genetic testing was removed from the analysis.  </w:t>
+      </w:r>
+    </w:p>
+    <w:p>
+      <w:r>
+        <w:t xml:space="preserve">The sensitivity and specificity of the ‘chip and sequence’ diagnostic pathway are </w:t>
+      </w:r>
+      <w:commentRangeStart w:id="5"/>
+      <w:r>
+        <w:t xml:space="preserve">97.5% (95% CI: </w:t>
+      </w:r>
+      <w:commentRangeEnd w:id="5"/>
+      <w:r>
+        <w:rPr>
+          <w:rStyle w:val="CommentReference"/>
+        </w:rPr>
+        <w:commentReference w:id="5"/>
+      </w:r>
+      <w:r>
+        <w:t>96.0% - 99.6%) and 100% respectively</w:t>
+      </w:r>
+      <w:r>
+        <w:t xml:space="preserve"> (see </w:t>
+      </w:r>
+      <w:r>
+        <w:fldChar w:fldCharType="begin"/>
+      </w:r>
+      <w:r>
+        <w:instrText xml:space="preserve"> REF _Ref356121862 \h </w:instrText>
+      </w:r>
+      <w:r>
+        <w:fldChar w:fldCharType="separate"/>
+      </w:r>
+      <w:r>
+        <w:t xml:space="preserve">Table </w:t>
+      </w:r>
+      <w:r>
+        <w:rPr>
+          <w:noProof/>
+        </w:rPr>
+        <w:t>2</w:t>
+      </w:r>
+      <w:r>
+        <w:fldChar w:fldCharType="end"/>
+      </w:r>
+      <w:r>
+        <w:t xml:space="preserve"> for the contingency table)</w:t>
+      </w:r>
+      <w:r>
+        <w:t xml:space="preserve">.  </w:t>
+      </w:r>
+    </w:p>
+    <w:p>
+      <w:pPr>
+        <w:pStyle w:val="Heading2"/>
+      </w:pPr>
+      <w:r>
+        <w:lastRenderedPageBreak/>
+        <w:t>Cost</w:t>
+      </w:r>
+      <w:r>
+        <w:t xml:space="preserve"> of testing</w:t>
+      </w:r>
+    </w:p>
+    <w:p>
+      <w:r>
+        <w:t xml:space="preserve">The cost of the first stage ‘chip’ test was £100 whereas the cost of the second stage ‘sequence’ test was £400.  These costs were correct at the time of the project and quoted by the testing laboratory, </w:t>
+      </w:r>
+      <w:proofErr w:type="spellStart"/>
+      <w:r>
+        <w:t>NewGene</w:t>
+      </w:r>
+      <w:proofErr w:type="spellEnd"/>
+      <w:r>
+        <w:t xml:space="preserve">.  </w:t>
+      </w:r>
+    </w:p>
+    <w:p>
+      <w:r>
+        <w:t>If all patients were to undergo full gene sequencing, the</w:t>
+      </w:r>
+      <w:r>
+        <w:t xml:space="preserve"> cost for the full cohort of 256 patients the cost of testing </w:t>
+      </w:r>
+      <w:r>
+        <w:t>would be</w:t>
+      </w:r>
+      <w:r>
+        <w:t xml:space="preserve"> £</w:t>
+      </w:r>
+      <w:r>
+        <w:t>102,400</w:t>
+      </w:r>
+      <w:r>
+        <w:t xml:space="preserve"> (see </w:t>
+      </w:r>
+      <w:r>
+        <w:fldChar w:fldCharType="begin"/>
+      </w:r>
+      <w:r>
+        <w:instrText xml:space="preserve"> REF _Ref356121584 \h </w:instrText>
+      </w:r>
+      <w:r>
+        <w:fldChar w:fldCharType="separate"/>
+      </w:r>
+      <w:r>
+        <w:t xml:space="preserve">Table </w:t>
+      </w:r>
+      <w:r>
+        <w:rPr>
+          <w:noProof/>
+        </w:rPr>
+        <w:t>3</w:t>
+      </w:r>
+      <w:r>
+        <w:fldChar w:fldCharType="end"/>
+      </w:r>
+      <w:r>
+        <w:t xml:space="preserve"> for a full breakdown of costs)</w:t>
+      </w:r>
+      <w:r>
+        <w:t>.  The chip and sequence approach realises a saving of £10,000 for the full cohort and £42 per index case.</w:t>
+      </w:r>
+    </w:p>
+    <w:p>
+      <w:r>
+        <w:t>The cost savings are largely driven by the prevalence of mutation positive index cases (</w:t>
+      </w:r>
+      <w:proofErr w:type="spellStart"/>
+      <w:r>
+        <w:t>probands</w:t>
+      </w:r>
+      <w:proofErr w:type="spellEnd"/>
+      <w:r>
+        <w:t xml:space="preserve">) in the cohort.  </w:t>
+      </w:r>
+      <w:r>
+        <w:fldChar w:fldCharType="begin"/>
+      </w:r>
+      <w:r>
+        <w:instrText xml:space="preserve"> REF _Ref356119145 \h </w:instrText>
+      </w:r>
+      <w:r>
+        <w:fldChar w:fldCharType="separate"/>
+      </w:r>
+      <w:r>
+        <w:t xml:space="preserve">Figure </w:t>
+      </w:r>
+      <w:r>
+        <w:rPr>
+          <w:noProof/>
+        </w:rPr>
+        <w:t>2</w:t>
+      </w:r>
+      <w:r>
+        <w:fldChar w:fldCharType="end"/>
+      </w:r>
+      <w:r>
+        <w:t xml:space="preserve"> illustrates that with the current cost of the tests quoted for this manuscript, the two-step chip and sequence diagnostic pathway will be cost saving when the prevalence of FH in the cohort undergoing testing is greater than ~25%.  The savings continue to increase as the prevalence of FH increases.  </w:t>
+      </w:r>
+    </w:p>
+    <w:p>
+      <w:r>
+        <w:t>The prevalence of FH in this study was 36% therefore further savings could be accrued if this was increased.</w:t>
+      </w:r>
+    </w:p>
+    <w:p>
+      <w:pPr>
+        <w:pStyle w:val="Heading2"/>
+      </w:pPr>
+      <w:r>
+        <w:t>Genetic</w:t>
+      </w:r>
+      <w:r>
+        <w:t xml:space="preserve"> testing referral criteria</w:t>
+      </w:r>
+      <w:r>
+        <w:t xml:space="preserve">.  </w:t>
+      </w:r>
+    </w:p>
+    <w:p>
+      <w:r>
+        <w:t>DLCN</w:t>
+      </w:r>
+      <w:r>
+        <w:t xml:space="preserve"> score</w:t>
+      </w:r>
+      <w:r>
+        <w:t xml:space="preserve"> results were available for 255</w:t>
+      </w:r>
+      <w:r>
+        <w:t xml:space="preserve"> of the index cases,</w:t>
+      </w:r>
+      <w:r>
+        <w:t xml:space="preserve"> 92</w:t>
+      </w:r>
+      <w:r>
+        <w:t xml:space="preserve"> with a mutation detected and 163 with no mutation detected.  The boxplot in </w:t>
+      </w:r>
+      <w:r>
+        <w:fldChar w:fldCharType="begin"/>
+      </w:r>
+      <w:r>
+        <w:instrText xml:space="preserve"> REF _Ref356122739 \h </w:instrText>
+      </w:r>
+      <w:r>
+        <w:fldChar w:fldCharType="separate"/>
+      </w:r>
+      <w:r>
+        <w:t xml:space="preserve">Figure </w:t>
+      </w:r>
+      <w:r>
+        <w:rPr>
+          <w:noProof/>
+        </w:rPr>
+        <w:t>4</w:t>
+      </w:r>
+      <w:r>
+        <w:fldChar w:fldCharType="end"/>
+      </w:r>
+      <w:r>
+        <w:t xml:space="preserve"> illustrates that there is a slight correlation between an increased DLCNS and index cases with a mu</w:t>
+      </w:r>
+      <w:r>
+        <w:t>tation detected</w:t>
+      </w:r>
+      <w:r>
+        <w:t xml:space="preserve">. </w:t>
+      </w:r>
+    </w:p>
+    <w:p>
+      <w:r>
+        <w:t xml:space="preserve">The specific LDLC </w:t>
+      </w:r>
+      <w:r>
+        <w:t>cut-offs</w:t>
+      </w:r>
+      <w:r>
+        <w:t xml:space="preserve"> applied in the DLCNS </w:t>
+      </w:r>
+      <w:r>
+        <w:t>criteria</w:t>
+      </w:r>
+      <w:r>
+        <w:t xml:space="preserve"> are independent of age and gender, therefore their diagnostic yield may vary according to these factors.  The scoring criteria and therefore the </w:t>
+      </w:r>
+      <w:proofErr w:type="spellStart"/>
+      <w:r>
+        <w:t>pretest</w:t>
+      </w:r>
+      <w:proofErr w:type="spellEnd"/>
+      <w:r>
+        <w:t xml:space="preserve"> probability of FH may be increased by the use of age and gen</w:t>
+      </w:r>
+      <w:r>
+        <w:t>d</w:t>
+      </w:r>
+      <w:r>
+        <w:t>er related LDLC centile thresholds based on nationally representative general population data</w:t>
+      </w:r>
+      <w:r>
+        <w:t xml:space="preserve"> {REF our centile paper}</w:t>
+      </w:r>
+      <w:r>
+        <w:t xml:space="preserve">.  </w:t>
+      </w:r>
+    </w:p>
+    <w:p>
+      <w:pPr>
+        <w:autoSpaceDE w:val="0"/>
+        <w:autoSpaceDN w:val="0"/>
+        <w:adjustRightInd w:val="0"/>
+        <w:spacing w:before="0" w:after="0" w:line="240" w:lineRule="auto"/>
         <w:rPr>
           <w:rFonts w:asciiTheme="minorHAnsi" w:hAnsiTheme="minorHAnsi" w:cs="F17"/>
           <w:lang w:val="en-US" w:eastAsia="en-GB"/>
         </w:rPr>
-        <w:t xml:space="preserve"> testing process, 41 of the remaining 42 index cases were retrospectively tested for a mutation and it was found that 2 index cases with mutations associated with FH were missed </w:t>
-      </w:r>
-      <w:r>
-        <w:rPr>
-          <w:rFonts w:asciiTheme="minorHAnsi" w:hAnsiTheme="minorHAnsi" w:cs="F17"/>
+      </w:pPr>
+    </w:p>
+    <w:p>
+      <w:pPr>
+        <w:rPr>
+          <w:rFonts w:asciiTheme="minorHAnsi" w:hAnsiTheme="minorHAnsi"/>
           <w:lang w:val="en-US" w:eastAsia="en-GB"/>
         </w:rPr>
-        <w:t xml:space="preserve">with the two-stage ‘chip and sequence’ diagnostic approach.  </w:t>
-      </w:r>
-    </w:p>
-    <w:p>
-      <w:r>
-        <w:t xml:space="preserve">The index </w:t>
+      </w:pPr>
+      <w:r>
+        <w:rPr>
+          <w:lang w:val="en-US" w:eastAsia="en-GB"/>
+        </w:rPr>
+        <w:t xml:space="preserve">Patients are selected for </w:t>
+      </w:r>
+      <w:proofErr w:type="spellStart"/>
+      <w:r>
+        <w:rPr>
+          <w:lang w:val="en-US" w:eastAsia="en-GB"/>
+        </w:rPr>
+        <w:t>proband</w:t>
+      </w:r>
+      <w:proofErr w:type="spellEnd"/>
+      <w:r>
+        <w:rPr>
+          <w:lang w:val="en-US" w:eastAsia="en-GB"/>
+        </w:rPr>
+        <w:t xml:space="preserve"> testing on the basis of their Dutch Lipid Clinic Network</w:t>
+      </w:r>
+      <w:r>
+        <w:rPr>
+          <w:lang w:val="en-US" w:eastAsia="en-GB"/>
+        </w:rPr>
+        <w:t xml:space="preserve"> </w:t>
+      </w:r>
+      <w:r>
+        <w:rPr>
+          <w:lang w:val="en-US" w:eastAsia="en-GB"/>
+        </w:rPr>
+        <w:t>(DLCN</w:t>
+      </w:r>
+      <w:r>
+        <w:rPr>
+          <w:lang w:val="en-US" w:eastAsia="en-GB"/>
+        </w:rPr>
+        <w:t>)</w:t>
+      </w:r>
+      <w:r>
+        <w:rPr>
+          <w:lang w:val="en-US" w:eastAsia="en-GB"/>
+        </w:rPr>
+        <w:t xml:space="preserve"> </w:t>
+      </w:r>
+      <w:r>
+        <w:rPr>
+          <w:lang w:val="en-US" w:eastAsia="en-GB"/>
+        </w:rPr>
+        <w:t>Score</w:t>
+      </w:r>
+      <w:r>
+        <w:rPr>
+          <w:lang w:val="en-US" w:eastAsia="en-GB"/>
+        </w:rPr>
+        <w:t xml:space="preserve">. </w:t>
+      </w:r>
+      <w:r>
+        <w:rPr>
+          <w:lang w:val="en-US" w:eastAsia="en-GB"/>
+        </w:rPr>
+        <w:t xml:space="preserve">A patient with a DLCN score of greater than 5 is referred for genetic testing.  10 </w:t>
+      </w:r>
+      <w:proofErr w:type="spellStart"/>
+      <w:r>
+        <w:rPr>
+          <w:lang w:val="en-US" w:eastAsia="en-GB"/>
+        </w:rPr>
+        <w:t>probands</w:t>
+      </w:r>
+      <w:proofErr w:type="spellEnd"/>
+      <w:r>
+        <w:rPr>
+          <w:lang w:val="en-US" w:eastAsia="en-GB"/>
+        </w:rPr>
+        <w:t xml:space="preserve"> were referred for genetic testing with DLCN scores of less</w:t>
+      </w:r>
+      <w:r>
+        <w:rPr>
+          <w:lang w:val="en-US" w:eastAsia="en-GB"/>
+        </w:rPr>
+        <w:t xml:space="preserve"> than this</w:t>
       </w:r>
       <w:proofErr w:type="gramStart"/>
       <w:r>
-        <w:t>case which did not undergo full genetic testing</w:t>
+        <w:rPr>
+          <w:lang w:val="en-US" w:eastAsia="en-GB"/>
+        </w:rPr>
+        <w:t>,</w:t>
+      </w:r>
+      <w:r>
+        <w:rPr>
+          <w:lang w:val="en-US" w:eastAsia="en-GB"/>
+        </w:rPr>
+        <w:t xml:space="preserve">  ..</w:t>
       </w:r>
       <w:proofErr w:type="gramEnd"/>
       <w:r>
-        <w:t xml:space="preserve"> was removed from the analysis.  </w:t>
-      </w:r>
-    </w:p>
-    <w:p>
-      <w:r>
-        <w:t xml:space="preserve">The sensitivity and specificity of the ‘chip and sequence’ diagnostic pathway are </w:t>
-      </w:r>
-      <w:commentRangeStart w:id="5"/>
-      <w:r>
-        <w:t xml:space="preserve">97.5% (95% CI: </w:t>
-      </w:r>
-      <w:commentRangeEnd w:id="5"/>
-      <w:r>
-        <w:rPr>
-          <w:rStyle w:val="CommentReference"/>
-        </w:rPr>
-        <w:commentReference w:id="5"/>
-      </w:r>
-      <w:r>
-        <w:t>96.0% - 99.6%) and 100% respectively</w:t>
-      </w:r>
-      <w:r>
-        <w:t xml:space="preserve"> (see </w:t>
-      </w:r>
-      <w:r>
+        <w:rPr>
+          <w:lang w:val="en-US" w:eastAsia="en-GB"/>
+        </w:rPr>
+        <w:t xml:space="preserve"> </w:t>
+      </w:r>
+      <w:proofErr w:type="gramStart"/>
+      <w:r>
+        <w:rPr>
+          <w:lang w:val="en-US" w:eastAsia="en-GB"/>
+        </w:rPr>
+        <w:t>of</w:t>
+      </w:r>
+      <w:proofErr w:type="gramEnd"/>
+      <w:r>
+        <w:rPr>
+          <w:lang w:val="en-US" w:eastAsia="en-GB"/>
+        </w:rPr>
+        <w:t xml:space="preserve"> whom tested positive fo</w:t>
+      </w:r>
+      <w:r>
+        <w:rPr>
+          <w:lang w:val="en-US" w:eastAsia="en-GB"/>
+        </w:rPr>
+        <w:t>r a mutation associated with FH.  This suggests that improvements can</w:t>
+      </w:r>
+      <w:r>
+        <w:rPr>
+          <w:lang w:val="en-US" w:eastAsia="en-GB"/>
+        </w:rPr>
+        <w:t xml:space="preserve"> be made </w:t>
+      </w:r>
+      <w:r>
+        <w:rPr>
+          <w:rFonts w:asciiTheme="minorHAnsi" w:hAnsiTheme="minorHAnsi"/>
+          <w:lang w:val="en-US" w:eastAsia="en-GB"/>
+        </w:rPr>
+        <w:t xml:space="preserve">to the current cut-off for testing.  </w:t>
+      </w:r>
+    </w:p>
+    <w:p>
+      <w:pPr>
+        <w:rPr>
+          <w:rFonts w:asciiTheme="minorHAnsi" w:hAnsiTheme="minorHAnsi"/>
+        </w:rPr>
+      </w:pPr>
+      <w:r>
+        <w:rPr>
+          <w:rFonts w:asciiTheme="minorHAnsi" w:hAnsiTheme="minorHAnsi"/>
+          <w:lang w:val="en-US" w:eastAsia="en-GB"/>
+        </w:rPr>
+        <w:t>In separate work, we have used nationa</w:t>
+      </w:r>
+      <w:r>
+        <w:rPr>
+          <w:rFonts w:asciiTheme="minorHAnsi" w:hAnsiTheme="minorHAnsi"/>
+          <w:lang w:val="en-US" w:eastAsia="en-GB"/>
+        </w:rPr>
+        <w:t xml:space="preserve">lly </w:t>
+      </w:r>
+      <w:r>
+        <w:rPr>
+          <w:rFonts w:asciiTheme="minorHAnsi" w:hAnsiTheme="minorHAnsi"/>
+          <w:lang w:val="en-US" w:eastAsia="en-GB"/>
+        </w:rPr>
+        <w:t>re</w:t>
+      </w:r>
+      <w:r>
+        <w:rPr>
+          <w:rFonts w:asciiTheme="minorHAnsi" w:hAnsiTheme="minorHAnsi"/>
+          <w:lang w:val="en-US" w:eastAsia="en-GB"/>
+        </w:rPr>
+        <w:t xml:space="preserve">presentative population data from the </w:t>
+      </w:r>
+      <w:r>
+        <w:rPr>
+          <w:rFonts w:asciiTheme="minorHAnsi" w:hAnsiTheme="minorHAnsi"/>
+        </w:rPr>
+        <w:t>Health Survey for England</w:t>
+      </w:r>
+      <w:r>
+        <w:rPr>
+          <w:rFonts w:asciiTheme="minorHAnsi" w:hAnsiTheme="minorHAnsi"/>
+        </w:rPr>
+        <w:t xml:space="preserve"> (</w:t>
+      </w:r>
+      <w:r>
+        <w:rPr>
+          <w:rFonts w:asciiTheme="minorHAnsi" w:hAnsiTheme="minorHAnsi"/>
+        </w:rPr>
+        <w:t xml:space="preserve">years </w:t>
+      </w:r>
+      <w:r>
+        <w:rPr>
+          <w:rFonts w:asciiTheme="minorHAnsi" w:hAnsiTheme="minorHAnsi"/>
+        </w:rPr>
+        <w:t>2003 – 2014</w:t>
+      </w:r>
+      <w:r>
+        <w:rPr>
+          <w:rFonts w:asciiTheme="minorHAnsi" w:hAnsiTheme="minorHAnsi"/>
+        </w:rPr>
+        <w:t xml:space="preserve">) </w:t>
+      </w:r>
+      <w:r>
+        <w:rPr>
+          <w:rFonts w:asciiTheme="minorHAnsi" w:hAnsiTheme="minorHAnsi"/>
+        </w:rPr>
+        <w:t>to</w:t>
+      </w:r>
+      <w:r>
+        <w:rPr>
+          <w:rFonts w:asciiTheme="minorHAnsi" w:hAnsiTheme="minorHAnsi"/>
+        </w:rPr>
+        <w:t xml:space="preserve"> estimate gender spec</w:t>
+      </w:r>
+      <w:r>
+        <w:rPr>
+          <w:rFonts w:asciiTheme="minorHAnsi" w:hAnsiTheme="minorHAnsi"/>
+        </w:rPr>
+        <w:t xml:space="preserve">ific </w:t>
+      </w:r>
+      <w:r>
+        <w:rPr>
+          <w:rFonts w:asciiTheme="minorHAnsi" w:hAnsiTheme="minorHAnsi"/>
+        </w:rPr>
+        <w:t>non</w:t>
+      </w:r>
+      <w:r>
+        <w:rPr>
+          <w:rFonts w:asciiTheme="minorHAnsi" w:hAnsiTheme="minorHAnsi"/>
+        </w:rPr>
+        <w:t>-</w:t>
+      </w:r>
+      <w:r>
+        <w:rPr>
+          <w:rFonts w:asciiTheme="minorHAnsi" w:hAnsiTheme="minorHAnsi"/>
+        </w:rPr>
+        <w:t>HDL Cholesterol age distributions for healthy adults (&gt;16)</w:t>
+      </w:r>
+      <w:r>
+        <w:rPr>
+          <w:rFonts w:asciiTheme="minorHAnsi" w:hAnsiTheme="minorHAnsi"/>
+        </w:rPr>
+        <w:t xml:space="preserve"> [</w:t>
+      </w:r>
+      <w:r>
+        <w:rPr>
+          <w:rFonts w:asciiTheme="minorHAnsi" w:hAnsiTheme="minorHAnsi"/>
+          <w:highlight w:val="yellow"/>
+        </w:rPr>
+        <w:t>REF</w:t>
+      </w:r>
+      <w:r>
+        <w:rPr>
+          <w:rFonts w:asciiTheme="minorHAnsi" w:hAnsiTheme="minorHAnsi"/>
+        </w:rPr>
+        <w:t>]</w:t>
+      </w:r>
+      <w:r>
+        <w:rPr>
+          <w:rFonts w:asciiTheme="minorHAnsi" w:hAnsiTheme="minorHAnsi"/>
+        </w:rPr>
+        <w:t xml:space="preserve">.  </w:t>
+      </w:r>
+      <w:r>
+        <w:rPr>
+          <w:rFonts w:asciiTheme="minorHAnsi" w:hAnsiTheme="minorHAnsi"/>
+        </w:rPr>
+        <w:t xml:space="preserve"> In order to calculate which a non-HDL-C percentile </w:t>
+      </w:r>
+      <w:r>
+        <w:rPr>
+          <w:rFonts w:asciiTheme="minorHAnsi" w:hAnsiTheme="minorHAnsi"/>
+        </w:rPr>
+        <w:t xml:space="preserve">band for each of the </w:t>
+      </w:r>
+      <w:proofErr w:type="spellStart"/>
+      <w:r>
+        <w:rPr>
+          <w:rFonts w:asciiTheme="minorHAnsi" w:hAnsiTheme="minorHAnsi"/>
+        </w:rPr>
+        <w:t>probands</w:t>
+      </w:r>
+      <w:proofErr w:type="spellEnd"/>
+      <w:r>
+        <w:rPr>
+          <w:rFonts w:asciiTheme="minorHAnsi" w:hAnsiTheme="minorHAnsi"/>
+        </w:rPr>
+        <w:t xml:space="preserve">, </w:t>
+      </w:r>
+      <w:r>
+        <w:rPr>
+          <w:rFonts w:asciiTheme="minorHAnsi" w:hAnsiTheme="minorHAnsi"/>
+        </w:rPr>
+        <w:t xml:space="preserve">their non-HDL-C measurement </w:t>
+      </w:r>
+      <w:r>
+        <w:rPr>
+          <w:rFonts w:asciiTheme="minorHAnsi" w:hAnsiTheme="minorHAnsi"/>
+        </w:rPr>
+        <w:t xml:space="preserve">was </w:t>
+      </w:r>
+      <w:r>
+        <w:rPr>
+          <w:rFonts w:asciiTheme="minorHAnsi" w:hAnsiTheme="minorHAnsi"/>
+        </w:rPr>
+        <w:t xml:space="preserve">simply calculated by subtracting their HDL-C measurement from their total Cholesterol measurement (non-HDL-C = </w:t>
+      </w:r>
+      <w:proofErr w:type="spellStart"/>
+      <w:r>
+        <w:rPr>
+          <w:rFonts w:asciiTheme="minorHAnsi" w:hAnsiTheme="minorHAnsi"/>
+        </w:rPr>
+        <w:t>TotalC</w:t>
+      </w:r>
+      <w:proofErr w:type="spellEnd"/>
+      <w:r>
+        <w:rPr>
+          <w:rFonts w:asciiTheme="minorHAnsi" w:hAnsiTheme="minorHAnsi"/>
+        </w:rPr>
+        <w:t xml:space="preserve"> – HDL-C).  These values were then compared with the HSE percentile levels to determi</w:t>
+      </w:r>
+      <w:r>
+        <w:rPr>
+          <w:rFonts w:asciiTheme="minorHAnsi" w:hAnsiTheme="minorHAnsi"/>
+        </w:rPr>
+        <w:t xml:space="preserve">ne which non-HDL-C the </w:t>
+      </w:r>
+      <w:proofErr w:type="spellStart"/>
+      <w:r>
+        <w:rPr>
+          <w:rFonts w:asciiTheme="minorHAnsi" w:hAnsiTheme="minorHAnsi"/>
+        </w:rPr>
+        <w:t>proband</w:t>
+      </w:r>
+      <w:proofErr w:type="spellEnd"/>
+      <w:r>
+        <w:rPr>
+          <w:rFonts w:asciiTheme="minorHAnsi" w:hAnsiTheme="minorHAnsi"/>
+        </w:rPr>
+        <w:t xml:space="preserve"> was in.  </w:t>
+      </w:r>
+    </w:p>
+    <w:p>
+      <w:pPr>
+        <w:rPr>
+          <w:rFonts w:asciiTheme="minorHAnsi" w:hAnsiTheme="minorHAnsi"/>
+        </w:rPr>
+      </w:pPr>
+      <w:r>
+        <w:rPr>
+          <w:rFonts w:asciiTheme="minorHAnsi" w:hAnsiTheme="minorHAnsi"/>
+        </w:rPr>
+        <w:t>The percentile bands are &lt;75%, 75% - 80%, 80% - 90%, 90% - 95%, 95% - 97.5%, 97.5% - 99%, 99%- 99.5% and &gt;99.5%.</w:t>
+      </w:r>
+      <w:r>
+        <w:rPr>
+          <w:rFonts w:asciiTheme="minorHAnsi" w:hAnsiTheme="minorHAnsi"/>
+        </w:rPr>
+        <w:t xml:space="preserve">  See </w:t>
+      </w:r>
+      <w:r>
+        <w:rPr>
+          <w:rFonts w:asciiTheme="minorHAnsi" w:hAnsiTheme="minorHAnsi"/>
+        </w:rPr>
         <w:fldChar w:fldCharType="begin"/>
       </w:r>
       <w:r>
-        <w:instrText xml:space="preserve"> REF _Ref356121862 \h </w:instrText>
-      </w:r>
-      <w:r>
+        <w:rPr>
+          <w:rFonts w:asciiTheme="minorHAnsi" w:hAnsiTheme="minorHAnsi"/>
+        </w:rPr>
+        <w:instrText xml:space="preserve"> REF _Ref483400363 \h </w:instrText>
+      </w:r>
+      <w:r>
+        <w:rPr>
+          <w:rFonts w:asciiTheme="minorHAnsi" w:hAnsiTheme="minorHAnsi"/>
+        </w:rPr>
+      </w:r>
+      <w:r>
+        <w:rPr>
+          <w:rFonts w:asciiTheme="minorHAnsi" w:hAnsiTheme="minorHAnsi"/>
+        </w:rPr>
         <w:fldChar w:fldCharType="separate"/>
       </w:r>
       <w:r>
-        <w:t xml:space="preserve">Table </w:t>
+        <w:t xml:space="preserve">Figure </w:t>
       </w:r>
       <w:r>
         <w:rPr>
           <w:noProof/>
         </w:rPr>
-        <w:t>2</w:t>
-      </w:r>
-      <w:r>
+        <w:t>4</w:t>
+      </w:r>
+      <w:r>
+        <w:rPr>
+          <w:rFonts w:asciiTheme="minorHAnsi" w:hAnsiTheme="minorHAnsi"/>
+        </w:rPr>
         <w:fldChar w:fldCharType="end"/>
       </w:r>
       <w:r>
-        <w:t xml:space="preserve"> for the contingency table)</w:t>
-      </w:r>
-      <w:r>
-        <w:t xml:space="preserve">.  </w:t>
-      </w:r>
-    </w:p>
-    <w:p>
-      <w:pPr>
-        <w:pStyle w:val="Heading2"/>
-      </w:pPr>
-      <w:r>
-        <w:lastRenderedPageBreak/>
-        <w:t>Cost</w:t>
-      </w:r>
-      <w:r>
-        <w:t xml:space="preserve"> of testing</w:t>
-      </w:r>
-    </w:p>
-    <w:p>
-      <w:r>
-        <w:t xml:space="preserve">The cost of the first stage ‘chip’ test was £100 whereas the cost of the second stage ‘sequence’ test was £400.  These costs were correct at the time of the project and quoted by the testing laboratory, </w:t>
-      </w:r>
-      <w:proofErr w:type="spellStart"/>
-      <w:r>
-        <w:t>NewGene</w:t>
-      </w:r>
-      <w:proofErr w:type="spellEnd"/>
-      <w:r>
-        <w:t xml:space="preserve">.  </w:t>
-      </w:r>
-    </w:p>
-    <w:p>
-      <w:r>
-        <w:t>If all patients were to undergo full gene sequencing, the</w:t>
-      </w:r>
-      <w:r>
-        <w:t xml:space="preserve"> cost for the full cohort of 256 patients the cost of testing </w:t>
-      </w:r>
-      <w:r>
-        <w:t>would be</w:t>
-      </w:r>
-      <w:r>
-        <w:t xml:space="preserve"> £</w:t>
-      </w:r>
-      <w:r>
-        <w:t>102,400</w:t>
-      </w:r>
-      <w:r>
-        <w:t xml:space="preserve"> (see </w:t>
-      </w:r>
-      <w:r>
-        <w:fldChar w:fldCharType="begin"/>
-      </w:r>
-      <w:r>
-        <w:instrText xml:space="preserve"> REF _Ref356121584 \h </w:instrText>
-      </w:r>
-      <w:r>
-        <w:fldChar w:fldCharType="separate"/>
-      </w:r>
-      <w:r>
-        <w:t xml:space="preserve">Table </w:t>
-      </w:r>
-      <w:r>
-        <w:rPr>
-          <w:noProof/>
-        </w:rPr>
-        <w:t>3</w:t>
-      </w:r>
-      <w:r>
-        <w:fldChar w:fldCharType="end"/>
-      </w:r>
-      <w:r>
-        <w:t xml:space="preserve"> for a full breakdown of costs)</w:t>
-      </w:r>
-      <w:r>
-        <w:t>.  The chip and sequence approach realises a saving of £10,000 for the full cohort and £42 per index case.</w:t>
-      </w:r>
-    </w:p>
-    <w:p>
-      <w:r>
-        <w:t>The cost savings are largely driven by the prevalence of mutation positive index cases (</w:t>
-      </w:r>
-      <w:proofErr w:type="spellStart"/>
-      <w:r>
-        <w:t>probands</w:t>
-      </w:r>
-      <w:proofErr w:type="spellEnd"/>
-      <w:r>
-        <w:t xml:space="preserve">) in the cohort.  </w:t>
-      </w:r>
-      <w:r>
-        <w:fldChar w:fldCharType="begin"/>
-      </w:r>
-      <w:r>
-        <w:instrText xml:space="preserve"> REF _Ref356119145 \h </w:instrText>
-      </w:r>
-      <w:r>
-        <w:fldChar w:fldCharType="separate"/>
-      </w:r>
-      <w:r>
-        <w:t xml:space="preserve">Figure </w:t>
-      </w:r>
-      <w:r>
-        <w:rPr>
-          <w:noProof/>
-        </w:rPr>
-        <w:t>2</w:t>
-      </w:r>
-      <w:r>
-        <w:fldChar w:fldCharType="end"/>
-      </w:r>
-      <w:r>
-        <w:t xml:space="preserve"> illustrates that with the current cost of the tests quoted for this manuscript, the two-step chip and sequence diagnostic pathway will be cost saving when the prevalence of FH in the cohort undergoing testing is greater than ~25%.  The savings continue to increase as the prevalence of FH increases.  </w:t>
-      </w:r>
-    </w:p>
-    <w:p>
-      <w:r>
-        <w:t xml:space="preserve">The prevalence of FH in this study was 36% therefore further savings could be accrued if this was </w:t>
-      </w:r>
-      <w:bookmarkStart w:id="6" w:name="_GoBack"/>
-      <w:r>
-        <w:t>increased.</w:t>
-      </w:r>
-    </w:p>
-    <w:bookmarkEnd w:id="6"/>
-    <w:p>
-      <w:pPr>
-        <w:pStyle w:val="Heading2"/>
-      </w:pPr>
-      <w:r>
-        <w:t>Opportunities for improving</w:t>
-      </w:r>
-      <w:r>
-        <w:t xml:space="preserve"> the genetic testing referral criteria</w:t>
-      </w:r>
-      <w:r>
-        <w:t xml:space="preserve">.  </w:t>
-      </w:r>
-    </w:p>
-    <w:p>
-      <w:r>
-        <w:t>DLCN</w:t>
-      </w:r>
-      <w:r>
-        <w:t xml:space="preserve"> score</w:t>
-      </w:r>
-      <w:r>
-        <w:t xml:space="preserve"> results were available for 255</w:t>
-      </w:r>
-      <w:r>
-        <w:t xml:space="preserve"> of the index cases,</w:t>
-      </w:r>
-      <w:r>
-        <w:t xml:space="preserve"> 92</w:t>
-      </w:r>
-      <w:r>
-        <w:t xml:space="preserve"> with a mutation detected and 163 with no mutation detected.  The boxplot in </w:t>
-      </w:r>
-      <w:r>
-        <w:fldChar w:fldCharType="begin"/>
-      </w:r>
-      <w:r>
-        <w:instrText xml:space="preserve"> REF _Ref356122739 \h </w:instrText>
-      </w:r>
-      <w:r>
-        <w:fldChar w:fldCharType="separate"/>
-      </w:r>
-      <w:r>
-        <w:t xml:space="preserve">Figure </w:t>
-      </w:r>
-      <w:r>
-        <w:rPr>
-          <w:noProof/>
-        </w:rPr>
-        <w:t>4</w:t>
-      </w:r>
-      <w:r>
-        <w:fldChar w:fldCharType="end"/>
-      </w:r>
-      <w:r>
-        <w:t xml:space="preserve"> illustrates that there is a slight correlation between an increased DLCNS and index cases with a mu</w:t>
-      </w:r>
-      <w:r>
-        <w:t>tation detected</w:t>
-      </w:r>
-      <w:r>
-        <w:t xml:space="preserve">. </w:t>
-      </w:r>
-    </w:p>
-    <w:p>
-      <w:r>
-        <w:t xml:space="preserve">The specific LDLC </w:t>
-      </w:r>
-      <w:r>
-        <w:t>cut-offs</w:t>
-      </w:r>
-      <w:r>
-        <w:t xml:space="preserve"> applied in the DLCNS </w:t>
-      </w:r>
-      <w:r>
-        <w:t>criteria</w:t>
-      </w:r>
-      <w:r>
-        <w:t xml:space="preserve"> are independent of age and </w:t>
-      </w:r>
-      <w:proofErr w:type="gramStart"/>
-      <w:r>
-        <w:t>gender,</w:t>
-      </w:r>
-      <w:proofErr w:type="gramEnd"/>
-      <w:r>
-        <w:t xml:space="preserve"> therefore their diagnostic yield may vary according to these factors.  The scoring criteria and therefore the </w:t>
-      </w:r>
-      <w:proofErr w:type="spellStart"/>
-      <w:r>
-        <w:t>pretest</w:t>
-      </w:r>
-      <w:proofErr w:type="spellEnd"/>
-      <w:r>
-        <w:t xml:space="preserve"> probability of FH may be increased by the use of age and gen</w:t>
-      </w:r>
-      <w:r>
-        <w:t>d</w:t>
-      </w:r>
-      <w:r>
-        <w:t>er related LDLC centile thresholds based on nationally representative general population data</w:t>
-      </w:r>
-      <w:r>
-        <w:t xml:space="preserve"> {REF our centile paper}</w:t>
-      </w:r>
-      <w:r>
-        <w:t xml:space="preserve">.  </w:t>
-      </w:r>
-    </w:p>
-    <w:p>
-      <w:pPr>
-        <w:pStyle w:val="Heading2"/>
-      </w:pPr>
-      <w:r>
-        <w:t>Derivation of age and gender related centiles</w:t>
-      </w:r>
-    </w:p>
-    <w:p>
-      <w:r>
-        <w:t xml:space="preserve">SEPARATE PAPER.  </w:t>
-      </w:r>
-      <w:proofErr w:type="gramStart"/>
-      <w:r>
-        <w:t>APPLICATION TO THIS COHORT.</w:t>
-      </w:r>
-      <w:proofErr w:type="gramEnd"/>
-      <w:r>
-        <w:t xml:space="preserve">  </w:t>
-      </w:r>
+        <w:rPr>
+          <w:rFonts w:asciiTheme="minorHAnsi" w:hAnsiTheme="minorHAnsi"/>
+        </w:rPr>
+        <w:t xml:space="preserve"> (right) for the frequency of each percentile level for this cohort, this is broken down into those who had an FH causing mutation detected and those who did not.  Also displayed is the same frequency counts for each DLCN score interval.  </w:t>
+      </w:r>
+    </w:p>
+    <w:p>
+      <w:pPr>
+        <w:rPr>
+          <w:rFonts w:asciiTheme="minorHAnsi" w:hAnsiTheme="minorHAnsi"/>
+        </w:rPr>
+      </w:pPr>
+      <w:r>
+        <w:rPr>
+          <w:rFonts w:asciiTheme="minorHAnsi" w:hAnsiTheme="minorHAnsi"/>
+        </w:rPr>
+        <w:t>TABLE FOR THIS COHORT.</w:t>
+      </w:r>
+    </w:p>
+    <w:p>
+      <w:pPr>
+        <w:pStyle w:val="NoSpacing"/>
+        <w:rPr>
+          <w:rFonts w:asciiTheme="minorHAnsi" w:hAnsiTheme="minorHAnsi"/>
+        </w:rPr>
+      </w:pPr>
+      <w:r>
+        <w:rPr>
+          <w:rFonts w:asciiTheme="minorHAnsi" w:hAnsiTheme="minorHAnsi"/>
+        </w:rPr>
+        <w:t>INCLUDE PLOTS FOR ‘WHAT IFF’ SCENARIO FOR OUR COHORT – VALIDATION IN FULL COHORT?</w:t>
+      </w:r>
+    </w:p>
+    <w:p>
+      <w:pPr>
+        <w:pStyle w:val="NoSpacing"/>
+        <w:rPr>
+          <w:rFonts w:asciiTheme="minorHAnsi" w:hAnsiTheme="minorHAnsi"/>
+        </w:rPr>
+      </w:pPr>
+    </w:p>
+    <w:p>
+      <w:pPr>
+        <w:pStyle w:val="NoSpacing"/>
+        <w:rPr>
+          <w:rFonts w:asciiTheme="minorHAnsi" w:hAnsiTheme="minorHAnsi"/>
+          <w:lang w:val="en-US" w:eastAsia="en-GB"/>
+        </w:rPr>
+      </w:pPr>
+      <w:r>
+        <w:rPr>
+          <w:rFonts w:asciiTheme="minorHAnsi" w:hAnsiTheme="minorHAnsi"/>
+          <w:lang w:val="en-US" w:eastAsia="en-GB"/>
+        </w:rPr>
+        <w:t xml:space="preserve"> </w:t>
+      </w:r>
+    </w:p>
+    <w:p>
+      <w:pPr>
+        <w:pStyle w:val="NoSpacing"/>
+      </w:pPr>
     </w:p>
     <w:p/>
     <w:p/>
     <w:p>
-      <w:r>
-        <w:t xml:space="preserve">  </w:t>
+      <w:pPr>
+        <w:pStyle w:val="Heading2"/>
+      </w:pPr>
+      <w:r>
+        <w:t>Derivation of age and gender related centiles</w:t>
+      </w:r>
+    </w:p>
+    <w:p>
+      <w:r>
+        <w:t xml:space="preserve">SEPARATE PAPER.  APPLICATION TO THIS COHORT.  </w:t>
       </w:r>
     </w:p>
     <w:p/>
     <w:p/>
+    <w:p/>
+    <w:p/>
+    <w:p/>
     <w:p>
       <w:pPr>
         <w:pStyle w:val="Heading2"/>
@@ -1979,13 +2386,27 @@
     </w:p>
     <w:p>
       <w:r>
-        <w:t xml:space="preserve">Did not take into account time difference in result availability </w:t>
+        <w:t>Did not take into account time di</w:t>
+      </w:r>
+      <w:r>
+        <w:t xml:space="preserve">fference in result availability, thought to have minimal impact on clinical outcomes.  </w:t>
       </w:r>
     </w:p>
     <w:p>
       <w:r>
         <w:t xml:space="preserve">Full cost-effectiveness analysis needs done </w:t>
       </w:r>
+    </w:p>
+    <w:p/>
+    <w:p>
+      <w:pPr>
+        <w:pStyle w:val="Heading2"/>
+      </w:pPr>
+      <w:r>
+        <w:t>Discussion</w:t>
+      </w:r>
+      <w:bookmarkStart w:id="6" w:name="_GoBack"/>
+      <w:bookmarkEnd w:id="6"/>
     </w:p>
     <w:p>
       <w:pPr>
@@ -2074,6 +2495,7 @@
       </w:pPr>
       <w:commentRangeStart w:id="8"/>
       <w:r>
+        <w:lastRenderedPageBreak/>
         <w:t>Dutch Lipid Clinic Network Score</w:t>
       </w:r>
       <w:commentRangeEnd w:id="8"/>
@@ -2223,463 +2645,120 @@
       </w:pPr>
       <w:r>
         <w:lastRenderedPageBreak/>
-        <w:t>Potential o</w:t>
-      </w:r>
-      <w:r>
-        <w:t>pportunities for refining the two-step testing strategy</w:t>
-      </w:r>
-    </w:p>
-    <w:p>
-      <w:pPr>
-        <w:autoSpaceDE w:val="0"/>
-        <w:autoSpaceDN w:val="0"/>
-        <w:adjustRightInd w:val="0"/>
-        <w:spacing w:before="0" w:after="0" w:line="240" w:lineRule="auto"/>
-        <w:rPr>
-          <w:rFonts w:asciiTheme="minorHAnsi" w:hAnsiTheme="minorHAnsi" w:cs="F17"/>
-          <w:lang w:val="en-US" w:eastAsia="en-GB"/>
-        </w:rPr>
-      </w:pPr>
-      <w:r>
-        <w:rPr>
-          <w:rFonts w:asciiTheme="minorHAnsi" w:hAnsiTheme="minorHAnsi" w:cs="F17"/>
-          <w:lang w:val="en-US" w:eastAsia="en-GB"/>
-        </w:rPr>
-        <w:t>O</w:t>
-      </w:r>
-      <w:r>
-        <w:rPr>
-          <w:rFonts w:asciiTheme="minorHAnsi" w:hAnsiTheme="minorHAnsi" w:cs="F17"/>
-          <w:lang w:val="en-US" w:eastAsia="en-GB"/>
-        </w:rPr>
-        <w:t>pportunities originally identified</w:t>
-      </w:r>
-      <w:r>
-        <w:rPr>
-          <w:rFonts w:asciiTheme="minorHAnsi" w:hAnsiTheme="minorHAnsi" w:cs="F17"/>
-          <w:lang w:val="en-US" w:eastAsia="en-GB"/>
-        </w:rPr>
-        <w:t xml:space="preserve"> </w:t>
-      </w:r>
-      <w:r>
-        <w:rPr>
-          <w:rFonts w:asciiTheme="minorHAnsi" w:hAnsiTheme="minorHAnsi" w:cs="F17"/>
-          <w:lang w:val="en-US" w:eastAsia="en-GB"/>
-        </w:rPr>
-        <w:t>for further effi</w:t>
-      </w:r>
-      <w:r>
-        <w:rPr>
-          <w:rFonts w:asciiTheme="minorHAnsi" w:hAnsiTheme="minorHAnsi" w:cs="F17"/>
-          <w:lang w:val="en-US" w:eastAsia="en-GB"/>
-        </w:rPr>
-        <w:t xml:space="preserve">ciency improvements </w:t>
-      </w:r>
-      <w:r>
-        <w:rPr>
-          <w:rFonts w:asciiTheme="minorHAnsi" w:hAnsiTheme="minorHAnsi" w:cs="F17"/>
-          <w:lang w:val="en-US" w:eastAsia="en-GB"/>
-        </w:rPr>
-        <w:t>were</w:t>
-      </w:r>
-    </w:p>
-    <w:p>
-      <w:pPr>
-        <w:pStyle w:val="ListParagraph"/>
-        <w:numPr>
-          <w:ilvl w:val="0"/>
-          <w:numId w:val="7"/>
-        </w:numPr>
-        <w:autoSpaceDE w:val="0"/>
-        <w:autoSpaceDN w:val="0"/>
-        <w:adjustRightInd w:val="0"/>
-        <w:spacing w:before="0" w:after="0" w:line="240" w:lineRule="auto"/>
-        <w:rPr>
-          <w:rFonts w:asciiTheme="minorHAnsi" w:hAnsiTheme="minorHAnsi" w:cs="F17"/>
-          <w:lang w:val="en-US" w:eastAsia="en-GB"/>
-        </w:rPr>
-      </w:pPr>
-      <w:r>
-        <w:rPr>
-          <w:rFonts w:asciiTheme="minorHAnsi" w:hAnsiTheme="minorHAnsi" w:cs="F17"/>
-          <w:lang w:val="en-US" w:eastAsia="en-GB"/>
-        </w:rPr>
-        <w:t xml:space="preserve">scoring physical signs of </w:t>
+        <w:t xml:space="preserve">Multiples of Median of </w:t>
       </w:r>
       <w:proofErr w:type="spellStart"/>
       <w:r>
-        <w:rPr>
-          <w:rFonts w:asciiTheme="minorHAnsi" w:hAnsiTheme="minorHAnsi" w:cs="F17"/>
-          <w:lang w:val="en-US" w:eastAsia="en-GB"/>
-        </w:rPr>
-        <w:t>hypercholesterolaemia</w:t>
+        <w:t>nonHDL</w:t>
       </w:r>
       <w:proofErr w:type="spellEnd"/>
-      <w:r>
-        <w:rPr>
-          <w:rFonts w:asciiTheme="minorHAnsi" w:hAnsiTheme="minorHAnsi" w:cs="F17"/>
-          <w:lang w:val="en-US" w:eastAsia="en-GB"/>
-        </w:rPr>
-        <w:t>,</w:t>
-      </w:r>
-    </w:p>
-    <w:p>
-      <w:pPr>
-        <w:pStyle w:val="ListParagraph"/>
-        <w:numPr>
-          <w:ilvl w:val="0"/>
-          <w:numId w:val="7"/>
-        </w:numPr>
-        <w:autoSpaceDE w:val="0"/>
-        <w:autoSpaceDN w:val="0"/>
-        <w:adjustRightInd w:val="0"/>
-        <w:spacing w:before="0" w:after="0" w:line="240" w:lineRule="auto"/>
-        <w:rPr>
-          <w:rFonts w:asciiTheme="minorHAnsi" w:hAnsiTheme="minorHAnsi" w:cs="F17"/>
-          <w:lang w:val="en-US" w:eastAsia="en-GB"/>
-        </w:rPr>
-      </w:pPr>
-      <w:r>
-        <w:rPr>
-          <w:rFonts w:asciiTheme="minorHAnsi" w:hAnsiTheme="minorHAnsi" w:cs="F17"/>
-          <w:lang w:val="en-US" w:eastAsia="en-GB"/>
-        </w:rPr>
-        <w:t>taking account of the effect of age on lipid levels,</w:t>
-      </w:r>
-    </w:p>
-    <w:p>
-      <w:pPr>
-        <w:pStyle w:val="ListParagraph"/>
-        <w:numPr>
-          <w:ilvl w:val="0"/>
-          <w:numId w:val="7"/>
-        </w:numPr>
-        <w:autoSpaceDE w:val="0"/>
-        <w:autoSpaceDN w:val="0"/>
-        <w:adjustRightInd w:val="0"/>
-        <w:spacing w:before="0" w:after="0" w:line="240" w:lineRule="auto"/>
-        <w:rPr>
-          <w:rFonts w:asciiTheme="minorHAnsi" w:hAnsiTheme="minorHAnsi" w:cs="F17"/>
-          <w:lang w:val="en-US" w:eastAsia="en-GB"/>
-        </w:rPr>
-      </w:pPr>
-      <w:r>
-        <w:rPr>
-          <w:rFonts w:asciiTheme="minorHAnsi" w:hAnsiTheme="minorHAnsi" w:cs="F17"/>
-          <w:lang w:val="en-US" w:eastAsia="en-GB"/>
-        </w:rPr>
-        <w:t>validating MDT assessments,</w:t>
-      </w:r>
-    </w:p>
-    <w:p>
-      <w:pPr>
-        <w:pStyle w:val="ListParagraph"/>
-        <w:numPr>
-          <w:ilvl w:val="0"/>
-          <w:numId w:val="7"/>
-        </w:numPr>
-        <w:autoSpaceDE w:val="0"/>
-        <w:autoSpaceDN w:val="0"/>
-        <w:adjustRightInd w:val="0"/>
-        <w:spacing w:before="0" w:after="0" w:line="240" w:lineRule="auto"/>
-        <w:rPr>
-          <w:rFonts w:asciiTheme="minorHAnsi" w:hAnsiTheme="minorHAnsi" w:cs="F17"/>
-          <w:lang w:val="en-US" w:eastAsia="en-GB"/>
-        </w:rPr>
-      </w:pPr>
-      <w:r>
-        <w:rPr>
-          <w:rFonts w:asciiTheme="minorHAnsi" w:hAnsiTheme="minorHAnsi" w:cs="F17"/>
-          <w:lang w:val="en-US" w:eastAsia="en-GB"/>
-        </w:rPr>
-        <w:t xml:space="preserve">risk scoring for polygenic </w:t>
+    </w:p>
+    <w:p>
+      <w:r>
+        <w:t xml:space="preserve">Median values of a </w:t>
       </w:r>
       <w:proofErr w:type="spellStart"/>
       <w:r>
-        <w:rPr>
-          <w:rFonts w:asciiTheme="minorHAnsi" w:hAnsiTheme="minorHAnsi" w:cs="F17"/>
-          <w:lang w:val="en-US" w:eastAsia="en-GB"/>
-        </w:rPr>
-        <w:t>hypercholesterolaemia</w:t>
+        <w:t>nonHDL</w:t>
       </w:r>
       <w:proofErr w:type="spellEnd"/>
       <w:r>
-        <w:rPr>
-          <w:rFonts w:asciiTheme="minorHAnsi" w:hAnsiTheme="minorHAnsi" w:cs="F17"/>
-          <w:lang w:val="en-US" w:eastAsia="en-GB"/>
-        </w:rPr>
-        <w:t xml:space="preserve"> - gene sequencing would not be indicated with high LDL SNP score relative to measured LDL-C,</w:t>
-      </w:r>
-    </w:p>
-    <w:p>
-      <w:pPr>
-        <w:pStyle w:val="ListParagraph"/>
-        <w:numPr>
-          <w:ilvl w:val="0"/>
-          <w:numId w:val="7"/>
-        </w:numPr>
-        <w:autoSpaceDE w:val="0"/>
-        <w:autoSpaceDN w:val="0"/>
-        <w:adjustRightInd w:val="0"/>
-        <w:spacing w:before="0" w:after="0" w:line="240" w:lineRule="auto"/>
-        <w:rPr>
-          <w:rFonts w:asciiTheme="minorHAnsi" w:hAnsiTheme="minorHAnsi" w:cs="F17"/>
-          <w:lang w:val="en-US" w:eastAsia="en-GB"/>
-        </w:rPr>
-      </w:pPr>
-      <w:r>
-        <w:rPr>
-          <w:rFonts w:asciiTheme="minorHAnsi" w:hAnsiTheme="minorHAnsi" w:cs="F17"/>
-          <w:lang w:val="en-US" w:eastAsia="en-GB"/>
-        </w:rPr>
-        <w:t>reducing the number of mutations which are not reported frequently on UK PASS</w:t>
-      </w:r>
-    </w:p>
-    <w:p>
-      <w:pPr>
-        <w:pStyle w:val="ListParagraph"/>
-        <w:autoSpaceDE w:val="0"/>
-        <w:autoSpaceDN w:val="0"/>
-        <w:adjustRightInd w:val="0"/>
-        <w:spacing w:before="0" w:after="0" w:line="240" w:lineRule="auto"/>
-        <w:rPr>
-          <w:rFonts w:asciiTheme="minorHAnsi" w:hAnsiTheme="minorHAnsi" w:cs="F17"/>
-          <w:lang w:val="en-US" w:eastAsia="en-GB"/>
-        </w:rPr>
-      </w:pPr>
-      <w:proofErr w:type="gramStart"/>
-      <w:r>
-        <w:rPr>
-          <w:rFonts w:asciiTheme="minorHAnsi" w:hAnsiTheme="minorHAnsi" w:cs="F17"/>
-          <w:lang w:val="en-US" w:eastAsia="en-GB"/>
-        </w:rPr>
-        <w:t>database</w:t>
-      </w:r>
-      <w:proofErr w:type="gramEnd"/>
-      <w:r>
-        <w:rPr>
-          <w:rFonts w:asciiTheme="minorHAnsi" w:hAnsiTheme="minorHAnsi" w:cs="F17"/>
-          <w:lang w:val="en-US" w:eastAsia="en-GB"/>
-        </w:rPr>
-        <w:t>,</w:t>
-      </w:r>
-    </w:p>
-    <w:p>
-      <w:pPr>
-        <w:pStyle w:val="ListParagraph"/>
-        <w:numPr>
-          <w:ilvl w:val="0"/>
-          <w:numId w:val="7"/>
-        </w:numPr>
-        <w:autoSpaceDE w:val="0"/>
-        <w:autoSpaceDN w:val="0"/>
-        <w:adjustRightInd w:val="0"/>
-        <w:spacing w:before="0" w:after="0" w:line="240" w:lineRule="auto"/>
-        <w:rPr>
-          <w:rFonts w:asciiTheme="minorHAnsi" w:hAnsiTheme="minorHAnsi" w:cs="F17"/>
-          <w:lang w:val="en-US" w:eastAsia="en-GB"/>
-        </w:rPr>
-      </w:pPr>
-      <w:proofErr w:type="gramStart"/>
-      <w:r>
-        <w:rPr>
-          <w:rFonts w:asciiTheme="minorHAnsi" w:hAnsiTheme="minorHAnsi" w:cs="F17"/>
-          <w:lang w:val="en-US" w:eastAsia="en-GB"/>
-        </w:rPr>
-        <w:t>adapting</w:t>
-      </w:r>
-      <w:proofErr w:type="gramEnd"/>
-      <w:r>
-        <w:rPr>
-          <w:rFonts w:asciiTheme="minorHAnsi" w:hAnsiTheme="minorHAnsi" w:cs="F17"/>
-          <w:lang w:val="en-US" w:eastAsia="en-GB"/>
-        </w:rPr>
-        <w:t xml:space="preserve"> the set of mutations used in </w:t>
+        <w:t xml:space="preserve"> for a health population were taken from HSE data over years 2003, 2006, 2008, 2012, 2013, 2014.</w:t>
+      </w:r>
+    </w:p>
+    <w:p>
+      <w:r>
+        <w:t xml:space="preserve">Value for males: 4 </w:t>
       </w:r>
       <w:proofErr w:type="spellStart"/>
       <w:r>
-        <w:rPr>
-          <w:rFonts w:asciiTheme="minorHAnsi" w:hAnsiTheme="minorHAnsi" w:cs="F17"/>
-          <w:lang w:val="en-US" w:eastAsia="en-GB"/>
-        </w:rPr>
-        <w:t>Sequenom</w:t>
+        <w:t>mmol</w:t>
       </w:r>
       <w:proofErr w:type="spellEnd"/>
       <w:r>
-        <w:rPr>
-          <w:rFonts w:asciiTheme="minorHAnsi" w:hAnsiTheme="minorHAnsi" w:cs="F17"/>
-          <w:lang w:val="en-US" w:eastAsia="en-GB"/>
-        </w:rPr>
-        <w:t xml:space="preserve"> testing as the </w:t>
+        <w:t>/L</w:t>
+      </w:r>
+    </w:p>
+    <w:p>
+      <w:r>
+        <w:t xml:space="preserve">Value for females: 3.8 </w:t>
       </w:r>
       <w:proofErr w:type="spellStart"/>
       <w:r>
-        <w:rPr>
-          <w:rFonts w:asciiTheme="minorHAnsi" w:hAnsiTheme="minorHAnsi" w:cs="F17"/>
-          <w:lang w:val="en-US" w:eastAsia="en-GB"/>
-        </w:rPr>
-        <w:t>prevalences</w:t>
+        <w:t>mmol</w:t>
       </w:r>
       <w:proofErr w:type="spellEnd"/>
       <w:r>
-        <w:rPr>
-          <w:rFonts w:asciiTheme="minorHAnsi" w:hAnsiTheme="minorHAnsi" w:cs="F17"/>
-          <w:lang w:val="en-US" w:eastAsia="en-GB"/>
-        </w:rPr>
-        <w:t xml:space="preserve"> of mutations</w:t>
-      </w:r>
-      <w:r>
-        <w:rPr>
-          <w:rFonts w:asciiTheme="minorHAnsi" w:hAnsiTheme="minorHAnsi" w:cs="F17"/>
-          <w:lang w:val="en-US" w:eastAsia="en-GB"/>
-        </w:rPr>
-        <w:t xml:space="preserve"> </w:t>
-      </w:r>
-      <w:r>
-        <w:rPr>
-          <w:rFonts w:asciiTheme="minorHAnsi" w:hAnsiTheme="minorHAnsi" w:cs="F17"/>
-          <w:lang w:val="en-US" w:eastAsia="en-GB"/>
-        </w:rPr>
-        <w:t>in populations of interest becomes better known.</w:t>
-      </w:r>
-    </w:p>
-    <w:p>
-      <w:pPr>
-        <w:autoSpaceDE w:val="0"/>
-        <w:autoSpaceDN w:val="0"/>
-        <w:adjustRightInd w:val="0"/>
-        <w:spacing w:before="0" w:after="0" w:line="240" w:lineRule="auto"/>
-        <w:rPr>
-          <w:rFonts w:asciiTheme="minorHAnsi" w:hAnsiTheme="minorHAnsi" w:cs="F17"/>
-          <w:lang w:val="en-US" w:eastAsia="en-GB"/>
-        </w:rPr>
-      </w:pPr>
-    </w:p>
-    <w:p>
-      <w:pPr>
-        <w:autoSpaceDE w:val="0"/>
-        <w:autoSpaceDN w:val="0"/>
-        <w:adjustRightInd w:val="0"/>
-        <w:spacing w:before="0" w:after="0" w:line="240" w:lineRule="auto"/>
-        <w:rPr>
-          <w:rFonts w:asciiTheme="minorHAnsi" w:hAnsiTheme="minorHAnsi" w:cs="F17"/>
-          <w:lang w:val="en-US" w:eastAsia="en-GB"/>
-        </w:rPr>
-      </w:pPr>
-      <w:r>
-        <w:rPr>
-          <w:rFonts w:asciiTheme="minorHAnsi" w:hAnsiTheme="minorHAnsi" w:cs="F17"/>
-          <w:lang w:val="en-US" w:eastAsia="en-GB"/>
-        </w:rPr>
-        <w:t>We now look at some of these variables</w:t>
-      </w:r>
-      <w:r>
-        <w:rPr>
-          <w:rFonts w:asciiTheme="minorHAnsi" w:hAnsiTheme="minorHAnsi" w:cs="F17"/>
-          <w:lang w:val="en-US" w:eastAsia="en-GB"/>
-        </w:rPr>
-        <w:t xml:space="preserve"> these individually to assess whether there is </w:t>
-      </w:r>
-      <w:proofErr w:type="gramStart"/>
-      <w:r>
-        <w:rPr>
-          <w:rFonts w:asciiTheme="minorHAnsi" w:hAnsiTheme="minorHAnsi" w:cs="F17"/>
-          <w:lang w:val="en-US" w:eastAsia="en-GB"/>
-        </w:rPr>
-        <w:t>a</w:t>
-      </w:r>
-      <w:r>
-        <w:rPr>
-          <w:rFonts w:asciiTheme="minorHAnsi" w:hAnsiTheme="minorHAnsi" w:cs="F17"/>
-          <w:lang w:val="en-US" w:eastAsia="en-GB"/>
-        </w:rPr>
-        <w:t xml:space="preserve">  correlation</w:t>
-      </w:r>
-      <w:proofErr w:type="gramEnd"/>
-      <w:r>
-        <w:rPr>
-          <w:rFonts w:asciiTheme="minorHAnsi" w:hAnsiTheme="minorHAnsi" w:cs="F17"/>
-          <w:lang w:val="en-US" w:eastAsia="en-GB"/>
-        </w:rPr>
-        <w:t xml:space="preserve"> between them and the presence of an FH mutation</w:t>
-      </w:r>
-      <w:r>
-        <w:rPr>
-          <w:rFonts w:asciiTheme="minorHAnsi" w:hAnsiTheme="minorHAnsi" w:cs="F17"/>
-          <w:lang w:val="en-US" w:eastAsia="en-GB"/>
-        </w:rPr>
-        <w:t>.</w:t>
-      </w:r>
-    </w:p>
-    <w:p>
-      <w:pPr>
-        <w:autoSpaceDE w:val="0"/>
-        <w:autoSpaceDN w:val="0"/>
-        <w:adjustRightInd w:val="0"/>
-        <w:spacing w:before="0" w:after="0" w:line="240" w:lineRule="auto"/>
-        <w:rPr>
-          <w:rFonts w:asciiTheme="minorHAnsi" w:hAnsiTheme="minorHAnsi" w:cs="F17"/>
-          <w:lang w:val="en-US" w:eastAsia="en-GB"/>
-        </w:rPr>
-      </w:pPr>
-    </w:p>
-    <w:p>
-      <w:pPr>
-        <w:pStyle w:val="ListParagraph"/>
-        <w:numPr>
-          <w:ilvl w:val="0"/>
-          <w:numId w:val="9"/>
-        </w:numPr>
-        <w:autoSpaceDE w:val="0"/>
-        <w:autoSpaceDN w:val="0"/>
-        <w:adjustRightInd w:val="0"/>
-        <w:spacing w:before="0" w:after="0" w:line="240" w:lineRule="auto"/>
-        <w:rPr>
-          <w:rFonts w:asciiTheme="minorHAnsi" w:hAnsiTheme="minorHAnsi" w:cs="F17"/>
-          <w:lang w:val="en-US" w:eastAsia="en-GB"/>
-        </w:rPr>
-      </w:pPr>
-      <w:r>
-        <w:rPr>
-          <w:rFonts w:asciiTheme="minorHAnsi" w:hAnsiTheme="minorHAnsi" w:cs="F17"/>
-          <w:lang w:val="en-US" w:eastAsia="en-GB"/>
-        </w:rPr>
-        <w:t xml:space="preserve">Scoring physical signs of </w:t>
+        <w:t>/L</w:t>
+      </w:r>
+    </w:p>
+    <w:p>
+      <w:r>
+        <w:t>This allows us to calculate the multiples of median for each participant (</w:t>
       </w:r>
       <w:proofErr w:type="spellStart"/>
       <w:r>
-        <w:rPr>
-          <w:rFonts w:asciiTheme="minorHAnsi" w:hAnsiTheme="minorHAnsi" w:cs="F17"/>
-          <w:lang w:val="en-US" w:eastAsia="en-GB"/>
-        </w:rPr>
-        <w:t>hypercholesterolaemia</w:t>
+        <w:t>MoM</w:t>
       </w:r>
       <w:proofErr w:type="spellEnd"/>
-    </w:p>
-    <w:p>
-      <w:pPr>
-        <w:pStyle w:val="ListParagraph"/>
-        <w:autoSpaceDE w:val="0"/>
-        <w:autoSpaceDN w:val="0"/>
-        <w:adjustRightInd w:val="0"/>
-        <w:spacing w:before="0" w:after="0" w:line="240" w:lineRule="auto"/>
-        <w:ind w:left="1080"/>
-        <w:rPr>
-          <w:rFonts w:asciiTheme="minorHAnsi" w:hAnsiTheme="minorHAnsi" w:cs="F17"/>
-          <w:lang w:val="en-US" w:eastAsia="en-GB"/>
-        </w:rPr>
-      </w:pPr>
-      <w:r>
-        <w:rPr>
-          <w:rFonts w:asciiTheme="minorHAnsi" w:hAnsiTheme="minorHAnsi" w:cs="F17"/>
+      <w:r>
+        <w:t xml:space="preserve">).  </w:t>
+      </w:r>
+    </w:p>
+    <w:p/>
+    <w:p>
+      <w:pPr>
+        <w:pStyle w:val="Heading1"/>
+        <w:pageBreakBefore/>
+      </w:pPr>
+      <w:r>
+        <w:lastRenderedPageBreak/>
+        <w:t>References</w:t>
+      </w:r>
+    </w:p>
+    <w:p>
+      <w:pPr>
+        <w:pStyle w:val="Heading1"/>
+      </w:pPr>
+      <w:r>
+        <w:t>Figures</w:t>
+      </w:r>
+    </w:p>
+    <w:p>
+      <w:pPr>
+        <w:pStyle w:val="Caption"/>
+        <w:keepNext/>
+      </w:pPr>
+      <w:r>
+        <w:t xml:space="preserve">Figure </w:t>
+      </w:r>
+      <w:fldSimple w:instr=" SEQ Figure \* ARABIC ">
+        <w:r>
+          <w:rPr>
+            <w:noProof/>
+          </w:rPr>
+          <w:t>1</w:t>
+        </w:r>
+      </w:fldSimple>
+      <w:r>
+        <w:t xml:space="preserve"> Flow of index cases through the two-stage 'chip and sequence' diagnostic pathway.  Retrospective validation testing was carried out to determine the accuracy of the diagnostic strategy.</w:t>
+      </w:r>
+    </w:p>
+    <w:p>
+      <w:pPr>
+        <w:keepNext/>
+      </w:pPr>
+      <w:commentRangeStart w:id="10"/>
+      <w:r>
+        <w:rPr>
           <w:noProof/>
           <w:lang w:val="en-US"/>
         </w:rPr>
         <w:drawing>
-          <wp:inline distT="0" distB="0" distL="0" distR="0" wp14:anchorId="424A3BAA" wp14:editId="6104E3D4">
-            <wp:extent cx="3543300" cy="3543300"/>
-            <wp:effectExtent l="0" t="0" r="0" b="0"/>
-            <wp:docPr id="31" name="Picture 31"/>
+          <wp:inline distT="0" distB="0" distL="0" distR="0" wp14:anchorId="1A6A1EDD" wp14:editId="742ECEE9">
+            <wp:extent cx="5731510" cy="4451985"/>
+            <wp:effectExtent l="0" t="0" r="2540" b="5715"/>
+            <wp:docPr id="8" name="Picture 8"/>
             <wp:cNvGraphicFramePr>
               <a:graphicFrameLocks xmlns:a="http://schemas.openxmlformats.org/drawingml/2006/main" noChangeAspect="1"/>
             </wp:cNvGraphicFramePr>
@@ -2687,11 +2766,155 @@
               <a:graphicData uri="http://schemas.openxmlformats.org/drawingml/2006/picture">
                 <pic:pic xmlns:pic="http://schemas.openxmlformats.org/drawingml/2006/picture">
                   <pic:nvPicPr>
-                    <pic:cNvPr id="31" name="barplotPhysicalsignsvsoutcome.png"/>
+                    <pic:cNvPr id="8" name="Testing Flow Chart FH v3 jan2016.png"/>
                     <pic:cNvPicPr/>
                   </pic:nvPicPr>
                   <pic:blipFill>
                     <a:blip r:embed="rId14">
+                      <a:extLst>
+                        <a:ext uri="{28A0092B-C50C-407E-A947-70E740481C1C}">
+                          <a14:useLocalDpi xmlns:a14="http://schemas.microsoft.com/office/drawing/2010/main" val="0"/>
+                        </a:ext>
+                      </a:extLst>
+                    </a:blip>
+                    <a:stretch>
+                      <a:fillRect/>
+                    </a:stretch>
+                  </pic:blipFill>
+                  <pic:spPr>
+                    <a:xfrm>
+                      <a:off x="0" y="0"/>
+                      <a:ext cx="5731510" cy="4451985"/>
+                    </a:xfrm>
+                    <a:prstGeom prst="rect">
+                      <a:avLst/>
+                    </a:prstGeom>
+                  </pic:spPr>
+                </pic:pic>
+              </a:graphicData>
+            </a:graphic>
+          </wp:inline>
+        </w:drawing>
+      </w:r>
+      <w:commentRangeEnd w:id="10"/>
+      <w:r>
+        <w:rPr>
+          <w:rStyle w:val="CommentReference"/>
+        </w:rPr>
+        <w:commentReference w:id="10"/>
+      </w:r>
+    </w:p>
+    <w:p>
+      <w:pPr>
+        <w:jc w:val="center"/>
+      </w:pPr>
+      <w:r>
+        <w:rPr>
+          <w:noProof/>
+          <w:lang w:val="en-US"/>
+        </w:rPr>
+        <w:lastRenderedPageBreak/>
+        <w:drawing>
+          <wp:inline distT="0" distB="0" distL="0" distR="0" wp14:anchorId="46D3B434" wp14:editId="7AC23B5A">
+            <wp:extent cx="4775408" cy="2971800"/>
+            <wp:effectExtent l="0" t="0" r="0" b="0"/>
+            <wp:docPr id="3" name="Picture 3"/>
+            <wp:cNvGraphicFramePr>
+              <a:graphicFrameLocks xmlns:a="http://schemas.openxmlformats.org/drawingml/2006/main" noChangeAspect="1"/>
+            </wp:cNvGraphicFramePr>
+            <a:graphic xmlns:a="http://schemas.openxmlformats.org/drawingml/2006/main">
+              <a:graphicData uri="http://schemas.openxmlformats.org/drawingml/2006/picture">
+                <pic:pic xmlns:pic="http://schemas.openxmlformats.org/drawingml/2006/picture">
+                  <pic:nvPicPr>
+                    <pic:cNvPr id="0" name="Screen Shot 2017-05-22 at 11.44.55.png"/>
+                    <pic:cNvPicPr/>
+                  </pic:nvPicPr>
+                  <pic:blipFill>
+                    <a:blip r:embed="rId15">
+                      <a:extLst>
+                        <a:ext uri="{28A0092B-C50C-407E-A947-70E740481C1C}">
+                          <a14:useLocalDpi xmlns:a14="http://schemas.microsoft.com/office/drawing/2010/main" val="0"/>
+                        </a:ext>
+                      </a:extLst>
+                    </a:blip>
+                    <a:stretch>
+                      <a:fillRect/>
+                    </a:stretch>
+                  </pic:blipFill>
+                  <pic:spPr>
+                    <a:xfrm>
+                      <a:off x="0" y="0"/>
+                      <a:ext cx="4775408" cy="2971800"/>
+                    </a:xfrm>
+                    <a:prstGeom prst="rect">
+                      <a:avLst/>
+                    </a:prstGeom>
+                  </pic:spPr>
+                </pic:pic>
+              </a:graphicData>
+            </a:graphic>
+          </wp:inline>
+        </w:drawing>
+      </w:r>
+    </w:p>
+    <w:p>
+      <w:pPr>
+        <w:keepNext/>
+      </w:pPr>
+    </w:p>
+    <w:p>
+      <w:pPr>
+        <w:pStyle w:val="Caption"/>
+      </w:pPr>
+      <w:bookmarkStart w:id="11" w:name="_Ref356119145"/>
+      <w:r>
+        <w:t xml:space="preserve">Figure </w:t>
+      </w:r>
+      <w:fldSimple w:instr=" SEQ Figure \* ARABIC ">
+        <w:r>
+          <w:rPr>
+            <w:noProof/>
+          </w:rPr>
+          <w:t>2</w:t>
+        </w:r>
+      </w:fldSimple>
+      <w:bookmarkEnd w:id="11"/>
+      <w:r>
+        <w:t xml:space="preserve"> Cost and saving per index case tested; figure shows an increase in the cost savings of the two step testing strategy as the number of mutation positives increase.</w:t>
+      </w:r>
+    </w:p>
+    <w:p/>
+    <w:p>
+      <w:pPr>
+        <w:keepNext/>
+        <w:autoSpaceDE w:val="0"/>
+        <w:autoSpaceDN w:val="0"/>
+        <w:adjustRightInd w:val="0"/>
+        <w:spacing w:before="0" w:after="0" w:line="240" w:lineRule="auto"/>
+        <w:jc w:val="center"/>
+      </w:pPr>
+      <w:r>
+        <w:rPr>
+          <w:noProof/>
+          <w:lang w:val="en-US"/>
+        </w:rPr>
+        <w:drawing>
+          <wp:inline distT="0" distB="0" distL="0" distR="0" wp14:anchorId="732F37B1" wp14:editId="6ABE85A9">
+            <wp:extent cx="3543300" cy="3543300"/>
+            <wp:effectExtent l="0" t="0" r="12700" b="12700"/>
+            <wp:docPr id="2" name="Picture 2"/>
+            <wp:cNvGraphicFramePr>
+              <a:graphicFrameLocks xmlns:a="http://schemas.openxmlformats.org/drawingml/2006/main" noChangeAspect="1"/>
+            </wp:cNvGraphicFramePr>
+            <a:graphic xmlns:a="http://schemas.openxmlformats.org/drawingml/2006/main">
+              <a:graphicData uri="http://schemas.openxmlformats.org/drawingml/2006/picture">
+                <pic:pic xmlns:pic="http://schemas.openxmlformats.org/drawingml/2006/picture">
+                  <pic:nvPicPr>
+                    <pic:cNvPr id="0" name="boxplotDLCNvsoutcome.png"/>
+                    <pic:cNvPicPr/>
+                  </pic:nvPicPr>
+                  <pic:blipFill>
+                    <a:blip r:embed="rId16">
                       <a:extLst>
                         <a:ext uri="{28A0092B-C50C-407E-A947-70E740481C1C}">
                           <a14:useLocalDpi xmlns:a14="http://schemas.microsoft.com/office/drawing/2010/main" val="0"/>
@@ -2720,297 +2943,13 @@
     </w:p>
     <w:p>
       <w:pPr>
-        <w:autoSpaceDE w:val="0"/>
-        <w:autoSpaceDN w:val="0"/>
-        <w:adjustRightInd w:val="0"/>
-        <w:spacing w:before="0" w:after="0" w:line="240" w:lineRule="auto"/>
+        <w:pStyle w:val="Caption"/>
         <w:rPr>
           <w:rFonts w:asciiTheme="minorHAnsi" w:hAnsiTheme="minorHAnsi" w:cs="F17"/>
           <w:lang w:val="en-US" w:eastAsia="en-GB"/>
         </w:rPr>
       </w:pPr>
-    </w:p>
-    <w:p>
-      <w:pPr>
-        <w:autoSpaceDE w:val="0"/>
-        <w:autoSpaceDN w:val="0"/>
-        <w:adjustRightInd w:val="0"/>
-        <w:spacing w:before="0" w:after="0" w:line="240" w:lineRule="auto"/>
-        <w:rPr>
-          <w:rFonts w:asciiTheme="minorHAnsi" w:hAnsiTheme="minorHAnsi" w:cs="F17"/>
-          <w:lang w:val="en-US" w:eastAsia="en-GB"/>
-        </w:rPr>
-      </w:pPr>
-    </w:p>
-    <w:p>
-      <w:pPr>
-        <w:autoSpaceDE w:val="0"/>
-        <w:autoSpaceDN w:val="0"/>
-        <w:adjustRightInd w:val="0"/>
-        <w:spacing w:before="0" w:after="0" w:line="240" w:lineRule="auto"/>
-        <w:rPr>
-          <w:rFonts w:asciiTheme="minorHAnsi" w:hAnsiTheme="minorHAnsi" w:cs="F17"/>
-          <w:lang w:val="en-US" w:eastAsia="en-GB"/>
-        </w:rPr>
-      </w:pPr>
-    </w:p>
-    <w:p>
-      <w:pPr>
-        <w:autoSpaceDE w:val="0"/>
-        <w:autoSpaceDN w:val="0"/>
-        <w:adjustRightInd w:val="0"/>
-        <w:spacing w:before="0" w:after="0" w:line="240" w:lineRule="auto"/>
-        <w:rPr>
-          <w:rFonts w:asciiTheme="minorHAnsi" w:hAnsiTheme="minorHAnsi" w:cs="F17"/>
-          <w:lang w:val="en-US" w:eastAsia="en-GB"/>
-        </w:rPr>
-      </w:pPr>
-      <w:r>
-        <w:rPr>
-          <w:rFonts w:asciiTheme="minorHAnsi" w:hAnsiTheme="minorHAnsi" w:cs="F17"/>
-          <w:lang w:val="en-US" w:eastAsia="en-GB"/>
-        </w:rPr>
-        <w:t xml:space="preserve">Patients are selected for </w:t>
-      </w:r>
-      <w:proofErr w:type="spellStart"/>
-      <w:r>
-        <w:rPr>
-          <w:rFonts w:asciiTheme="minorHAnsi" w:hAnsiTheme="minorHAnsi" w:cs="F17"/>
-          <w:lang w:val="en-US" w:eastAsia="en-GB"/>
-        </w:rPr>
-        <w:t>proband</w:t>
-      </w:r>
-      <w:proofErr w:type="spellEnd"/>
-      <w:r>
-        <w:rPr>
-          <w:rFonts w:asciiTheme="minorHAnsi" w:hAnsiTheme="minorHAnsi" w:cs="F17"/>
-          <w:lang w:val="en-US" w:eastAsia="en-GB"/>
-        </w:rPr>
-        <w:t xml:space="preserve"> testing on the basis of their Dutch Lipid Clinic Network</w:t>
-      </w:r>
-    </w:p>
-    <w:p>
-      <w:pPr>
-        <w:autoSpaceDE w:val="0"/>
-        <w:autoSpaceDN w:val="0"/>
-        <w:adjustRightInd w:val="0"/>
-        <w:spacing w:before="0" w:after="0" w:line="240" w:lineRule="auto"/>
-        <w:rPr>
-          <w:rFonts w:asciiTheme="minorHAnsi" w:hAnsiTheme="minorHAnsi" w:cs="F17"/>
-          <w:lang w:val="en-US" w:eastAsia="en-GB"/>
-        </w:rPr>
-      </w:pPr>
-      <w:r>
-        <w:rPr>
-          <w:rFonts w:asciiTheme="minorHAnsi" w:hAnsiTheme="minorHAnsi" w:cs="F17"/>
-          <w:lang w:val="en-US" w:eastAsia="en-GB"/>
-        </w:rPr>
-        <w:t>Score (DLCNS). The DLCNS migh</w:t>
-      </w:r>
-      <w:r>
-        <w:rPr>
-          <w:rFonts w:asciiTheme="minorHAnsi" w:hAnsiTheme="minorHAnsi" w:cs="F17"/>
-          <w:lang w:val="en-US" w:eastAsia="en-GB"/>
-        </w:rPr>
-        <w:t>t be able to more accurately refl</w:t>
-      </w:r>
-      <w:r>
-        <w:rPr>
-          <w:rFonts w:asciiTheme="minorHAnsi" w:hAnsiTheme="minorHAnsi" w:cs="F17"/>
-          <w:lang w:val="en-US" w:eastAsia="en-GB"/>
-        </w:rPr>
-        <w:t>ect the risk of carrying an</w:t>
-      </w:r>
-      <w:r>
-        <w:rPr>
-          <w:rFonts w:asciiTheme="minorHAnsi" w:hAnsiTheme="minorHAnsi" w:cs="F17"/>
-          <w:lang w:val="en-US" w:eastAsia="en-GB"/>
-        </w:rPr>
-        <w:t xml:space="preserve"> </w:t>
-      </w:r>
-      <w:r>
-        <w:rPr>
-          <w:rFonts w:asciiTheme="minorHAnsi" w:hAnsiTheme="minorHAnsi" w:cs="F17"/>
-          <w:lang w:val="en-US" w:eastAsia="en-GB"/>
-        </w:rPr>
-        <w:t>FH mutation if physical signs we</w:t>
-      </w:r>
-      <w:r>
-        <w:rPr>
-          <w:rFonts w:asciiTheme="minorHAnsi" w:hAnsiTheme="minorHAnsi" w:cs="F17"/>
-          <w:lang w:val="en-US" w:eastAsia="en-GB"/>
-        </w:rPr>
-        <w:t>re scored and the confounding eff</w:t>
-      </w:r>
-      <w:r>
-        <w:rPr>
-          <w:rFonts w:asciiTheme="minorHAnsi" w:hAnsiTheme="minorHAnsi" w:cs="F17"/>
-          <w:lang w:val="en-US" w:eastAsia="en-GB"/>
-        </w:rPr>
-        <w:t>ects of age were reduced.</w:t>
-      </w:r>
-    </w:p>
-    <w:p>
-      <w:pPr>
-        <w:autoSpaceDE w:val="0"/>
-        <w:autoSpaceDN w:val="0"/>
-        <w:adjustRightInd w:val="0"/>
-        <w:spacing w:before="0" w:after="0" w:line="240" w:lineRule="auto"/>
-        <w:rPr>
-          <w:rFonts w:asciiTheme="minorHAnsi" w:hAnsiTheme="minorHAnsi" w:cs="F17"/>
-          <w:lang w:val="en-US" w:eastAsia="en-GB"/>
-        </w:rPr>
-      </w:pPr>
-    </w:p>
-    <w:p>
-      <w:pPr>
-        <w:keepNext/>
-        <w:autoSpaceDE w:val="0"/>
-        <w:autoSpaceDN w:val="0"/>
-        <w:adjustRightInd w:val="0"/>
-        <w:spacing w:before="0" w:after="0" w:line="240" w:lineRule="auto"/>
-        <w:jc w:val="center"/>
-      </w:pPr>
-    </w:p>
-    <w:p>
-      <w:pPr>
-        <w:spacing w:before="0" w:after="160"/>
-        <w:rPr>
-          <w:rFonts w:asciiTheme="minorHAnsi" w:eastAsiaTheme="minorHAnsi" w:hAnsiTheme="minorHAnsi" w:cstheme="minorBidi"/>
-        </w:rPr>
-      </w:pPr>
-    </w:p>
-    <w:p>
-      <w:pPr>
-        <w:pStyle w:val="Heading2"/>
-      </w:pPr>
-      <w:proofErr w:type="spellStart"/>
-      <w:r>
-        <w:t>NonHDL</w:t>
-      </w:r>
-      <w:proofErr w:type="spellEnd"/>
-      <w:r>
-        <w:t xml:space="preserve"> calculation</w:t>
-      </w:r>
-    </w:p>
-    <w:p>
-      <w:proofErr w:type="spellStart"/>
-      <w:proofErr w:type="gramStart"/>
-      <w:r>
-        <w:t>nonHDLC</w:t>
-      </w:r>
-      <w:proofErr w:type="spellEnd"/>
-      <w:proofErr w:type="gramEnd"/>
-      <w:r>
-        <w:t xml:space="preserve"> = </w:t>
-      </w:r>
-      <w:proofErr w:type="spellStart"/>
-      <w:r>
-        <w:t>TotalC</w:t>
-      </w:r>
-      <w:proofErr w:type="spellEnd"/>
-      <w:r>
-        <w:t xml:space="preserve"> – HDLC</w:t>
-      </w:r>
-    </w:p>
-    <w:p>
-      <w:pPr>
-        <w:pStyle w:val="Heading2"/>
-      </w:pPr>
-      <w:r>
-        <w:lastRenderedPageBreak/>
-        <w:t xml:space="preserve">Multiples of Median of </w:t>
-      </w:r>
-      <w:proofErr w:type="spellStart"/>
-      <w:r>
-        <w:t>nonHDL</w:t>
-      </w:r>
-      <w:proofErr w:type="spellEnd"/>
-    </w:p>
-    <w:p>
-      <w:r>
-        <w:t xml:space="preserve">Median values of a </w:t>
-      </w:r>
-      <w:proofErr w:type="spellStart"/>
-      <w:r>
-        <w:t>nonHDL</w:t>
-      </w:r>
-      <w:proofErr w:type="spellEnd"/>
-      <w:r>
-        <w:t xml:space="preserve"> for a health population were taken from HSE data over years 2003, 2006, 2008, 2012, 2013, 2014.</w:t>
-      </w:r>
-    </w:p>
-    <w:p>
-      <w:r>
-        <w:t xml:space="preserve">Value for males: 4 </w:t>
-      </w:r>
-      <w:proofErr w:type="spellStart"/>
-      <w:r>
-        <w:t>mmol</w:t>
-      </w:r>
-      <w:proofErr w:type="spellEnd"/>
-      <w:r>
-        <w:t>/L</w:t>
-      </w:r>
-    </w:p>
-    <w:p>
-      <w:r>
-        <w:t xml:space="preserve">Value for females: 3.8 </w:t>
-      </w:r>
-      <w:proofErr w:type="spellStart"/>
-      <w:r>
-        <w:t>mmol</w:t>
-      </w:r>
-      <w:proofErr w:type="spellEnd"/>
-      <w:r>
-        <w:t>/L</w:t>
-      </w:r>
-    </w:p>
-    <w:p>
-      <w:r>
-        <w:t>This allows us to calculate the multiples of median for each participant (</w:t>
-      </w:r>
-      <w:proofErr w:type="spellStart"/>
-      <w:r>
-        <w:t>MoM</w:t>
-      </w:r>
-      <w:proofErr w:type="spellEnd"/>
-      <w:r>
-        <w:t xml:space="preserve">).  </w:t>
-      </w:r>
-    </w:p>
-    <w:p/>
-    <w:p>
-      <w:pPr>
-        <w:pStyle w:val="Heading1"/>
-      </w:pPr>
-      <w:r>
-        <w:t>Discussion</w:t>
-      </w:r>
-    </w:p>
-    <w:p>
-      <w:pPr>
-        <w:pStyle w:val="Heading1"/>
-        <w:pageBreakBefore/>
-      </w:pPr>
-      <w:r>
-        <w:lastRenderedPageBreak/>
-        <w:t>References</w:t>
-      </w:r>
-    </w:p>
-    <w:p>
-      <w:pPr>
-        <w:pStyle w:val="Heading1"/>
-      </w:pPr>
-      <w:r>
-        <w:t>Figures</w:t>
-      </w:r>
-    </w:p>
-    <w:p>
-      <w:pPr>
-        <w:pStyle w:val="Caption"/>
-        <w:keepNext/>
-      </w:pPr>
+      <w:bookmarkStart w:id="12" w:name="_Ref356122739"/>
       <w:r>
         <w:t xml:space="preserve">Figure </w:t>
       </w:r>
@@ -3019,140 +2958,25 @@
           <w:rPr>
             <w:noProof/>
           </w:rPr>
-          <w:t>2</w:t>
+          <w:t>3</w:t>
         </w:r>
       </w:fldSimple>
-      <w:r>
-        <w:t xml:space="preserve"> Flow of index cases through the two-stage 'chip and sequence' diagnostic pathway.  Retrospective validation testing was carried out to determine the accuracy of the diagnostic strategy.</w:t>
-      </w:r>
-    </w:p>
-    <w:p>
-      <w:pPr>
+      <w:bookmarkEnd w:id="12"/>
+      <w:r>
+        <w:t xml:space="preserve"> Boxplot of index test Dutch Lipid Clinic Network Score stratified by presence of absence of mutation.</w:t>
+      </w:r>
+    </w:p>
+    <w:p/>
+    <w:p/>
+    <w:p/>
+    <w:p>
+      <w:pPr>
+        <w:pStyle w:val="Caption"/>
         <w:keepNext/>
       </w:pPr>
-      <w:commentRangeStart w:id="10"/>
-      <w:r>
-        <w:rPr>
-          <w:noProof/>
-          <w:lang w:val="en-US"/>
-        </w:rPr>
-        <w:drawing>
-          <wp:inline distT="0" distB="0" distL="0" distR="0" wp14:anchorId="1A6A1EDD" wp14:editId="742ECEE9">
-            <wp:extent cx="5731510" cy="4451985"/>
-            <wp:effectExtent l="0" t="0" r="2540" b="5715"/>
-            <wp:docPr id="8" name="Picture 8"/>
-            <wp:cNvGraphicFramePr>
-              <a:graphicFrameLocks xmlns:a="http://schemas.openxmlformats.org/drawingml/2006/main" noChangeAspect="1"/>
-            </wp:cNvGraphicFramePr>
-            <a:graphic xmlns:a="http://schemas.openxmlformats.org/drawingml/2006/main">
-              <a:graphicData uri="http://schemas.openxmlformats.org/drawingml/2006/picture">
-                <pic:pic xmlns:pic="http://schemas.openxmlformats.org/drawingml/2006/picture">
-                  <pic:nvPicPr>
-                    <pic:cNvPr id="8" name="Testing Flow Chart FH v3 jan2016.png"/>
-                    <pic:cNvPicPr/>
-                  </pic:nvPicPr>
-                  <pic:blipFill>
-                    <a:blip r:embed="rId15">
-                      <a:extLst>
-                        <a:ext uri="{28A0092B-C50C-407E-A947-70E740481C1C}">
-                          <a14:useLocalDpi xmlns:a14="http://schemas.microsoft.com/office/drawing/2010/main" val="0"/>
-                        </a:ext>
-                      </a:extLst>
-                    </a:blip>
-                    <a:stretch>
-                      <a:fillRect/>
-                    </a:stretch>
-                  </pic:blipFill>
-                  <pic:spPr>
-                    <a:xfrm>
-                      <a:off x="0" y="0"/>
-                      <a:ext cx="5731510" cy="4451985"/>
-                    </a:xfrm>
-                    <a:prstGeom prst="rect">
-                      <a:avLst/>
-                    </a:prstGeom>
-                  </pic:spPr>
-                </pic:pic>
-              </a:graphicData>
-            </a:graphic>
-          </wp:inline>
-        </w:drawing>
-      </w:r>
-      <w:commentRangeEnd w:id="10"/>
-      <w:r>
-        <w:rPr>
-          <w:rStyle w:val="CommentReference"/>
-        </w:rPr>
-        <w:commentReference w:id="10"/>
-      </w:r>
-    </w:p>
-    <w:p>
-      <w:r>
-        <w:rPr>
-          <w:noProof/>
-          <w:lang w:val="en-US"/>
-        </w:rPr>
+      <w:bookmarkStart w:id="13" w:name="_Ref483400363"/>
+      <w:r>
         <w:lastRenderedPageBreak/>
-        <w:drawing>
-          <wp:inline distT="0" distB="0" distL="0" distR="0" wp14:anchorId="46D3B434" wp14:editId="7AC23B5A">
-            <wp:extent cx="4775408" cy="2971800"/>
-            <wp:effectExtent l="0" t="0" r="0" b="0"/>
-            <wp:docPr id="3" name="Picture 3"/>
-            <wp:cNvGraphicFramePr>
-              <a:graphicFrameLocks xmlns:a="http://schemas.openxmlformats.org/drawingml/2006/main" noChangeAspect="1"/>
-            </wp:cNvGraphicFramePr>
-            <a:graphic xmlns:a="http://schemas.openxmlformats.org/drawingml/2006/main">
-              <a:graphicData uri="http://schemas.openxmlformats.org/drawingml/2006/picture">
-                <pic:pic xmlns:pic="http://schemas.openxmlformats.org/drawingml/2006/picture">
-                  <pic:nvPicPr>
-                    <pic:cNvPr id="0" name="Screen Shot 2017-05-22 at 11.44.55.png"/>
-                    <pic:cNvPicPr/>
-                  </pic:nvPicPr>
-                  <pic:blipFill>
-                    <a:blip r:embed="rId16">
-                      <a:extLst>
-                        <a:ext uri="{28A0092B-C50C-407E-A947-70E740481C1C}">
-                          <a14:useLocalDpi xmlns:a14="http://schemas.microsoft.com/office/drawing/2010/main" val="0"/>
-                        </a:ext>
-                      </a:extLst>
-                    </a:blip>
-                    <a:stretch>
-                      <a:fillRect/>
-                    </a:stretch>
-                  </pic:blipFill>
-                  <pic:spPr>
-                    <a:xfrm>
-                      <a:off x="0" y="0"/>
-                      <a:ext cx="4775408" cy="2971800"/>
-                    </a:xfrm>
-                    <a:prstGeom prst="rect">
-                      <a:avLst/>
-                    </a:prstGeom>
-                  </pic:spPr>
-                </pic:pic>
-              </a:graphicData>
-            </a:graphic>
-          </wp:inline>
-        </w:drawing>
-      </w:r>
-    </w:p>
-    <w:p>
-      <w:pPr>
-        <w:keepNext/>
-      </w:pPr>
-      <w:r>
-        <w:rPr>
-          <w:rStyle w:val="CommentReference"/>
-        </w:rPr>
-        <w:commentReference w:id="11"/>
-      </w:r>
-    </w:p>
-    <w:p>
-      <w:pPr>
-        <w:pStyle w:val="Caption"/>
-      </w:pPr>
-      <w:bookmarkStart w:id="12" w:name="_Ref356119145"/>
-      <w:r>
         <w:t xml:space="preserve">Figure </w:t>
       </w:r>
       <w:fldSimple w:instr=" SEQ Figure \* ARABIC ">
@@ -3163,19 +2987,21 @@
           <w:t>4</w:t>
         </w:r>
       </w:fldSimple>
-      <w:bookmarkEnd w:id="12"/>
-      <w:r>
-        <w:t xml:space="preserve"> Cost and saving per index case tested; figure shows an increase in the cost savings of the two step testing strategy as the number of mutation positives increase.</w:t>
-      </w:r>
-    </w:p>
-    <w:p/>
-    <w:p>
-      <w:pPr>
-        <w:keepNext/>
-        <w:autoSpaceDE w:val="0"/>
-        <w:autoSpaceDN w:val="0"/>
-        <w:adjustRightInd w:val="0"/>
-        <w:spacing w:before="0" w:after="0" w:line="240" w:lineRule="auto"/>
+      <w:bookmarkEnd w:id="13"/>
+      <w:r>
+        <w:t xml:space="preserve"> Number of </w:t>
+      </w:r>
+      <w:proofErr w:type="spellStart"/>
+      <w:r>
+        <w:t>probands</w:t>
+      </w:r>
+      <w:proofErr w:type="spellEnd"/>
+      <w:r>
+        <w:t xml:space="preserve"> in each DLCN interval (left) and in each non-HDL-C percentile interval (right).</w:t>
+      </w:r>
+    </w:p>
+    <w:p>
+      <w:pPr>
         <w:jc w:val="center"/>
       </w:pPr>
       <w:r>
@@ -3184,10 +3010,10 @@
           <w:lang w:val="en-US"/>
         </w:rPr>
         <w:drawing>
-          <wp:inline distT="0" distB="0" distL="0" distR="0" wp14:anchorId="732F37B1" wp14:editId="6ABE85A9">
-            <wp:extent cx="3543300" cy="3543300"/>
-            <wp:effectExtent l="0" t="0" r="12700" b="12700"/>
-            <wp:docPr id="2" name="Picture 2"/>
+          <wp:inline distT="0" distB="0" distL="0" distR="0" wp14:anchorId="67DD8850" wp14:editId="7370AC3A">
+            <wp:extent cx="2761488" cy="2761488"/>
+            <wp:effectExtent l="0" t="0" r="1270" b="1270"/>
+            <wp:docPr id="9" name="Picture 9"/>
             <wp:cNvGraphicFramePr>
               <a:graphicFrameLocks xmlns:a="http://schemas.openxmlformats.org/drawingml/2006/main" noChangeAspect="1"/>
             </wp:cNvGraphicFramePr>
@@ -3195,7 +3021,7 @@
               <a:graphicData uri="http://schemas.openxmlformats.org/drawingml/2006/picture">
                 <pic:pic xmlns:pic="http://schemas.openxmlformats.org/drawingml/2006/picture">
                   <pic:nvPicPr>
-                    <pic:cNvPr id="0" name="boxplotDLCNvsoutcome.png"/>
+                    <pic:cNvPr id="9" name="dutchscorebands.png"/>
                     <pic:cNvPicPr/>
                   </pic:nvPicPr>
                   <pic:blipFill>
@@ -3213,7 +3039,7 @@
                   <pic:spPr>
                     <a:xfrm>
                       <a:off x="0" y="0"/>
-                      <a:ext cx="3543300" cy="3543300"/>
+                      <a:ext cx="2761488" cy="2761488"/>
                     </a:xfrm>
                     <a:prstGeom prst="rect">
                       <a:avLst/>
@@ -3225,17 +3051,68 @@
           </wp:inline>
         </w:drawing>
       </w:r>
+      <w:r>
+        <w:rPr>
+          <w:noProof/>
+          <w:lang w:val="en-US"/>
+        </w:rPr>
+        <w:drawing>
+          <wp:inline distT="0" distB="0" distL="0" distR="0" wp14:anchorId="3D51CA67" wp14:editId="512A62BE">
+            <wp:extent cx="2761488" cy="2761488"/>
+            <wp:effectExtent l="0" t="0" r="1270" b="1270"/>
+            <wp:docPr id="7" name="Picture 7" descr="Z:\DEC methods\tools - R\Working_project_folders\NCL_DEC0002 Familial hypercholesterolaemia\Current2016-2017\test\ahsn_impute\centilecorebands.png"/>
+            <wp:cNvGraphicFramePr>
+              <a:graphicFrameLocks xmlns:a="http://schemas.openxmlformats.org/drawingml/2006/main" noChangeAspect="1"/>
+            </wp:cNvGraphicFramePr>
+            <a:graphic xmlns:a="http://schemas.openxmlformats.org/drawingml/2006/main">
+              <a:graphicData uri="http://schemas.openxmlformats.org/drawingml/2006/picture">
+                <pic:pic xmlns:pic="http://schemas.openxmlformats.org/drawingml/2006/picture">
+                  <pic:nvPicPr>
+                    <pic:cNvPr id="0" name="Picture 1" descr="Z:\DEC methods\tools - R\Working_project_folders\NCL_DEC0002 Familial hypercholesterolaemia\Current2016-2017\test\ahsn_impute\centilecorebands.png"/>
+                    <pic:cNvPicPr>
+                      <a:picLocks noChangeAspect="1" noChangeArrowheads="1"/>
+                    </pic:cNvPicPr>
+                  </pic:nvPicPr>
+                  <pic:blipFill>
+                    <a:blip r:embed="rId18">
+                      <a:extLst>
+                        <a:ext uri="{28A0092B-C50C-407E-A947-70E740481C1C}">
+                          <a14:useLocalDpi xmlns:a14="http://schemas.microsoft.com/office/drawing/2010/main" val="0"/>
+                        </a:ext>
+                      </a:extLst>
+                    </a:blip>
+                    <a:srcRect/>
+                    <a:stretch>
+                      <a:fillRect/>
+                    </a:stretch>
+                  </pic:blipFill>
+                  <pic:spPr bwMode="auto">
+                    <a:xfrm>
+                      <a:off x="0" y="0"/>
+                      <a:ext cx="2761488" cy="2761488"/>
+                    </a:xfrm>
+                    <a:prstGeom prst="rect">
+                      <a:avLst/>
+                    </a:prstGeom>
+                    <a:noFill/>
+                    <a:ln>
+                      <a:noFill/>
+                    </a:ln>
+                  </pic:spPr>
+                </pic:pic>
+              </a:graphicData>
+            </a:graphic>
+          </wp:inline>
+        </w:drawing>
+      </w:r>
     </w:p>
     <w:p>
       <w:pPr>
         <w:pStyle w:val="Caption"/>
-        <w:rPr>
-          <w:rFonts w:asciiTheme="minorHAnsi" w:hAnsiTheme="minorHAnsi" w:cs="F17"/>
-          <w:lang w:val="en-US" w:eastAsia="en-GB"/>
-        </w:rPr>
-      </w:pPr>
-      <w:bookmarkStart w:id="13" w:name="_Ref356122739"/>
-      <w:r>
+        <w:keepNext/>
+      </w:pPr>
+      <w:r>
+        <w:lastRenderedPageBreak/>
         <w:t xml:space="preserve">Figure </w:t>
       </w:r>
       <w:fldSimple w:instr=" SEQ Figure \* ARABIC ">
@@ -3243,23 +3120,157 @@
           <w:rPr>
             <w:noProof/>
           </w:rPr>
-          <w:t>4</w:t>
+          <w:t>5</w:t>
         </w:r>
       </w:fldSimple>
-      <w:bookmarkEnd w:id="13"/>
-      <w:r>
-        <w:t xml:space="preserve"> Boxplot of index test Dutch Lipid Clinic Network Score stratified by presence of absence of mutation.</w:t>
-      </w:r>
-    </w:p>
-    <w:p/>
-    <w:p/>
-    <w:p/>
+      <w:r>
+        <w:t xml:space="preserve"> ROC curves for univariate logistic analysis for prediction of monogenic cause of FH using a) the Dutch Lipid Clinic Network Score alone (blue) and b) the gender and age specific percentiles for non-HDL-C alone (magenta).</w:t>
+      </w:r>
+      <w:r>
+        <w:t xml:space="preserve">  </w:t>
+      </w:r>
+      <w:r>
+        <w:t>(MICE Imputation methods used to handle missing data)</w:t>
+      </w:r>
+    </w:p>
     <w:p>
       <w:pPr>
         <w:pStyle w:val="Heading1"/>
-      </w:pPr>
-      <w:r>
-        <w:lastRenderedPageBreak/>
+        <w:jc w:val="center"/>
+      </w:pPr>
+      <w:r>
+        <w:rPr>
+          <w:noProof/>
+          <w:lang w:val="en-US"/>
+        </w:rPr>
+        <w:drawing>
+          <wp:inline distT="0" distB="0" distL="0" distR="0" wp14:anchorId="748B3488" wp14:editId="7295D09B">
+            <wp:extent cx="3362325" cy="3362325"/>
+            <wp:effectExtent l="0" t="0" r="0" b="0"/>
+            <wp:docPr id="4" name="Picture 4"/>
+            <wp:cNvGraphicFramePr>
+              <a:graphicFrameLocks xmlns:a="http://schemas.openxmlformats.org/drawingml/2006/main" noChangeAspect="1"/>
+            </wp:cNvGraphicFramePr>
+            <a:graphic xmlns:a="http://schemas.openxmlformats.org/drawingml/2006/main">
+              <a:graphicData uri="http://schemas.openxmlformats.org/drawingml/2006/picture">
+                <pic:pic xmlns:pic="http://schemas.openxmlformats.org/drawingml/2006/picture">
+                  <pic:nvPicPr>
+                    <pic:cNvPr id="4" name="May24122438Univariate regression.png"/>
+                    <pic:cNvPicPr/>
+                  </pic:nvPicPr>
+                  <pic:blipFill>
+                    <a:blip r:embed="rId19">
+                      <a:extLst>
+                        <a:ext uri="{28A0092B-C50C-407E-A947-70E740481C1C}">
+                          <a14:useLocalDpi xmlns:a14="http://schemas.microsoft.com/office/drawing/2010/main" val="0"/>
+                        </a:ext>
+                      </a:extLst>
+                    </a:blip>
+                    <a:stretch>
+                      <a:fillRect/>
+                    </a:stretch>
+                  </pic:blipFill>
+                  <pic:spPr>
+                    <a:xfrm>
+                      <a:off x="0" y="0"/>
+                      <a:ext cx="3362325" cy="3362325"/>
+                    </a:xfrm>
+                    <a:prstGeom prst="rect">
+                      <a:avLst/>
+                    </a:prstGeom>
+                  </pic:spPr>
+                </pic:pic>
+              </a:graphicData>
+            </a:graphic>
+          </wp:inline>
+        </w:drawing>
+      </w:r>
+    </w:p>
+    <w:p>
+      <w:pPr>
+        <w:pStyle w:val="Caption"/>
+        <w:keepNext/>
+      </w:pPr>
+      <w:r>
+        <w:t xml:space="preserve">Figure </w:t>
+      </w:r>
+      <w:fldSimple w:instr=" SEQ Figure \* ARABIC ">
+        <w:r>
+          <w:rPr>
+            <w:noProof/>
+          </w:rPr>
+          <w:t>6</w:t>
+        </w:r>
+      </w:fldSimple>
+      <w:r>
+        <w:t xml:space="preserve"> ROC curves for </w:t>
+      </w:r>
+      <w:r>
+        <w:t>prediction</w:t>
+      </w:r>
+      <w:r>
+        <w:t xml:space="preserve"> of a monogenic cause of FH for the models described in the legend.</w:t>
+      </w:r>
+      <w:r>
+        <w:t xml:space="preserve"> </w:t>
+      </w:r>
+      <w:r>
+        <w:t>(MICE Imputation methods used to handle missing data)</w:t>
+      </w:r>
+    </w:p>
+    <w:p>
+      <w:pPr>
+        <w:pStyle w:val="Heading1"/>
+        <w:jc w:val="center"/>
+      </w:pPr>
+      <w:r>
+        <w:rPr>
+          <w:noProof/>
+          <w:lang w:val="en-US"/>
+        </w:rPr>
+        <w:drawing>
+          <wp:inline distT="0" distB="0" distL="0" distR="0" wp14:anchorId="181C0AC1" wp14:editId="2C559D13">
+            <wp:extent cx="3228975" cy="3228975"/>
+            <wp:effectExtent l="0" t="0" r="0" b="0"/>
+            <wp:docPr id="6" name="Picture 6"/>
+            <wp:cNvGraphicFramePr>
+              <a:graphicFrameLocks xmlns:a="http://schemas.openxmlformats.org/drawingml/2006/main" noChangeAspect="1"/>
+            </wp:cNvGraphicFramePr>
+            <a:graphic xmlns:a="http://schemas.openxmlformats.org/drawingml/2006/main">
+              <a:graphicData uri="http://schemas.openxmlformats.org/drawingml/2006/picture">
+                <pic:pic xmlns:pic="http://schemas.openxmlformats.org/drawingml/2006/picture">
+                  <pic:nvPicPr>
+                    <pic:cNvPr id="6" name="May24122438comparisonofROCsforMVanalysis.png"/>
+                    <pic:cNvPicPr/>
+                  </pic:nvPicPr>
+                  <pic:blipFill>
+                    <a:blip r:embed="rId20">
+                      <a:extLst>
+                        <a:ext uri="{28A0092B-C50C-407E-A947-70E740481C1C}">
+                          <a14:useLocalDpi xmlns:a14="http://schemas.microsoft.com/office/drawing/2010/main" val="0"/>
+                        </a:ext>
+                      </a:extLst>
+                    </a:blip>
+                    <a:stretch>
+                      <a:fillRect/>
+                    </a:stretch>
+                  </pic:blipFill>
+                  <pic:spPr>
+                    <a:xfrm>
+                      <a:off x="0" y="0"/>
+                      <a:ext cx="3228975" cy="3228975"/>
+                    </a:xfrm>
+                    <a:prstGeom prst="rect">
+                      <a:avLst/>
+                    </a:prstGeom>
+                  </pic:spPr>
+                </pic:pic>
+              </a:graphicData>
+            </a:graphic>
+          </wp:inline>
+        </w:drawing>
+      </w:r>
+      <w:r>
         <w:br w:type="page"/>
       </w:r>
     </w:p>
@@ -3300,7 +3311,6 @@
       <w:tblPr>
         <w:tblW w:w="6932" w:type="dxa"/>
         <w:jc w:val="center"/>
-        <w:tblInd w:w="93" w:type="dxa"/>
         <w:tblLook w:val="04A0" w:firstRow="1" w:lastRow="0" w:firstColumn="1" w:lastColumn="0" w:noHBand="0" w:noVBand="1"/>
       </w:tblPr>
       <w:tblGrid>
@@ -4087,37 +4097,12 @@
                 <w:color w:val="000000"/>
               </w:rPr>
             </w:pPr>
-            <w:proofErr w:type="spellStart"/>
-            <w:r>
-              <w:rPr>
-                <w:rFonts w:eastAsia="Times New Roman"/>
-                <w:color w:val="000000"/>
-              </w:rPr>
-              <w:t>Xanthoma</w:t>
-            </w:r>
-            <w:proofErr w:type="spellEnd"/>
-            <w:r>
-              <w:rPr>
-                <w:rFonts w:eastAsia="Times New Roman"/>
-                <w:color w:val="000000"/>
-              </w:rPr>
-              <w:t xml:space="preserve"> or corneal </w:t>
-            </w:r>
-            <w:proofErr w:type="spellStart"/>
-            <w:r>
-              <w:rPr>
-                <w:rFonts w:eastAsia="Times New Roman"/>
-                <w:color w:val="000000"/>
-              </w:rPr>
-              <w:t>arcus</w:t>
-            </w:r>
-            <w:proofErr w:type="spellEnd"/>
-            <w:r>
-              <w:rPr>
-                <w:rFonts w:eastAsia="Times New Roman"/>
-                <w:color w:val="000000"/>
-              </w:rPr>
-              <w:t xml:space="preserve"> (Y/N; n=243)</w:t>
+            <w:r>
+              <w:rPr>
+                <w:rFonts w:eastAsia="Times New Roman"/>
+                <w:color w:val="000000"/>
+              </w:rPr>
+              <w:t>Xanthoma or corneal arcus (Y/N; n=243)</w:t>
             </w:r>
           </w:p>
         </w:tc>
@@ -4292,21 +4277,12 @@
                 <w:color w:val="000000"/>
               </w:rPr>
             </w:pPr>
-            <w:proofErr w:type="gramStart"/>
-            <w:r>
-              <w:rPr>
-                <w:rFonts w:eastAsia="Times New Roman"/>
-                <w:color w:val="000000"/>
-              </w:rPr>
-              <w:t>premature</w:t>
-            </w:r>
-            <w:proofErr w:type="gramEnd"/>
-            <w:r>
-              <w:rPr>
-                <w:rFonts w:eastAsia="Times New Roman"/>
-                <w:color w:val="000000"/>
-              </w:rPr>
-              <w:t xml:space="preserve"> CHD (M&lt;55, F&lt;60) (Y/N; n=76)</w:t>
+            <w:r>
+              <w:rPr>
+                <w:rFonts w:eastAsia="Times New Roman"/>
+                <w:color w:val="000000"/>
+              </w:rPr>
+              <w:t>premature CHD (M&lt;55, F&lt;60) (Y/N; n=76)</w:t>
             </w:r>
           </w:p>
         </w:tc>
@@ -4370,21 +4346,12 @@
                 <w:color w:val="000000"/>
               </w:rPr>
             </w:pPr>
-            <w:proofErr w:type="gramStart"/>
-            <w:r>
-              <w:rPr>
-                <w:rFonts w:eastAsia="Times New Roman"/>
-                <w:color w:val="000000"/>
-              </w:rPr>
-              <w:t>premature</w:t>
-            </w:r>
-            <w:proofErr w:type="gramEnd"/>
-            <w:r>
-              <w:rPr>
-                <w:rFonts w:eastAsia="Times New Roman"/>
-                <w:color w:val="000000"/>
-              </w:rPr>
-              <w:t xml:space="preserve"> PAD or CEVD (Y/N; n=87)</w:t>
+            <w:r>
+              <w:rPr>
+                <w:rFonts w:eastAsia="Times New Roman"/>
+                <w:color w:val="000000"/>
+              </w:rPr>
+              <w:t>premature PAD or CEVD (Y/N; n=87)</w:t>
             </w:r>
           </w:p>
         </w:tc>
@@ -4495,23 +4462,7 @@
                 <w:rFonts w:eastAsia="Times New Roman"/>
                 <w:color w:val="000000"/>
               </w:rPr>
-              <w:t xml:space="preserve">Tendon </w:t>
-            </w:r>
-            <w:proofErr w:type="spellStart"/>
-            <w:r>
-              <w:rPr>
-                <w:rFonts w:eastAsia="Times New Roman"/>
-                <w:color w:val="000000"/>
-              </w:rPr>
-              <w:t>Xanthomas</w:t>
-            </w:r>
-            <w:proofErr w:type="spellEnd"/>
-            <w:r>
-              <w:rPr>
-                <w:rFonts w:eastAsia="Times New Roman"/>
-                <w:color w:val="000000"/>
-              </w:rPr>
-              <w:t xml:space="preserve"> (Y/N; n = 202)</w:t>
+              <w:t>Tendon Xanthomas (Y/N; n = 202)</w:t>
             </w:r>
           </w:p>
         </w:tc>
@@ -4580,23 +4531,7 @@
                 <w:rFonts w:eastAsia="Times New Roman"/>
                 <w:color w:val="000000"/>
               </w:rPr>
-              <w:t xml:space="preserve">Premature corneal </w:t>
-            </w:r>
-            <w:proofErr w:type="spellStart"/>
-            <w:r>
-              <w:rPr>
-                <w:rFonts w:eastAsia="Times New Roman"/>
-                <w:color w:val="000000"/>
-              </w:rPr>
-              <w:t>arcus</w:t>
-            </w:r>
-            <w:proofErr w:type="spellEnd"/>
-            <w:r>
-              <w:rPr>
-                <w:rFonts w:eastAsia="Times New Roman"/>
-                <w:color w:val="000000"/>
-              </w:rPr>
-              <w:t xml:space="preserve"> (&lt;45 years) (Y/N; n=161)</w:t>
+              <w:t>Premature corneal arcus (&lt;45 years) (Y/N; n=161)</w:t>
             </w:r>
           </w:p>
         </w:tc>
@@ -6046,13 +5981,8 @@
         </w:r>
       </w:fldSimple>
       <w:bookmarkEnd w:id="17"/>
-      <w:proofErr w:type="gramStart"/>
-      <w:r>
-        <w:t xml:space="preserve">  Diagnostic</w:t>
-      </w:r>
-      <w:proofErr w:type="gramEnd"/>
-      <w:r>
-        <w:t xml:space="preserve"> accuracy:  mutation detection by the two-stage 'chip and sequence' approach and full genetic testing.</w:t>
+      <w:r>
+        <w:t xml:space="preserve">  Diagnostic accuracy:  mutation detection by the two-stage 'chip and sequence' approach and full genetic testing.</w:t>
       </w:r>
     </w:p>
     <w:tbl>
@@ -6583,13 +6513,8 @@
         </w:r>
       </w:fldSimple>
       <w:bookmarkEnd w:id="18"/>
-      <w:proofErr w:type="gramStart"/>
-      <w:r>
-        <w:t xml:space="preserve"> Cost comparison</w:t>
-      </w:r>
-      <w:proofErr w:type="gramEnd"/>
-      <w:r>
-        <w:t xml:space="preserve"> of both diagnostic strategies</w:t>
+      <w:r>
+        <w:t xml:space="preserve"> Cost comparison of both diagnostic strategies</w:t>
       </w:r>
       <w:bookmarkEnd w:id="19"/>
     </w:p>
@@ -10342,9 +10267,9 @@
       </w:pPr>
     </w:p>
     <w:sectPr>
-      <w:headerReference w:type="default" r:id="rId18"/>
-      <w:footerReference w:type="default" r:id="rId19"/>
-      <w:footerReference w:type="first" r:id="rId20"/>
+      <w:headerReference w:type="default" r:id="rId21"/>
+      <w:footerReference w:type="default" r:id="rId22"/>
+      <w:footerReference w:type="first" r:id="rId23"/>
       <w:pgSz w:w="11906" w:h="16838"/>
       <w:pgMar w:top="1440" w:right="1440" w:bottom="1440" w:left="1440" w:header="708" w:footer="708" w:gutter="0"/>
       <w:pgNumType w:start="0"/>
@@ -10357,7 +10282,7 @@
 </file>
 
 <file path=word/comments.xml><?xml version="1.0" encoding="utf-8"?>
-<w:comments xmlns:wpc="http://schemas.microsoft.com/office/word/2010/wordprocessingCanvas" xmlns:mo="http://schemas.microsoft.com/office/mac/office/2008/main" xmlns:mc="http://schemas.openxmlformats.org/markup-compatibility/2006" xmlns:mv="urn:schemas-microsoft-com:mac:vml" xmlns:o="urn:schemas-microsoft-com:office:office" xmlns:r="http://schemas.openxmlformats.org/officeDocument/2006/relationships" xmlns:m="http://schemas.openxmlformats.org/officeDocument/2006/math" xmlns:v="urn:schemas-microsoft-com:vml" xmlns:wp14="http://schemas.microsoft.com/office/word/2010/wordprocessingDrawing" xmlns:wp="http://schemas.openxmlformats.org/drawingml/2006/wordprocessingDrawing" xmlns:w10="urn:schemas-microsoft-com:office:word" xmlns:w="http://schemas.openxmlformats.org/wordprocessingml/2006/main" xmlns:w14="http://schemas.microsoft.com/office/word/2010/wordml" xmlns:wpg="http://schemas.microsoft.com/office/word/2010/wordprocessingGroup" xmlns:wpi="http://schemas.microsoft.com/office/word/2010/wordprocessingInk" xmlns:wne="http://schemas.microsoft.com/office/word/2006/wordml" xmlns:wps="http://schemas.microsoft.com/office/word/2010/wordprocessingShape" mc:Ignorable="w14 wp14">
+<w:comments xmlns:wpc="http://schemas.microsoft.com/office/word/2010/wordprocessingCanvas" xmlns:mc="http://schemas.openxmlformats.org/markup-compatibility/2006" xmlns:o="urn:schemas-microsoft-com:office:office" xmlns:r="http://schemas.openxmlformats.org/officeDocument/2006/relationships" xmlns:m="http://schemas.openxmlformats.org/officeDocument/2006/math" xmlns:v="urn:schemas-microsoft-com:vml" xmlns:wp14="http://schemas.microsoft.com/office/word/2010/wordprocessingDrawing" xmlns:wp="http://schemas.openxmlformats.org/drawingml/2006/wordprocessingDrawing" xmlns:w10="urn:schemas-microsoft-com:office:word" xmlns:w="http://schemas.openxmlformats.org/wordprocessingml/2006/main" xmlns:w14="http://schemas.microsoft.com/office/word/2010/wordml" xmlns:w15="http://schemas.microsoft.com/office/word/2012/wordml" xmlns:wpg="http://schemas.microsoft.com/office/word/2010/wordprocessingGroup" xmlns:wpi="http://schemas.microsoft.com/office/word/2010/wordprocessingInk" xmlns:wne="http://schemas.microsoft.com/office/word/2006/wordml" xmlns:wps="http://schemas.microsoft.com/office/word/2010/wordprocessingShape" mc:Ignorable="w14 w15 wp14">
   <w:comment w:id="0" w:author="Joy Allen" w:date="2017-05-09T11:39:00Z" w:initials="JA">
     <w:p>
       <w:pPr>
@@ -10403,11 +10328,11 @@
       </w:r>
       <w:proofErr w:type="gramStart"/>
       <w:r>
-        <w:t>one</w:t>
+        <w:t>one  proband</w:t>
       </w:r>
       <w:proofErr w:type="gramEnd"/>
       <w:r>
-        <w:t xml:space="preserve">  proband with outcome still unknown</w:t>
+        <w:t xml:space="preserve"> with outcome still unknown</w:t>
       </w:r>
     </w:p>
     <w:p>
@@ -10579,27 +10504,6 @@
       <w:r>
         <w:t xml:space="preserve"> to chip</w:t>
       </w:r>
-    </w:p>
-  </w:comment>
-  <w:comment w:id="11" w:author="Joy Allen" w:date="2017-05-11T11:40:00Z" w:initials="JA">
-    <w:p>
-      <w:pPr>
-        <w:pStyle w:val="CommentText"/>
-      </w:pPr>
-      <w:r>
-        <w:rPr>
-          <w:rStyle w:val="CommentReference"/>
-        </w:rPr>
-        <w:annotationRef/>
-      </w:r>
-      <w:r>
-        <w:t>Redo this graph</w:t>
-      </w:r>
-    </w:p>
-    <w:p>
-      <w:pPr>
-        <w:pStyle w:val="CommentText"/>
-      </w:pPr>
     </w:p>
   </w:comment>
 </w:comments>
@@ -10609,15 +10513,19 @@
 <w15:commentsEx xmlns:wpc="http://schemas.microsoft.com/office/word/2010/wordprocessingCanvas" xmlns:mc="http://schemas.openxmlformats.org/markup-compatibility/2006" xmlns:o="urn:schemas-microsoft-com:office:office" xmlns:r="http://schemas.openxmlformats.org/officeDocument/2006/relationships" xmlns:m="http://schemas.openxmlformats.org/officeDocument/2006/math" xmlns:v="urn:schemas-microsoft-com:vml" xmlns:wp14="http://schemas.microsoft.com/office/word/2010/wordprocessingDrawing" xmlns:wp="http://schemas.openxmlformats.org/drawingml/2006/wordprocessingDrawing" xmlns:w10="urn:schemas-microsoft-com:office:word" xmlns:w="http://schemas.openxmlformats.org/wordprocessingml/2006/main" xmlns:w14="http://schemas.microsoft.com/office/word/2010/wordml" xmlns:w15="http://schemas.microsoft.com/office/word/2012/wordml" xmlns:wpg="http://schemas.microsoft.com/office/word/2010/wordprocessingGroup" xmlns:wpi="http://schemas.microsoft.com/office/word/2010/wordprocessingInk" xmlns:wne="http://schemas.microsoft.com/office/word/2006/wordml" xmlns:wps="http://schemas.microsoft.com/office/word/2010/wordprocessingShape" mc:Ignorable="w14 w15 wp14">
   <w15:commentEx w15:paraId="0EC3F67E" w15:done="0"/>
   <w15:commentEx w15:paraId="66969A29" w15:done="0"/>
+  <w15:commentEx w15:paraId="073E2207" w15:done="0"/>
   <w15:commentEx w15:paraId="4A1C7666" w15:done="0"/>
+  <w15:commentEx w15:paraId="0483C76F" w15:done="0"/>
   <w15:commentEx w15:paraId="14AE4496" w15:done="0"/>
+  <w15:commentEx w15:paraId="193950C2" w15:done="0"/>
+  <w15:commentEx w15:paraId="124C6772" w15:done="0"/>
+  <w15:commentEx w15:paraId="10E27025" w15:done="0"/>
   <w15:commentEx w15:paraId="42C4BD8D" w15:done="0"/>
-  <w15:commentEx w15:paraId="6948E7BC" w15:done="0"/>
 </w15:commentsEx>
 </file>
 
 <file path=word/endnotes.xml><?xml version="1.0" encoding="utf-8"?>
-<w:endnotes xmlns:wpc="http://schemas.microsoft.com/office/word/2010/wordprocessingCanvas" xmlns:mo="http://schemas.microsoft.com/office/mac/office/2008/main" xmlns:mc="http://schemas.openxmlformats.org/markup-compatibility/2006" xmlns:mv="urn:schemas-microsoft-com:mac:vml" xmlns:o="urn:schemas-microsoft-com:office:office" xmlns:r="http://schemas.openxmlformats.org/officeDocument/2006/relationships" xmlns:m="http://schemas.openxmlformats.org/officeDocument/2006/math" xmlns:v="urn:schemas-microsoft-com:vml" xmlns:wp14="http://schemas.microsoft.com/office/word/2010/wordprocessingDrawing" xmlns:wp="http://schemas.openxmlformats.org/drawingml/2006/wordprocessingDrawing" xmlns:w10="urn:schemas-microsoft-com:office:word" xmlns:w="http://schemas.openxmlformats.org/wordprocessingml/2006/main" xmlns:w14="http://schemas.microsoft.com/office/word/2010/wordml" xmlns:wpg="http://schemas.microsoft.com/office/word/2010/wordprocessingGroup" xmlns:wpi="http://schemas.microsoft.com/office/word/2010/wordprocessingInk" xmlns:wne="http://schemas.microsoft.com/office/word/2006/wordml" xmlns:wps="http://schemas.microsoft.com/office/word/2010/wordprocessingShape" mc:Ignorable="w14 wp14">
+<w:endnotes xmlns:wpc="http://schemas.microsoft.com/office/word/2010/wordprocessingCanvas" xmlns:mc="http://schemas.openxmlformats.org/markup-compatibility/2006" xmlns:o="urn:schemas-microsoft-com:office:office" xmlns:r="http://schemas.openxmlformats.org/officeDocument/2006/relationships" xmlns:m="http://schemas.openxmlformats.org/officeDocument/2006/math" xmlns:v="urn:schemas-microsoft-com:vml" xmlns:wp14="http://schemas.microsoft.com/office/word/2010/wordprocessingDrawing" xmlns:wp="http://schemas.openxmlformats.org/drawingml/2006/wordprocessingDrawing" xmlns:w10="urn:schemas-microsoft-com:office:word" xmlns:w="http://schemas.openxmlformats.org/wordprocessingml/2006/main" xmlns:w14="http://schemas.microsoft.com/office/word/2010/wordml" xmlns:w15="http://schemas.microsoft.com/office/word/2012/wordml" xmlns:wpg="http://schemas.microsoft.com/office/word/2010/wordprocessingGroup" xmlns:wpi="http://schemas.microsoft.com/office/word/2010/wordprocessingInk" xmlns:wne="http://schemas.microsoft.com/office/word/2006/wordml" xmlns:wps="http://schemas.microsoft.com/office/word/2010/wordprocessingShape" mc:Ignorable="w14 w15 wp14">
   <w:endnote w:type="separator" w:id="-1">
     <w:p>
       <w:r>
@@ -10636,7 +10544,7 @@
 </file>
 
 <file path=word/footer1.xml><?xml version="1.0" encoding="utf-8"?>
-<w:ftr xmlns:wpc="http://schemas.microsoft.com/office/word/2010/wordprocessingCanvas" xmlns:mo="http://schemas.microsoft.com/office/mac/office/2008/main" xmlns:mc="http://schemas.openxmlformats.org/markup-compatibility/2006" xmlns:mv="urn:schemas-microsoft-com:mac:vml" xmlns:o="urn:schemas-microsoft-com:office:office" xmlns:r="http://schemas.openxmlformats.org/officeDocument/2006/relationships" xmlns:m="http://schemas.openxmlformats.org/officeDocument/2006/math" xmlns:v="urn:schemas-microsoft-com:vml" xmlns:wp14="http://schemas.microsoft.com/office/word/2010/wordprocessingDrawing" xmlns:wp="http://schemas.openxmlformats.org/drawingml/2006/wordprocessingDrawing" xmlns:w10="urn:schemas-microsoft-com:office:word" xmlns:w="http://schemas.openxmlformats.org/wordprocessingml/2006/main" xmlns:w14="http://schemas.microsoft.com/office/word/2010/wordml" xmlns:wpg="http://schemas.microsoft.com/office/word/2010/wordprocessingGroup" xmlns:wpi="http://schemas.microsoft.com/office/word/2010/wordprocessingInk" xmlns:wne="http://schemas.microsoft.com/office/word/2006/wordml" xmlns:wps="http://schemas.microsoft.com/office/word/2010/wordprocessingShape" mc:Ignorable="w14 wp14">
+<w:ftr xmlns:wpc="http://schemas.microsoft.com/office/word/2010/wordprocessingCanvas" xmlns:mc="http://schemas.openxmlformats.org/markup-compatibility/2006" xmlns:o="urn:schemas-microsoft-com:office:office" xmlns:r="http://schemas.openxmlformats.org/officeDocument/2006/relationships" xmlns:m="http://schemas.openxmlformats.org/officeDocument/2006/math" xmlns:v="urn:schemas-microsoft-com:vml" xmlns:wp14="http://schemas.microsoft.com/office/word/2010/wordprocessingDrawing" xmlns:wp="http://schemas.openxmlformats.org/drawingml/2006/wordprocessingDrawing" xmlns:w10="urn:schemas-microsoft-com:office:word" xmlns:w="http://schemas.openxmlformats.org/wordprocessingml/2006/main" xmlns:w14="http://schemas.microsoft.com/office/word/2010/wordml" xmlns:w15="http://schemas.microsoft.com/office/word/2012/wordml" xmlns:wpg="http://schemas.microsoft.com/office/word/2010/wordprocessingGroup" xmlns:wpi="http://schemas.microsoft.com/office/word/2010/wordprocessingInk" xmlns:wne="http://schemas.microsoft.com/office/word/2006/wordml" xmlns:wps="http://schemas.microsoft.com/office/word/2010/wordprocessingShape" mc:Ignorable="w14 w15 wp14">
   <w:p>
     <w:pPr>
       <w:pStyle w:val="Footer"/>
@@ -10680,7 +10588,7 @@
         <w:noProof/>
         <w:color w:val="1F497D"/>
       </w:rPr>
-      <w:t>4</w:t>
+      <w:t>13</w:t>
     </w:r>
     <w:r>
       <w:rPr>
@@ -10693,7 +10601,7 @@
 </file>
 
 <file path=word/footer2.xml><?xml version="1.0" encoding="utf-8"?>
-<w:ftr xmlns:wpc="http://schemas.microsoft.com/office/word/2010/wordprocessingCanvas" xmlns:mo="http://schemas.microsoft.com/office/mac/office/2008/main" xmlns:mc="http://schemas.openxmlformats.org/markup-compatibility/2006" xmlns:mv="urn:schemas-microsoft-com:mac:vml" xmlns:o="urn:schemas-microsoft-com:office:office" xmlns:r="http://schemas.openxmlformats.org/officeDocument/2006/relationships" xmlns:m="http://schemas.openxmlformats.org/officeDocument/2006/math" xmlns:v="urn:schemas-microsoft-com:vml" xmlns:wp14="http://schemas.microsoft.com/office/word/2010/wordprocessingDrawing" xmlns:wp="http://schemas.openxmlformats.org/drawingml/2006/wordprocessingDrawing" xmlns:w10="urn:schemas-microsoft-com:office:word" xmlns:w="http://schemas.openxmlformats.org/wordprocessingml/2006/main" xmlns:w14="http://schemas.microsoft.com/office/word/2010/wordml" xmlns:wpg="http://schemas.microsoft.com/office/word/2010/wordprocessingGroup" xmlns:wpi="http://schemas.microsoft.com/office/word/2010/wordprocessingInk" xmlns:wne="http://schemas.microsoft.com/office/word/2006/wordml" xmlns:wps="http://schemas.microsoft.com/office/word/2010/wordprocessingShape" mc:Ignorable="w14 wp14">
+<w:ftr xmlns:wpc="http://schemas.microsoft.com/office/word/2010/wordprocessingCanvas" xmlns:mc="http://schemas.openxmlformats.org/markup-compatibility/2006" xmlns:o="urn:schemas-microsoft-com:office:office" xmlns:r="http://schemas.openxmlformats.org/officeDocument/2006/relationships" xmlns:m="http://schemas.openxmlformats.org/officeDocument/2006/math" xmlns:v="urn:schemas-microsoft-com:vml" xmlns:wp14="http://schemas.microsoft.com/office/word/2010/wordprocessingDrawing" xmlns:wp="http://schemas.openxmlformats.org/drawingml/2006/wordprocessingDrawing" xmlns:w10="urn:schemas-microsoft-com:office:word" xmlns:w="http://schemas.openxmlformats.org/wordprocessingml/2006/main" xmlns:w14="http://schemas.microsoft.com/office/word/2010/wordml" xmlns:w15="http://schemas.microsoft.com/office/word/2012/wordml" xmlns:wpg="http://schemas.microsoft.com/office/word/2010/wordprocessingGroup" xmlns:wpi="http://schemas.microsoft.com/office/word/2010/wordprocessingInk" xmlns:wne="http://schemas.microsoft.com/office/word/2006/wordml" xmlns:wps="http://schemas.microsoft.com/office/word/2010/wordprocessingShape" mc:Ignorable="w14 w15 wp14">
   <w:p>
     <w:pPr>
       <w:pStyle w:val="Footer"/>
@@ -10712,7 +10620,7 @@
 </file>
 
 <file path=word/footnotes.xml><?xml version="1.0" encoding="utf-8"?>
-<w:footnotes xmlns:wpc="http://schemas.microsoft.com/office/word/2010/wordprocessingCanvas" xmlns:mo="http://schemas.microsoft.com/office/mac/office/2008/main" xmlns:mc="http://schemas.openxmlformats.org/markup-compatibility/2006" xmlns:mv="urn:schemas-microsoft-com:mac:vml" xmlns:o="urn:schemas-microsoft-com:office:office" xmlns:r="http://schemas.openxmlformats.org/officeDocument/2006/relationships" xmlns:m="http://schemas.openxmlformats.org/officeDocument/2006/math" xmlns:v="urn:schemas-microsoft-com:vml" xmlns:wp14="http://schemas.microsoft.com/office/word/2010/wordprocessingDrawing" xmlns:wp="http://schemas.openxmlformats.org/drawingml/2006/wordprocessingDrawing" xmlns:w10="urn:schemas-microsoft-com:office:word" xmlns:w="http://schemas.openxmlformats.org/wordprocessingml/2006/main" xmlns:w14="http://schemas.microsoft.com/office/word/2010/wordml" xmlns:wpg="http://schemas.microsoft.com/office/word/2010/wordprocessingGroup" xmlns:wpi="http://schemas.microsoft.com/office/word/2010/wordprocessingInk" xmlns:wne="http://schemas.microsoft.com/office/word/2006/wordml" xmlns:wps="http://schemas.microsoft.com/office/word/2010/wordprocessingShape" mc:Ignorable="w14 wp14">
+<w:footnotes xmlns:wpc="http://schemas.microsoft.com/office/word/2010/wordprocessingCanvas" xmlns:mc="http://schemas.openxmlformats.org/markup-compatibility/2006" xmlns:o="urn:schemas-microsoft-com:office:office" xmlns:r="http://schemas.openxmlformats.org/officeDocument/2006/relationships" xmlns:m="http://schemas.openxmlformats.org/officeDocument/2006/math" xmlns:v="urn:schemas-microsoft-com:vml" xmlns:wp14="http://schemas.microsoft.com/office/word/2010/wordprocessingDrawing" xmlns:wp="http://schemas.openxmlformats.org/drawingml/2006/wordprocessingDrawing" xmlns:w10="urn:schemas-microsoft-com:office:word" xmlns:w="http://schemas.openxmlformats.org/wordprocessingml/2006/main" xmlns:w14="http://schemas.microsoft.com/office/word/2010/wordml" xmlns:w15="http://schemas.microsoft.com/office/word/2012/wordml" xmlns:wpg="http://schemas.microsoft.com/office/word/2010/wordprocessingGroup" xmlns:wpi="http://schemas.microsoft.com/office/word/2010/wordprocessingInk" xmlns:wne="http://schemas.microsoft.com/office/word/2006/wordml" xmlns:wps="http://schemas.microsoft.com/office/word/2010/wordprocessingShape" mc:Ignorable="w14 w15 wp14">
   <w:footnote w:type="separator" w:id="-1">
     <w:p>
       <w:r>
@@ -10731,7 +10639,7 @@
 </file>
 
 <file path=word/header1.xml><?xml version="1.0" encoding="utf-8"?>
-<w:hdr xmlns:wpc="http://schemas.microsoft.com/office/word/2010/wordprocessingCanvas" xmlns:mo="http://schemas.microsoft.com/office/mac/office/2008/main" xmlns:mc="http://schemas.openxmlformats.org/markup-compatibility/2006" xmlns:mv="urn:schemas-microsoft-com:mac:vml" xmlns:o="urn:schemas-microsoft-com:office:office" xmlns:r="http://schemas.openxmlformats.org/officeDocument/2006/relationships" xmlns:m="http://schemas.openxmlformats.org/officeDocument/2006/math" xmlns:v="urn:schemas-microsoft-com:vml" xmlns:wp14="http://schemas.microsoft.com/office/word/2010/wordprocessingDrawing" xmlns:wp="http://schemas.openxmlformats.org/drawingml/2006/wordprocessingDrawing" xmlns:w10="urn:schemas-microsoft-com:office:word" xmlns:w="http://schemas.openxmlformats.org/wordprocessingml/2006/main" xmlns:w14="http://schemas.microsoft.com/office/word/2010/wordml" xmlns:wpg="http://schemas.microsoft.com/office/word/2010/wordprocessingGroup" xmlns:wpi="http://schemas.microsoft.com/office/word/2010/wordprocessingInk" xmlns:wne="http://schemas.microsoft.com/office/word/2006/wordml" xmlns:wps="http://schemas.microsoft.com/office/word/2010/wordprocessingShape" mc:Ignorable="w14 wp14">
+<w:hdr xmlns:wpc="http://schemas.microsoft.com/office/word/2010/wordprocessingCanvas" xmlns:mc="http://schemas.openxmlformats.org/markup-compatibility/2006" xmlns:o="urn:schemas-microsoft-com:office:office" xmlns:r="http://schemas.openxmlformats.org/officeDocument/2006/relationships" xmlns:m="http://schemas.openxmlformats.org/officeDocument/2006/math" xmlns:v="urn:schemas-microsoft-com:vml" xmlns:wp14="http://schemas.microsoft.com/office/word/2010/wordprocessingDrawing" xmlns:wp="http://schemas.openxmlformats.org/drawingml/2006/wordprocessingDrawing" xmlns:w10="urn:schemas-microsoft-com:office:word" xmlns:w="http://schemas.openxmlformats.org/wordprocessingml/2006/main" xmlns:w14="http://schemas.microsoft.com/office/word/2010/wordml" xmlns:w15="http://schemas.microsoft.com/office/word/2012/wordml" xmlns:wpg="http://schemas.microsoft.com/office/word/2010/wordprocessingGroup" xmlns:wpi="http://schemas.microsoft.com/office/word/2010/wordprocessingInk" xmlns:wne="http://schemas.microsoft.com/office/word/2006/wordml" xmlns:wps="http://schemas.microsoft.com/office/word/2010/wordprocessingShape" mc:Ignorable="w14 w15 wp14">
   <w:p>
     <w:pPr>
       <w:pBdr>
@@ -10752,8 +10660,8 @@
 </file>
 
 <file path=word/numbering.xml><?xml version="1.0" encoding="utf-8"?>
-<w:numbering xmlns:wpc="http://schemas.microsoft.com/office/word/2010/wordprocessingCanvas" xmlns:mo="http://schemas.microsoft.com/office/mac/office/2008/main" xmlns:mc="http://schemas.openxmlformats.org/markup-compatibility/2006" xmlns:mv="urn:schemas-microsoft-com:mac:vml" xmlns:o="urn:schemas-microsoft-com:office:office" xmlns:r="http://schemas.openxmlformats.org/officeDocument/2006/relationships" xmlns:m="http://schemas.openxmlformats.org/officeDocument/2006/math" xmlns:v="urn:schemas-microsoft-com:vml" xmlns:wp14="http://schemas.microsoft.com/office/word/2010/wordprocessingDrawing" xmlns:wp="http://schemas.openxmlformats.org/drawingml/2006/wordprocessingDrawing" xmlns:w10="urn:schemas-microsoft-com:office:word" xmlns:w="http://schemas.openxmlformats.org/wordprocessingml/2006/main" xmlns:w14="http://schemas.microsoft.com/office/word/2010/wordml" xmlns:wpg="http://schemas.microsoft.com/office/word/2010/wordprocessingGroup" xmlns:wpi="http://schemas.microsoft.com/office/word/2010/wordprocessingInk" xmlns:wne="http://schemas.microsoft.com/office/word/2006/wordml" xmlns:wps="http://schemas.microsoft.com/office/word/2010/wordprocessingShape" mc:Ignorable="w14 wp14">
-  <w:abstractNum w:abstractNumId="0">
+<w:numbering xmlns:wpc="http://schemas.microsoft.com/office/word/2010/wordprocessingCanvas" xmlns:mc="http://schemas.openxmlformats.org/markup-compatibility/2006" xmlns:o="urn:schemas-microsoft-com:office:office" xmlns:r="http://schemas.openxmlformats.org/officeDocument/2006/relationships" xmlns:m="http://schemas.openxmlformats.org/officeDocument/2006/math" xmlns:v="urn:schemas-microsoft-com:vml" xmlns:wp14="http://schemas.microsoft.com/office/word/2010/wordprocessingDrawing" xmlns:wp="http://schemas.openxmlformats.org/drawingml/2006/wordprocessingDrawing" xmlns:w10="urn:schemas-microsoft-com:office:word" xmlns:w="http://schemas.openxmlformats.org/wordprocessingml/2006/main" xmlns:w14="http://schemas.microsoft.com/office/word/2010/wordml" xmlns:w15="http://schemas.microsoft.com/office/word/2012/wordml" xmlns:wpg="http://schemas.microsoft.com/office/word/2010/wordprocessingGroup" xmlns:wpi="http://schemas.microsoft.com/office/word/2010/wordprocessingInk" xmlns:wne="http://schemas.microsoft.com/office/word/2006/wordml" xmlns:wps="http://schemas.microsoft.com/office/word/2010/wordprocessingShape" mc:Ignorable="w14 w15 wp14">
+  <w:abstractNum w:abstractNumId="0" w15:restartNumberingAfterBreak="0">
     <w:nsid w:val="1C2C7546"/>
     <w:multiLevelType w:val="hybridMultilevel"/>
     <w:tmpl w:val="D238671C"/>
@@ -10842,7 +10750,7 @@
       </w:pPr>
     </w:lvl>
   </w:abstractNum>
-  <w:abstractNum w:abstractNumId="1">
+  <w:abstractNum w:abstractNumId="1" w15:restartNumberingAfterBreak="0">
     <w:nsid w:val="231349A8"/>
     <w:multiLevelType w:val="hybridMultilevel"/>
     <w:tmpl w:val="CF20B8EC"/>
@@ -10928,7 +10836,7 @@
       </w:pPr>
     </w:lvl>
   </w:abstractNum>
-  <w:abstractNum w:abstractNumId="2">
+  <w:abstractNum w:abstractNumId="2" w15:restartNumberingAfterBreak="0">
     <w:nsid w:val="24CD7D61"/>
     <w:multiLevelType w:val="hybridMultilevel"/>
     <w:tmpl w:val="85B014D4"/>
@@ -11017,7 +10925,7 @@
       </w:pPr>
     </w:lvl>
   </w:abstractNum>
-  <w:abstractNum w:abstractNumId="3">
+  <w:abstractNum w:abstractNumId="3" w15:restartNumberingAfterBreak="0">
     <w:nsid w:val="2DB65CBE"/>
     <w:multiLevelType w:val="hybridMultilevel"/>
     <w:tmpl w:val="F82E972C"/>
@@ -11106,7 +11014,7 @@
       </w:pPr>
     </w:lvl>
   </w:abstractNum>
-  <w:abstractNum w:abstractNumId="4">
+  <w:abstractNum w:abstractNumId="4" w15:restartNumberingAfterBreak="0">
     <w:nsid w:val="2FC13B64"/>
     <w:multiLevelType w:val="hybridMultilevel"/>
     <w:tmpl w:val="591CE9B2"/>
@@ -11219,7 +11127,7 @@
       </w:rPr>
     </w:lvl>
   </w:abstractNum>
-  <w:abstractNum w:abstractNumId="5">
+  <w:abstractNum w:abstractNumId="5" w15:restartNumberingAfterBreak="0">
     <w:nsid w:val="56F83110"/>
     <w:multiLevelType w:val="hybridMultilevel"/>
     <w:tmpl w:val="DF9E4736"/>
@@ -11305,7 +11213,7 @@
       </w:pPr>
     </w:lvl>
   </w:abstractNum>
-  <w:abstractNum w:abstractNumId="6">
+  <w:abstractNum w:abstractNumId="6" w15:restartNumberingAfterBreak="0">
     <w:nsid w:val="738B6C03"/>
     <w:multiLevelType w:val="hybridMultilevel"/>
     <w:tmpl w:val="96CA70B6"/>
@@ -11394,7 +11302,7 @@
       </w:pPr>
     </w:lvl>
   </w:abstractNum>
-  <w:abstractNum w:abstractNumId="7">
+  <w:abstractNum w:abstractNumId="7" w15:restartNumberingAfterBreak="0">
     <w:nsid w:val="78163908"/>
     <w:multiLevelType w:val="hybridMultilevel"/>
     <w:tmpl w:val="50AE8BA4"/>
@@ -11507,7 +11415,7 @@
       </w:rPr>
     </w:lvl>
   </w:abstractNum>
-  <w:abstractNum w:abstractNumId="8">
+  <w:abstractNum w:abstractNumId="8" w15:restartNumberingAfterBreak="0">
     <w:nsid w:val="7CB91C87"/>
     <w:multiLevelType w:val="hybridMultilevel"/>
     <w:tmpl w:val="3F168DE2"/>
@@ -11632,7 +11540,7 @@
 </file>
 
 <file path=word/styles.xml><?xml version="1.0" encoding="utf-8"?>
-<w:styles xmlns:mc="http://schemas.openxmlformats.org/markup-compatibility/2006" xmlns:r="http://schemas.openxmlformats.org/officeDocument/2006/relationships" xmlns:w="http://schemas.openxmlformats.org/wordprocessingml/2006/main" xmlns:w14="http://schemas.microsoft.com/office/word/2010/wordml" mc:Ignorable="w14">
+<w:styles xmlns:mc="http://schemas.openxmlformats.org/markup-compatibility/2006" xmlns:r="http://schemas.openxmlformats.org/officeDocument/2006/relationships" xmlns:w="http://schemas.openxmlformats.org/wordprocessingml/2006/main" xmlns:w14="http://schemas.microsoft.com/office/word/2010/wordml" xmlns:w15="http://schemas.microsoft.com/office/word/2012/wordml" mc:Ignorable="w14 w15">
   <w:docDefaults>
     <w:rPrDefault>
       <w:rPr>
@@ -11642,153 +11550,369 @@
     </w:rPrDefault>
     <w:pPrDefault/>
   </w:docDefaults>
-  <w:latentStyles w:defLockedState="0" w:defUIPriority="99" w:defSemiHidden="1" w:defUnhideWhenUsed="1" w:defQFormat="0" w:count="276">
-    <w:lsdException w:name="Normal" w:semiHidden="0" w:uiPriority="0" w:unhideWhenUsed="0" w:qFormat="1"/>
-    <w:lsdException w:name="heading 1" w:semiHidden="0" w:uiPriority="9" w:unhideWhenUsed="0" w:qFormat="1"/>
-    <w:lsdException w:name="heading 2" w:uiPriority="9" w:qFormat="1"/>
-    <w:lsdException w:name="heading 3" w:uiPriority="9" w:qFormat="1"/>
-    <w:lsdException w:name="heading 4" w:uiPriority="9" w:qFormat="1"/>
-    <w:lsdException w:name="heading 5" w:uiPriority="9" w:qFormat="1"/>
-    <w:lsdException w:name="heading 6" w:uiPriority="9" w:qFormat="1"/>
-    <w:lsdException w:name="heading 7" w:uiPriority="9" w:qFormat="1"/>
-    <w:lsdException w:name="heading 8" w:uiPriority="9" w:qFormat="1"/>
-    <w:lsdException w:name="heading 9" w:uiPriority="9" w:qFormat="1"/>
-    <w:lsdException w:name="toc 1" w:uiPriority="39"/>
-    <w:lsdException w:name="toc 2" w:uiPriority="39"/>
-    <w:lsdException w:name="toc 3" w:uiPriority="39"/>
-    <w:lsdException w:name="toc 4" w:uiPriority="39"/>
-    <w:lsdException w:name="toc 5" w:uiPriority="39"/>
-    <w:lsdException w:name="toc 6" w:uiPriority="39"/>
-    <w:lsdException w:name="toc 7" w:uiPriority="39"/>
-    <w:lsdException w:name="toc 8" w:uiPriority="39"/>
-    <w:lsdException w:name="toc 9" w:uiPriority="39"/>
-    <w:lsdException w:name="caption" w:uiPriority="35" w:qFormat="1"/>
-    <w:lsdException w:name="Title" w:semiHidden="0" w:uiPriority="10" w:unhideWhenUsed="0" w:qFormat="1"/>
-    <w:lsdException w:name="Default Paragraph Font" w:uiPriority="1"/>
-    <w:lsdException w:name="Subtitle" w:semiHidden="0" w:uiPriority="11" w:unhideWhenUsed="0" w:qFormat="1"/>
-    <w:lsdException w:name="Strong" w:semiHidden="0" w:uiPriority="22" w:unhideWhenUsed="0" w:qFormat="1"/>
-    <w:lsdException w:name="Emphasis" w:semiHidden="0" w:uiPriority="20" w:unhideWhenUsed="0" w:qFormat="1"/>
-    <w:lsdException w:name="Table Grid" w:semiHidden="0" w:uiPriority="39" w:unhideWhenUsed="0"/>
-    <w:lsdException w:name="Note Level 1" w:semiHidden="0" w:unhideWhenUsed="0"/>
-    <w:lsdException w:name="Note Level 2" w:semiHidden="0" w:unhideWhenUsed="0"/>
-    <w:lsdException w:name="Note Level 3" w:semiHidden="0" w:unhideWhenUsed="0"/>
-    <w:lsdException w:name="Note Level 4" w:semiHidden="0" w:unhideWhenUsed="0"/>
-    <w:lsdException w:name="Note Level 5" w:semiHidden="0" w:unhideWhenUsed="0"/>
-    <w:lsdException w:name="Note Level 6" w:semiHidden="0" w:unhideWhenUsed="0"/>
-    <w:lsdException w:name="Note Level 7" w:semiHidden="0" w:unhideWhenUsed="0"/>
-    <w:lsdException w:name="Note Level 8" w:semiHidden="0" w:unhideWhenUsed="0"/>
-    <w:lsdException w:name="Note Level 9" w:semiHidden="0" w:unhideWhenUsed="0"/>
-    <w:lsdException w:name="Placeholder Text" w:unhideWhenUsed="0"/>
-    <w:lsdException w:name="No Spacing" w:semiHidden="0" w:uiPriority="1" w:unhideWhenUsed="0" w:qFormat="1"/>
-    <w:lsdException w:name="Light Shading" w:semiHidden="0" w:uiPriority="60" w:unhideWhenUsed="0"/>
-    <w:lsdException w:name="Light List" w:semiHidden="0" w:uiPriority="61" w:unhideWhenUsed="0"/>
-    <w:lsdException w:name="Light Grid" w:semiHidden="0" w:uiPriority="62" w:unhideWhenUsed="0"/>
-    <w:lsdException w:name="Medium Shading 1" w:semiHidden="0" w:uiPriority="63" w:unhideWhenUsed="0"/>
-    <w:lsdException w:name="Medium Shading 2" w:semiHidden="0" w:uiPriority="64" w:unhideWhenUsed="0"/>
-    <w:lsdException w:name="Medium List 1" w:semiHidden="0" w:uiPriority="65" w:unhideWhenUsed="0"/>
-    <w:lsdException w:name="Medium List 2" w:semiHidden="0" w:uiPriority="66" w:unhideWhenUsed="0"/>
-    <w:lsdException w:name="Medium Grid 1" w:semiHidden="0" w:uiPriority="67" w:unhideWhenUsed="0"/>
-    <w:lsdException w:name="Medium Grid 2" w:semiHidden="0" w:uiPriority="68" w:unhideWhenUsed="0"/>
-    <w:lsdException w:name="Medium Grid 3" w:semiHidden="0" w:uiPriority="69" w:unhideWhenUsed="0"/>
-    <w:lsdException w:name="Dark List" w:semiHidden="0" w:uiPriority="70" w:unhideWhenUsed="0"/>
-    <w:lsdException w:name="Colorful Shading" w:semiHidden="0" w:uiPriority="71" w:unhideWhenUsed="0"/>
-    <w:lsdException w:name="Colorful List" w:semiHidden="0" w:uiPriority="72" w:unhideWhenUsed="0"/>
-    <w:lsdException w:name="Colorful Grid" w:semiHidden="0" w:uiPriority="73" w:unhideWhenUsed="0"/>
-    <w:lsdException w:name="Light Shading Accent 1" w:semiHidden="0" w:uiPriority="60" w:unhideWhenUsed="0"/>
-    <w:lsdException w:name="Light List Accent 1" w:semiHidden="0" w:uiPriority="61" w:unhideWhenUsed="0"/>
-    <w:lsdException w:name="Light Grid Accent 1" w:semiHidden="0" w:uiPriority="62" w:unhideWhenUsed="0"/>
-    <w:lsdException w:name="Medium Shading 1 Accent 1" w:semiHidden="0" w:uiPriority="63" w:unhideWhenUsed="0"/>
-    <w:lsdException w:name="Medium Shading 2 Accent 1" w:semiHidden="0" w:uiPriority="64" w:unhideWhenUsed="0"/>
-    <w:lsdException w:name="Medium List 1 Accent 1" w:semiHidden="0" w:uiPriority="65" w:unhideWhenUsed="0"/>
-    <w:lsdException w:name="Revision" w:unhideWhenUsed="0"/>
-    <w:lsdException w:name="List Paragraph" w:semiHidden="0" w:uiPriority="34" w:unhideWhenUsed="0" w:qFormat="1"/>
-    <w:lsdException w:name="Quote" w:semiHidden="0" w:uiPriority="29" w:unhideWhenUsed="0" w:qFormat="1"/>
-    <w:lsdException w:name="Intense Quote" w:semiHidden="0" w:uiPriority="30" w:unhideWhenUsed="0" w:qFormat="1"/>
-    <w:lsdException w:name="Medium List 2 Accent 1" w:semiHidden="0" w:uiPriority="66" w:unhideWhenUsed="0"/>
-    <w:lsdException w:name="Medium Grid 1 Accent 1" w:semiHidden="0" w:uiPriority="67" w:unhideWhenUsed="0"/>
-    <w:lsdException w:name="Medium Grid 2 Accent 1" w:semiHidden="0" w:uiPriority="68" w:unhideWhenUsed="0"/>
-    <w:lsdException w:name="Medium Grid 3 Accent 1" w:semiHidden="0" w:uiPriority="69" w:unhideWhenUsed="0"/>
-    <w:lsdException w:name="Dark List Accent 1" w:semiHidden="0" w:uiPriority="70" w:unhideWhenUsed="0"/>
-    <w:lsdException w:name="Colorful Shading Accent 1" w:semiHidden="0" w:uiPriority="71" w:unhideWhenUsed="0"/>
-    <w:lsdException w:name="Colorful List Accent 1" w:semiHidden="0" w:uiPriority="72" w:unhideWhenUsed="0"/>
-    <w:lsdException w:name="Colorful Grid Accent 1" w:semiHidden="0" w:uiPriority="73" w:unhideWhenUsed="0"/>
-    <w:lsdException w:name="Light Shading Accent 2" w:semiHidden="0" w:uiPriority="60" w:unhideWhenUsed="0"/>
-    <w:lsdException w:name="Light List Accent 2" w:semiHidden="0" w:uiPriority="61" w:unhideWhenUsed="0"/>
-    <w:lsdException w:name="Light Grid Accent 2" w:semiHidden="0" w:uiPriority="62" w:unhideWhenUsed="0"/>
-    <w:lsdException w:name="Medium Shading 1 Accent 2" w:semiHidden="0" w:uiPriority="63" w:unhideWhenUsed="0"/>
-    <w:lsdException w:name="Medium Shading 2 Accent 2" w:semiHidden="0" w:uiPriority="64" w:unhideWhenUsed="0"/>
-    <w:lsdException w:name="Medium List 1 Accent 2" w:semiHidden="0" w:uiPriority="65" w:unhideWhenUsed="0"/>
-    <w:lsdException w:name="Medium List 2 Accent 2" w:semiHidden="0" w:uiPriority="66" w:unhideWhenUsed="0"/>
-    <w:lsdException w:name="Medium Grid 1 Accent 2" w:semiHidden="0" w:uiPriority="67" w:unhideWhenUsed="0"/>
-    <w:lsdException w:name="Medium Grid 2 Accent 2" w:semiHidden="0" w:uiPriority="68" w:unhideWhenUsed="0"/>
-    <w:lsdException w:name="Medium Grid 3 Accent 2" w:semiHidden="0" w:uiPriority="69" w:unhideWhenUsed="0"/>
-    <w:lsdException w:name="Dark List Accent 2" w:semiHidden="0" w:uiPriority="70" w:unhideWhenUsed="0"/>
-    <w:lsdException w:name="Colorful Shading Accent 2" w:semiHidden="0" w:uiPriority="71" w:unhideWhenUsed="0"/>
-    <w:lsdException w:name="Colorful List Accent 2" w:semiHidden="0" w:uiPriority="72" w:unhideWhenUsed="0"/>
-    <w:lsdException w:name="Colorful Grid Accent 2" w:semiHidden="0" w:uiPriority="73" w:unhideWhenUsed="0"/>
-    <w:lsdException w:name="Light Shading Accent 3" w:semiHidden="0" w:uiPriority="60" w:unhideWhenUsed="0"/>
-    <w:lsdException w:name="Light List Accent 3" w:semiHidden="0" w:uiPriority="61" w:unhideWhenUsed="0"/>
-    <w:lsdException w:name="Light Grid Accent 3" w:semiHidden="0" w:uiPriority="62" w:unhideWhenUsed="0"/>
-    <w:lsdException w:name="Medium Shading 1 Accent 3" w:semiHidden="0" w:uiPriority="63" w:unhideWhenUsed="0"/>
-    <w:lsdException w:name="Medium Shading 2 Accent 3" w:semiHidden="0" w:uiPriority="64" w:unhideWhenUsed="0"/>
-    <w:lsdException w:name="Medium List 1 Accent 3" w:semiHidden="0" w:uiPriority="65" w:unhideWhenUsed="0"/>
-    <w:lsdException w:name="Medium List 2 Accent 3" w:semiHidden="0" w:uiPriority="66" w:unhideWhenUsed="0"/>
-    <w:lsdException w:name="Medium Grid 1 Accent 3" w:semiHidden="0" w:uiPriority="67" w:unhideWhenUsed="0"/>
-    <w:lsdException w:name="Medium Grid 2 Accent 3" w:semiHidden="0" w:uiPriority="68" w:unhideWhenUsed="0"/>
-    <w:lsdException w:name="Medium Grid 3 Accent 3" w:semiHidden="0" w:uiPriority="69" w:unhideWhenUsed="0"/>
-    <w:lsdException w:name="Dark List Accent 3" w:semiHidden="0" w:uiPriority="70" w:unhideWhenUsed="0"/>
-    <w:lsdException w:name="Colorful Shading Accent 3" w:semiHidden="0" w:uiPriority="71" w:unhideWhenUsed="0"/>
-    <w:lsdException w:name="Colorful List Accent 3" w:semiHidden="0" w:uiPriority="72" w:unhideWhenUsed="0"/>
-    <w:lsdException w:name="Colorful Grid Accent 3" w:semiHidden="0" w:uiPriority="73" w:unhideWhenUsed="0"/>
-    <w:lsdException w:name="Light Shading Accent 4" w:semiHidden="0" w:uiPriority="60" w:unhideWhenUsed="0"/>
-    <w:lsdException w:name="Light List Accent 4" w:semiHidden="0" w:uiPriority="61" w:unhideWhenUsed="0"/>
-    <w:lsdException w:name="Light Grid Accent 4" w:semiHidden="0" w:uiPriority="62" w:unhideWhenUsed="0"/>
-    <w:lsdException w:name="Medium Shading 1 Accent 4" w:semiHidden="0" w:uiPriority="63" w:unhideWhenUsed="0"/>
-    <w:lsdException w:name="Medium Shading 2 Accent 4" w:semiHidden="0" w:uiPriority="64" w:unhideWhenUsed="0"/>
-    <w:lsdException w:name="Medium List 1 Accent 4" w:semiHidden="0" w:uiPriority="65" w:unhideWhenUsed="0"/>
-    <w:lsdException w:name="Medium List 2 Accent 4" w:semiHidden="0" w:uiPriority="66" w:unhideWhenUsed="0"/>
-    <w:lsdException w:name="Medium Grid 1 Accent 4" w:semiHidden="0" w:uiPriority="67" w:unhideWhenUsed="0"/>
-    <w:lsdException w:name="Medium Grid 2 Accent 4" w:semiHidden="0" w:uiPriority="68" w:unhideWhenUsed="0"/>
-    <w:lsdException w:name="Medium Grid 3 Accent 4" w:semiHidden="0" w:uiPriority="69" w:unhideWhenUsed="0"/>
-    <w:lsdException w:name="Dark List Accent 4" w:semiHidden="0" w:uiPriority="70" w:unhideWhenUsed="0"/>
-    <w:lsdException w:name="Colorful Shading Accent 4" w:semiHidden="0" w:uiPriority="71" w:unhideWhenUsed="0"/>
-    <w:lsdException w:name="Colorful List Accent 4" w:semiHidden="0" w:uiPriority="72" w:unhideWhenUsed="0"/>
-    <w:lsdException w:name="Colorful Grid Accent 4" w:semiHidden="0" w:uiPriority="73" w:unhideWhenUsed="0"/>
-    <w:lsdException w:name="Light Shading Accent 5" w:semiHidden="0" w:uiPriority="60" w:unhideWhenUsed="0"/>
-    <w:lsdException w:name="Light List Accent 5" w:semiHidden="0" w:uiPriority="61" w:unhideWhenUsed="0"/>
-    <w:lsdException w:name="Light Grid Accent 5" w:semiHidden="0" w:uiPriority="62" w:unhideWhenUsed="0"/>
-    <w:lsdException w:name="Medium Shading 1 Accent 5" w:semiHidden="0" w:uiPriority="63" w:unhideWhenUsed="0"/>
-    <w:lsdException w:name="Medium Shading 2 Accent 5" w:semiHidden="0" w:uiPriority="64" w:unhideWhenUsed="0"/>
-    <w:lsdException w:name="Medium List 1 Accent 5" w:semiHidden="0" w:uiPriority="65" w:unhideWhenUsed="0"/>
-    <w:lsdException w:name="Medium List 2 Accent 5" w:semiHidden="0" w:uiPriority="66" w:unhideWhenUsed="0"/>
-    <w:lsdException w:name="Medium Grid 1 Accent 5" w:semiHidden="0" w:uiPriority="67" w:unhideWhenUsed="0"/>
-    <w:lsdException w:name="Medium Grid 2 Accent 5" w:semiHidden="0" w:uiPriority="68" w:unhideWhenUsed="0"/>
-    <w:lsdException w:name="Medium Grid 3 Accent 5" w:semiHidden="0" w:uiPriority="69" w:unhideWhenUsed="0"/>
-    <w:lsdException w:name="Dark List Accent 5" w:semiHidden="0" w:uiPriority="70" w:unhideWhenUsed="0"/>
-    <w:lsdException w:name="Colorful Shading Accent 5" w:semiHidden="0" w:uiPriority="71" w:unhideWhenUsed="0"/>
-    <w:lsdException w:name="Colorful List Accent 5" w:semiHidden="0" w:uiPriority="72" w:unhideWhenUsed="0"/>
-    <w:lsdException w:name="Colorful Grid Accent 5" w:semiHidden="0" w:uiPriority="73" w:unhideWhenUsed="0"/>
-    <w:lsdException w:name="Light Shading Accent 6" w:semiHidden="0" w:uiPriority="60" w:unhideWhenUsed="0"/>
-    <w:lsdException w:name="Light List Accent 6" w:semiHidden="0" w:uiPriority="61" w:unhideWhenUsed="0"/>
-    <w:lsdException w:name="Light Grid Accent 6" w:semiHidden="0" w:uiPriority="62" w:unhideWhenUsed="0"/>
-    <w:lsdException w:name="Medium Shading 1 Accent 6" w:semiHidden="0" w:uiPriority="63" w:unhideWhenUsed="0"/>
-    <w:lsdException w:name="Medium Shading 2 Accent 6" w:semiHidden="0" w:uiPriority="64" w:unhideWhenUsed="0"/>
-    <w:lsdException w:name="Medium List 1 Accent 6" w:semiHidden="0" w:uiPriority="65" w:unhideWhenUsed="0"/>
-    <w:lsdException w:name="Medium List 2 Accent 6" w:semiHidden="0" w:uiPriority="66" w:unhideWhenUsed="0"/>
-    <w:lsdException w:name="Medium Grid 1 Accent 6" w:semiHidden="0" w:uiPriority="67" w:unhideWhenUsed="0"/>
-    <w:lsdException w:name="Medium Grid 2 Accent 6" w:semiHidden="0" w:uiPriority="68" w:unhideWhenUsed="0"/>
-    <w:lsdException w:name="Medium Grid 3 Accent 6" w:semiHidden="0" w:uiPriority="69" w:unhideWhenUsed="0"/>
-    <w:lsdException w:name="Dark List Accent 6" w:semiHidden="0" w:uiPriority="70" w:unhideWhenUsed="0"/>
-    <w:lsdException w:name="Colorful Shading Accent 6" w:semiHidden="0" w:uiPriority="71" w:unhideWhenUsed="0"/>
-    <w:lsdException w:name="Colorful List Accent 6" w:semiHidden="0" w:uiPriority="72" w:unhideWhenUsed="0"/>
-    <w:lsdException w:name="Colorful Grid Accent 6" w:semiHidden="0" w:uiPriority="73" w:unhideWhenUsed="0"/>
-    <w:lsdException w:name="Subtle Emphasis" w:semiHidden="0" w:uiPriority="19" w:unhideWhenUsed="0" w:qFormat="1"/>
-    <w:lsdException w:name="Intense Emphasis" w:semiHidden="0" w:uiPriority="21" w:unhideWhenUsed="0" w:qFormat="1"/>
-    <w:lsdException w:name="Subtle Reference" w:semiHidden="0" w:uiPriority="31" w:unhideWhenUsed="0" w:qFormat="1"/>
-    <w:lsdException w:name="Intense Reference" w:semiHidden="0" w:uiPriority="32" w:unhideWhenUsed="0" w:qFormat="1"/>
-    <w:lsdException w:name="Book Title" w:semiHidden="0" w:uiPriority="33" w:unhideWhenUsed="0" w:qFormat="1"/>
-    <w:lsdException w:name="Bibliography" w:uiPriority="37"/>
-    <w:lsdException w:name="TOC Heading" w:uiPriority="39" w:qFormat="1"/>
+  <w:latentStyles w:defLockedState="0" w:defUIPriority="99" w:defSemiHidden="0" w:defUnhideWhenUsed="0" w:defQFormat="0" w:count="371">
+    <w:lsdException w:name="Normal" w:uiPriority="0" w:qFormat="1"/>
+    <w:lsdException w:name="heading 1" w:uiPriority="9" w:qFormat="1"/>
+    <w:lsdException w:name="heading 2" w:semiHidden="1" w:uiPriority="9" w:unhideWhenUsed="1" w:qFormat="1"/>
+    <w:lsdException w:name="heading 3" w:semiHidden="1" w:uiPriority="9" w:unhideWhenUsed="1" w:qFormat="1"/>
+    <w:lsdException w:name="heading 4" w:semiHidden="1" w:uiPriority="9" w:unhideWhenUsed="1" w:qFormat="1"/>
+    <w:lsdException w:name="heading 5" w:semiHidden="1" w:uiPriority="9" w:unhideWhenUsed="1" w:qFormat="1"/>
+    <w:lsdException w:name="heading 6" w:semiHidden="1" w:uiPriority="9" w:unhideWhenUsed="1" w:qFormat="1"/>
+    <w:lsdException w:name="heading 7" w:semiHidden="1" w:uiPriority="9" w:unhideWhenUsed="1" w:qFormat="1"/>
+    <w:lsdException w:name="heading 8" w:semiHidden="1" w:uiPriority="9" w:unhideWhenUsed="1" w:qFormat="1"/>
+    <w:lsdException w:name="heading 9" w:semiHidden="1" w:uiPriority="9" w:unhideWhenUsed="1" w:qFormat="1"/>
+    <w:lsdException w:name="index 1" w:semiHidden="1" w:unhideWhenUsed="1"/>
+    <w:lsdException w:name="index 2" w:semiHidden="1" w:unhideWhenUsed="1"/>
+    <w:lsdException w:name="index 3" w:semiHidden="1" w:unhideWhenUsed="1"/>
+    <w:lsdException w:name="index 4" w:semiHidden="1" w:unhideWhenUsed="1"/>
+    <w:lsdException w:name="index 5" w:semiHidden="1" w:unhideWhenUsed="1"/>
+    <w:lsdException w:name="index 6" w:semiHidden="1" w:unhideWhenUsed="1"/>
+    <w:lsdException w:name="index 7" w:semiHidden="1" w:unhideWhenUsed="1"/>
+    <w:lsdException w:name="index 8" w:semiHidden="1" w:unhideWhenUsed="1"/>
+    <w:lsdException w:name="index 9" w:semiHidden="1" w:unhideWhenUsed="1"/>
+    <w:lsdException w:name="toc 1" w:semiHidden="1" w:uiPriority="39" w:unhideWhenUsed="1"/>
+    <w:lsdException w:name="toc 2" w:semiHidden="1" w:uiPriority="39" w:unhideWhenUsed="1"/>
+    <w:lsdException w:name="toc 3" w:semiHidden="1" w:uiPriority="39" w:unhideWhenUsed="1"/>
+    <w:lsdException w:name="toc 4" w:semiHidden="1" w:uiPriority="39" w:unhideWhenUsed="1"/>
+    <w:lsdException w:name="toc 5" w:semiHidden="1" w:uiPriority="39" w:unhideWhenUsed="1"/>
+    <w:lsdException w:name="toc 6" w:semiHidden="1" w:uiPriority="39" w:unhideWhenUsed="1"/>
+    <w:lsdException w:name="toc 7" w:semiHidden="1" w:uiPriority="39" w:unhideWhenUsed="1"/>
+    <w:lsdException w:name="toc 8" w:semiHidden="1" w:uiPriority="39" w:unhideWhenUsed="1"/>
+    <w:lsdException w:name="toc 9" w:semiHidden="1" w:uiPriority="39" w:unhideWhenUsed="1"/>
+    <w:lsdException w:name="Normal Indent" w:semiHidden="1" w:unhideWhenUsed="1"/>
+    <w:lsdException w:name="footnote text" w:semiHidden="1" w:unhideWhenUsed="1"/>
+    <w:lsdException w:name="annotation text" w:semiHidden="1" w:unhideWhenUsed="1"/>
+    <w:lsdException w:name="header" w:semiHidden="1" w:unhideWhenUsed="1"/>
+    <w:lsdException w:name="footer" w:semiHidden="1" w:unhideWhenUsed="1"/>
+    <w:lsdException w:name="index heading" w:semiHidden="1" w:unhideWhenUsed="1"/>
+    <w:lsdException w:name="caption" w:semiHidden="1" w:uiPriority="35" w:unhideWhenUsed="1" w:qFormat="1"/>
+    <w:lsdException w:name="table of figures" w:semiHidden="1" w:unhideWhenUsed="1"/>
+    <w:lsdException w:name="envelope address" w:semiHidden="1" w:unhideWhenUsed="1"/>
+    <w:lsdException w:name="envelope return" w:semiHidden="1" w:unhideWhenUsed="1"/>
+    <w:lsdException w:name="footnote reference" w:semiHidden="1" w:unhideWhenUsed="1"/>
+    <w:lsdException w:name="annotation reference" w:semiHidden="1" w:unhideWhenUsed="1"/>
+    <w:lsdException w:name="line number" w:semiHidden="1" w:unhideWhenUsed="1"/>
+    <w:lsdException w:name="page number" w:semiHidden="1" w:unhideWhenUsed="1"/>
+    <w:lsdException w:name="endnote reference" w:semiHidden="1" w:unhideWhenUsed="1"/>
+    <w:lsdException w:name="endnote text" w:semiHidden="1" w:unhideWhenUsed="1"/>
+    <w:lsdException w:name="table of authorities" w:semiHidden="1" w:unhideWhenUsed="1"/>
+    <w:lsdException w:name="macro" w:semiHidden="1" w:unhideWhenUsed="1"/>
+    <w:lsdException w:name="toa heading" w:semiHidden="1" w:unhideWhenUsed="1"/>
+    <w:lsdException w:name="List" w:semiHidden="1" w:unhideWhenUsed="1"/>
+    <w:lsdException w:name="List Bullet" w:semiHidden="1" w:unhideWhenUsed="1"/>
+    <w:lsdException w:name="List Number" w:semiHidden="1" w:unhideWhenUsed="1"/>
+    <w:lsdException w:name="List 2" w:semiHidden="1" w:unhideWhenUsed="1"/>
+    <w:lsdException w:name="List 3" w:semiHidden="1" w:unhideWhenUsed="1"/>
+    <w:lsdException w:name="List 4" w:semiHidden="1" w:unhideWhenUsed="1"/>
+    <w:lsdException w:name="List 5" w:semiHidden="1" w:unhideWhenUsed="1"/>
+    <w:lsdException w:name="List Bullet 2" w:semiHidden="1" w:unhideWhenUsed="1"/>
+    <w:lsdException w:name="List Bullet 3" w:semiHidden="1" w:unhideWhenUsed="1"/>
+    <w:lsdException w:name="List Bullet 4" w:semiHidden="1" w:unhideWhenUsed="1"/>
+    <w:lsdException w:name="List Bullet 5" w:semiHidden="1" w:unhideWhenUsed="1"/>
+    <w:lsdException w:name="List Number 2" w:semiHidden="1" w:unhideWhenUsed="1"/>
+    <w:lsdException w:name="List Number 3" w:semiHidden="1" w:unhideWhenUsed="1"/>
+    <w:lsdException w:name="List Number 4" w:semiHidden="1" w:unhideWhenUsed="1"/>
+    <w:lsdException w:name="List Number 5" w:semiHidden="1" w:unhideWhenUsed="1"/>
+    <w:lsdException w:name="Title" w:uiPriority="10" w:qFormat="1"/>
+    <w:lsdException w:name="Closing" w:semiHidden="1" w:unhideWhenUsed="1"/>
+    <w:lsdException w:name="Signature" w:semiHidden="1" w:unhideWhenUsed="1"/>
+    <w:lsdException w:name="Default Paragraph Font" w:semiHidden="1" w:uiPriority="1" w:unhideWhenUsed="1"/>
+    <w:lsdException w:name="Body Text" w:semiHidden="1" w:unhideWhenUsed="1"/>
+    <w:lsdException w:name="Body Text Indent" w:semiHidden="1" w:unhideWhenUsed="1"/>
+    <w:lsdException w:name="List Continue" w:semiHidden="1" w:unhideWhenUsed="1"/>
+    <w:lsdException w:name="List Continue 2" w:semiHidden="1" w:unhideWhenUsed="1"/>
+    <w:lsdException w:name="List Continue 3" w:semiHidden="1" w:unhideWhenUsed="1"/>
+    <w:lsdException w:name="List Continue 4" w:semiHidden="1" w:unhideWhenUsed="1"/>
+    <w:lsdException w:name="List Continue 5" w:semiHidden="1" w:unhideWhenUsed="1"/>
+    <w:lsdException w:name="Message Header" w:semiHidden="1" w:unhideWhenUsed="1"/>
+    <w:lsdException w:name="Subtitle" w:uiPriority="11" w:qFormat="1"/>
+    <w:lsdException w:name="Salutation" w:semiHidden="1" w:unhideWhenUsed="1"/>
+    <w:lsdException w:name="Date" w:semiHidden="1" w:unhideWhenUsed="1"/>
+    <w:lsdException w:name="Body Text First Indent" w:semiHidden="1" w:unhideWhenUsed="1"/>
+    <w:lsdException w:name="Body Text First Indent 2" w:semiHidden="1" w:unhideWhenUsed="1"/>
+    <w:lsdException w:name="Note Heading" w:semiHidden="1" w:unhideWhenUsed="1"/>
+    <w:lsdException w:name="Body Text 2" w:semiHidden="1" w:unhideWhenUsed="1"/>
+    <w:lsdException w:name="Body Text 3" w:semiHidden="1" w:unhideWhenUsed="1"/>
+    <w:lsdException w:name="Body Text Indent 2" w:semiHidden="1" w:unhideWhenUsed="1"/>
+    <w:lsdException w:name="Body Text Indent 3" w:semiHidden="1" w:unhideWhenUsed="1"/>
+    <w:lsdException w:name="Block Text" w:semiHidden="1" w:unhideWhenUsed="1"/>
+    <w:lsdException w:name="Hyperlink" w:semiHidden="1" w:unhideWhenUsed="1"/>
+    <w:lsdException w:name="FollowedHyperlink" w:semiHidden="1" w:unhideWhenUsed="1"/>
+    <w:lsdException w:name="Strong" w:uiPriority="22" w:qFormat="1"/>
+    <w:lsdException w:name="Emphasis" w:uiPriority="20" w:qFormat="1"/>
+    <w:lsdException w:name="Document Map" w:semiHidden="1" w:unhideWhenUsed="1"/>
+    <w:lsdException w:name="Plain Text" w:semiHidden="1" w:unhideWhenUsed="1"/>
+    <w:lsdException w:name="E-mail Signature" w:semiHidden="1" w:unhideWhenUsed="1"/>
+    <w:lsdException w:name="HTML Top of Form" w:semiHidden="1" w:unhideWhenUsed="1"/>
+    <w:lsdException w:name="HTML Bottom of Form" w:semiHidden="1" w:unhideWhenUsed="1"/>
+    <w:lsdException w:name="Normal (Web)" w:semiHidden="1" w:unhideWhenUsed="1"/>
+    <w:lsdException w:name="HTML Acronym" w:semiHidden="1" w:unhideWhenUsed="1"/>
+    <w:lsdException w:name="HTML Address" w:semiHidden="1" w:unhideWhenUsed="1"/>
+    <w:lsdException w:name="HTML Cite" w:semiHidden="1" w:unhideWhenUsed="1"/>
+    <w:lsdException w:name="HTML Code" w:semiHidden="1" w:unhideWhenUsed="1"/>
+    <w:lsdException w:name="HTML Definition" w:semiHidden="1" w:unhideWhenUsed="1"/>
+    <w:lsdException w:name="HTML Keyboard" w:semiHidden="1" w:unhideWhenUsed="1"/>
+    <w:lsdException w:name="HTML Preformatted" w:semiHidden="1" w:unhideWhenUsed="1"/>
+    <w:lsdException w:name="HTML Sample" w:semiHidden="1" w:unhideWhenUsed="1"/>
+    <w:lsdException w:name="HTML Typewriter" w:semiHidden="1" w:unhideWhenUsed="1"/>
+    <w:lsdException w:name="HTML Variable" w:semiHidden="1" w:unhideWhenUsed="1"/>
+    <w:lsdException w:name="Normal Table" w:semiHidden="1" w:unhideWhenUsed="1"/>
+    <w:lsdException w:name="annotation subject" w:semiHidden="1" w:unhideWhenUsed="1"/>
+    <w:lsdException w:name="No List" w:semiHidden="1" w:unhideWhenUsed="1"/>
+    <w:lsdException w:name="Outline List 1" w:semiHidden="1" w:unhideWhenUsed="1"/>
+    <w:lsdException w:name="Outline List 2" w:semiHidden="1" w:unhideWhenUsed="1"/>
+    <w:lsdException w:name="Outline List 3" w:semiHidden="1" w:unhideWhenUsed="1"/>
+    <w:lsdException w:name="Table Simple 1" w:semiHidden="1" w:unhideWhenUsed="1"/>
+    <w:lsdException w:name="Table Simple 2" w:semiHidden="1" w:unhideWhenUsed="1"/>
+    <w:lsdException w:name="Table Simple 3" w:semiHidden="1" w:unhideWhenUsed="1"/>
+    <w:lsdException w:name="Table Classic 1" w:semiHidden="1" w:unhideWhenUsed="1"/>
+    <w:lsdException w:name="Table Classic 2" w:semiHidden="1" w:unhideWhenUsed="1"/>
+    <w:lsdException w:name="Table Classic 3" w:semiHidden="1" w:unhideWhenUsed="1"/>
+    <w:lsdException w:name="Table Classic 4" w:semiHidden="1" w:unhideWhenUsed="1"/>
+    <w:lsdException w:name="Table Colorful 1" w:semiHidden="1" w:unhideWhenUsed="1"/>
+    <w:lsdException w:name="Table Colorful 2" w:semiHidden="1" w:unhideWhenUsed="1"/>
+    <w:lsdException w:name="Table Colorful 3" w:semiHidden="1" w:unhideWhenUsed="1"/>
+    <w:lsdException w:name="Table Columns 1" w:semiHidden="1" w:unhideWhenUsed="1"/>
+    <w:lsdException w:name="Table Columns 2" w:semiHidden="1" w:unhideWhenUsed="1"/>
+    <w:lsdException w:name="Table Columns 3" w:semiHidden="1" w:unhideWhenUsed="1"/>
+    <w:lsdException w:name="Table Columns 4" w:semiHidden="1" w:unhideWhenUsed="1"/>
+    <w:lsdException w:name="Table Columns 5" w:semiHidden="1" w:unhideWhenUsed="1"/>
+    <w:lsdException w:name="Table Grid 1" w:semiHidden="1" w:unhideWhenUsed="1"/>
+    <w:lsdException w:name="Table Grid 2" w:semiHidden="1" w:unhideWhenUsed="1"/>
+    <w:lsdException w:name="Table Grid 3" w:semiHidden="1" w:unhideWhenUsed="1"/>
+    <w:lsdException w:name="Table Grid 4" w:semiHidden="1" w:unhideWhenUsed="1"/>
+    <w:lsdException w:name="Table Grid 5" w:semiHidden="1" w:unhideWhenUsed="1"/>
+    <w:lsdException w:name="Table Grid 6" w:semiHidden="1" w:unhideWhenUsed="1"/>
+    <w:lsdException w:name="Table Grid 7" w:semiHidden="1" w:unhideWhenUsed="1"/>
+    <w:lsdException w:name="Table Grid 8" w:semiHidden="1" w:unhideWhenUsed="1"/>
+    <w:lsdException w:name="Table List 1" w:semiHidden="1" w:unhideWhenUsed="1"/>
+    <w:lsdException w:name="Table List 2" w:semiHidden="1" w:unhideWhenUsed="1"/>
+    <w:lsdException w:name="Table List 3" w:semiHidden="1" w:unhideWhenUsed="1"/>
+    <w:lsdException w:name="Table List 4" w:semiHidden="1" w:unhideWhenUsed="1"/>
+    <w:lsdException w:name="Table List 5" w:semiHidden="1" w:unhideWhenUsed="1"/>
+    <w:lsdException w:name="Table List 6" w:semiHidden="1" w:unhideWhenUsed="1"/>
+    <w:lsdException w:name="Table List 7" w:semiHidden="1" w:unhideWhenUsed="1"/>
+    <w:lsdException w:name="Table List 8" w:semiHidden="1" w:unhideWhenUsed="1"/>
+    <w:lsdException w:name="Table 3D effects 1" w:semiHidden="1" w:unhideWhenUsed="1"/>
+    <w:lsdException w:name="Table 3D effects 2" w:semiHidden="1" w:unhideWhenUsed="1"/>
+    <w:lsdException w:name="Table 3D effects 3" w:semiHidden="1" w:unhideWhenUsed="1"/>
+    <w:lsdException w:name="Table Contemporary" w:semiHidden="1" w:unhideWhenUsed="1"/>
+    <w:lsdException w:name="Table Elegant" w:semiHidden="1" w:unhideWhenUsed="1"/>
+    <w:lsdException w:name="Table Professional" w:semiHidden="1" w:unhideWhenUsed="1"/>
+    <w:lsdException w:name="Table Subtle 1" w:semiHidden="1" w:unhideWhenUsed="1"/>
+    <w:lsdException w:name="Table Subtle 2" w:semiHidden="1" w:unhideWhenUsed="1"/>
+    <w:lsdException w:name="Table Web 1" w:semiHidden="1" w:unhideWhenUsed="1"/>
+    <w:lsdException w:name="Table Web 2" w:semiHidden="1" w:unhideWhenUsed="1"/>
+    <w:lsdException w:name="Table Web 3" w:semiHidden="1" w:unhideWhenUsed="1"/>
+    <w:lsdException w:name="Balloon Text" w:semiHidden="1" w:unhideWhenUsed="1"/>
+    <w:lsdException w:name="Table Grid" w:uiPriority="39"/>
+    <w:lsdException w:name="Table Theme" w:semiHidden="1" w:unhideWhenUsed="1"/>
+    <w:lsdException w:name="Placeholder Text" w:semiHidden="1"/>
+    <w:lsdException w:name="No Spacing" w:uiPriority="1" w:qFormat="1"/>
+    <w:lsdException w:name="Light Shading" w:uiPriority="60"/>
+    <w:lsdException w:name="Light List" w:uiPriority="61"/>
+    <w:lsdException w:name="Light Grid" w:uiPriority="62"/>
+    <w:lsdException w:name="Medium Shading 1" w:uiPriority="63"/>
+    <w:lsdException w:name="Medium Shading 2" w:uiPriority="64"/>
+    <w:lsdException w:name="Medium List 1" w:uiPriority="65"/>
+    <w:lsdException w:name="Medium List 2" w:uiPriority="66"/>
+    <w:lsdException w:name="Medium Grid 1" w:uiPriority="67"/>
+    <w:lsdException w:name="Medium Grid 2" w:uiPriority="68"/>
+    <w:lsdException w:name="Medium Grid 3" w:uiPriority="69"/>
+    <w:lsdException w:name="Dark List" w:uiPriority="70"/>
+    <w:lsdException w:name="Colorful Shading" w:uiPriority="71"/>
+    <w:lsdException w:name="Colorful List" w:uiPriority="72"/>
+    <w:lsdException w:name="Colorful Grid" w:uiPriority="73"/>
+    <w:lsdException w:name="Light Shading Accent 1" w:uiPriority="60"/>
+    <w:lsdException w:name="Light List Accent 1" w:uiPriority="61"/>
+    <w:lsdException w:name="Light Grid Accent 1" w:uiPriority="62"/>
+    <w:lsdException w:name="Medium Shading 1 Accent 1" w:uiPriority="63"/>
+    <w:lsdException w:name="Medium Shading 2 Accent 1" w:uiPriority="64"/>
+    <w:lsdException w:name="Medium List 1 Accent 1" w:uiPriority="65"/>
+    <w:lsdException w:name="Revision" w:semiHidden="1"/>
+    <w:lsdException w:name="List Paragraph" w:uiPriority="34" w:qFormat="1"/>
+    <w:lsdException w:name="Quote" w:uiPriority="29" w:qFormat="1"/>
+    <w:lsdException w:name="Intense Quote" w:uiPriority="30" w:qFormat="1"/>
+    <w:lsdException w:name="Medium List 2 Accent 1" w:uiPriority="66"/>
+    <w:lsdException w:name="Medium Grid 1 Accent 1" w:uiPriority="67"/>
+    <w:lsdException w:name="Medium Grid 2 Accent 1" w:uiPriority="68"/>
+    <w:lsdException w:name="Medium Grid 3 Accent 1" w:uiPriority="69"/>
+    <w:lsdException w:name="Dark List Accent 1" w:uiPriority="70"/>
+    <w:lsdException w:name="Colorful Shading Accent 1" w:uiPriority="71"/>
+    <w:lsdException w:name="Colorful List Accent 1" w:uiPriority="72"/>
+    <w:lsdException w:name="Colorful Grid Accent 1" w:uiPriority="73"/>
+    <w:lsdException w:name="Light Shading Accent 2" w:uiPriority="60"/>
+    <w:lsdException w:name="Light List Accent 2" w:uiPriority="61"/>
+    <w:lsdException w:name="Light Grid Accent 2" w:uiPriority="62"/>
+    <w:lsdException w:name="Medium Shading 1 Accent 2" w:uiPriority="63"/>
+    <w:lsdException w:name="Medium Shading 2 Accent 2" w:uiPriority="64"/>
+    <w:lsdException w:name="Medium List 1 Accent 2" w:uiPriority="65"/>
+    <w:lsdException w:name="Medium List 2 Accent 2" w:uiPriority="66"/>
+    <w:lsdException w:name="Medium Grid 1 Accent 2" w:uiPriority="67"/>
+    <w:lsdException w:name="Medium Grid 2 Accent 2" w:uiPriority="68"/>
+    <w:lsdException w:name="Medium Grid 3 Accent 2" w:uiPriority="69"/>
+    <w:lsdException w:name="Dark List Accent 2" w:uiPriority="70"/>
+    <w:lsdException w:name="Colorful Shading Accent 2" w:uiPriority="71"/>
+    <w:lsdException w:name="Colorful List Accent 2" w:uiPriority="72"/>
+    <w:lsdException w:name="Colorful Grid Accent 2" w:uiPriority="73"/>
+    <w:lsdException w:name="Light Shading Accent 3" w:uiPriority="60"/>
+    <w:lsdException w:name="Light List Accent 3" w:uiPriority="61"/>
+    <w:lsdException w:name="Light Grid Accent 3" w:uiPriority="62"/>
+    <w:lsdException w:name="Medium Shading 1 Accent 3" w:uiPriority="63"/>
+    <w:lsdException w:name="Medium Shading 2 Accent 3" w:uiPriority="64"/>
+    <w:lsdException w:name="Medium List 1 Accent 3" w:uiPriority="65"/>
+    <w:lsdException w:name="Medium List 2 Accent 3" w:uiPriority="66"/>
+    <w:lsdException w:name="Medium Grid 1 Accent 3" w:uiPriority="67"/>
+    <w:lsdException w:name="Medium Grid 2 Accent 3" w:uiPriority="68"/>
+    <w:lsdException w:name="Medium Grid 3 Accent 3" w:uiPriority="69"/>
+    <w:lsdException w:name="Dark List Accent 3" w:uiPriority="70"/>
+    <w:lsdException w:name="Colorful Shading Accent 3" w:uiPriority="71"/>
+    <w:lsdException w:name="Colorful List Accent 3" w:uiPriority="72"/>
+    <w:lsdException w:name="Colorful Grid Accent 3" w:uiPriority="73"/>
+    <w:lsdException w:name="Light Shading Accent 4" w:uiPriority="60"/>
+    <w:lsdException w:name="Light List Accent 4" w:uiPriority="61"/>
+    <w:lsdException w:name="Light Grid Accent 4" w:uiPriority="62"/>
+    <w:lsdException w:name="Medium Shading 1 Accent 4" w:uiPriority="63"/>
+    <w:lsdException w:name="Medium Shading 2 Accent 4" w:uiPriority="64"/>
+    <w:lsdException w:name="Medium List 1 Accent 4" w:uiPriority="65"/>
+    <w:lsdException w:name="Medium List 2 Accent 4" w:uiPriority="66"/>
+    <w:lsdException w:name="Medium Grid 1 Accent 4" w:uiPriority="67"/>
+    <w:lsdException w:name="Medium Grid 2 Accent 4" w:uiPriority="68"/>
+    <w:lsdException w:name="Medium Grid 3 Accent 4" w:uiPriority="69"/>
+    <w:lsdException w:name="Dark List Accent 4" w:uiPriority="70"/>
+    <w:lsdException w:name="Colorful Shading Accent 4" w:uiPriority="71"/>
+    <w:lsdException w:name="Colorful List Accent 4" w:uiPriority="72"/>
+    <w:lsdException w:name="Colorful Grid Accent 4" w:uiPriority="73"/>
+    <w:lsdException w:name="Light Shading Accent 5" w:uiPriority="60"/>
+    <w:lsdException w:name="Light List Accent 5" w:uiPriority="61"/>
+    <w:lsdException w:name="Light Grid Accent 5" w:uiPriority="62"/>
+    <w:lsdException w:name="Medium Shading 1 Accent 5" w:uiPriority="63"/>
+    <w:lsdException w:name="Medium Shading 2 Accent 5" w:uiPriority="64"/>
+    <w:lsdException w:name="Medium List 1 Accent 5" w:uiPriority="65"/>
+    <w:lsdException w:name="Medium List 2 Accent 5" w:uiPriority="66"/>
+    <w:lsdException w:name="Medium Grid 1 Accent 5" w:uiPriority="67"/>
+    <w:lsdException w:name="Medium Grid 2 Accent 5" w:uiPriority="68"/>
+    <w:lsdException w:name="Medium Grid 3 Accent 5" w:uiPriority="69"/>
+    <w:lsdException w:name="Dark List Accent 5" w:uiPriority="70"/>
+    <w:lsdException w:name="Colorful Shading Accent 5" w:uiPriority="71"/>
+    <w:lsdException w:name="Colorful List Accent 5" w:uiPriority="72"/>
+    <w:lsdException w:name="Colorful Grid Accent 5" w:uiPriority="73"/>
+    <w:lsdException w:name="Light Shading Accent 6" w:uiPriority="60"/>
+    <w:lsdException w:name="Light List Accent 6" w:uiPriority="61"/>
+    <w:lsdException w:name="Light Grid Accent 6" w:uiPriority="62"/>
+    <w:lsdException w:name="Medium Shading 1 Accent 6" w:uiPriority="63"/>
+    <w:lsdException w:name="Medium Shading 2 Accent 6" w:uiPriority="64"/>
+    <w:lsdException w:name="Medium List 1 Accent 6" w:uiPriority="65"/>
+    <w:lsdException w:name="Medium List 2 Accent 6" w:uiPriority="66"/>
+    <w:lsdException w:name="Medium Grid 1 Accent 6" w:uiPriority="67"/>
+    <w:lsdException w:name="Medium Grid 2 Accent 6" w:uiPriority="68"/>
+    <w:lsdException w:name="Medium Grid 3 Accent 6" w:uiPriority="69"/>
+    <w:lsdException w:name="Dark List Accent 6" w:uiPriority="70"/>
+    <w:lsdException w:name="Colorful Shading Accent 6" w:uiPriority="71"/>
+    <w:lsdException w:name="Colorful List Accent 6" w:uiPriority="72"/>
+    <w:lsdException w:name="Colorful Grid Accent 6" w:uiPriority="73"/>
+    <w:lsdException w:name="Subtle Emphasis" w:uiPriority="19" w:qFormat="1"/>
+    <w:lsdException w:name="Intense Emphasis" w:uiPriority="21" w:qFormat="1"/>
+    <w:lsdException w:name="Subtle Reference" w:uiPriority="31" w:qFormat="1"/>
+    <w:lsdException w:name="Intense Reference" w:uiPriority="32" w:qFormat="1"/>
+    <w:lsdException w:name="Book Title" w:uiPriority="33" w:qFormat="1"/>
+    <w:lsdException w:name="Bibliography" w:semiHidden="1" w:uiPriority="37" w:unhideWhenUsed="1"/>
+    <w:lsdException w:name="TOC Heading" w:semiHidden="1" w:uiPriority="39" w:unhideWhenUsed="1" w:qFormat="1"/>
+    <w:lsdException w:name="Grid Table 4" w:uiPriority="49"/>
+    <w:lsdException w:name="Grid Table 5 Dark" w:uiPriority="50"/>
+    <w:lsdException w:name="Grid Table 6 Colorful" w:uiPriority="51"/>
+    <w:lsdException w:name="Grid Table 7 Colorful" w:uiPriority="52"/>
+    <w:lsdException w:name="Grid Table 1 Light Accent 1" w:uiPriority="46"/>
+    <w:lsdException w:name="Grid Table 2 Accent 1" w:uiPriority="47"/>
+    <w:lsdException w:name="Grid Table 3 Accent 1" w:uiPriority="48"/>
+    <w:lsdException w:name="Grid Table 4 Accent 1" w:uiPriority="49"/>
+    <w:lsdException w:name="Grid Table 5 Dark Accent 1" w:uiPriority="50"/>
+    <w:lsdException w:name="Grid Table 6 Colorful Accent 1" w:uiPriority="51"/>
+    <w:lsdException w:name="Grid Table 7 Colorful Accent 1" w:uiPriority="52"/>
+    <w:lsdException w:name="Grid Table 1 Light Accent 2" w:uiPriority="46"/>
+    <w:lsdException w:name="Grid Table 2 Accent 2" w:uiPriority="47"/>
+    <w:lsdException w:name="Grid Table 3 Accent 2" w:uiPriority="48"/>
+    <w:lsdException w:name="Grid Table 4 Accent 2" w:uiPriority="49"/>
+    <w:lsdException w:name="Grid Table 5 Dark Accent 2" w:uiPriority="50"/>
+    <w:lsdException w:name="Grid Table 6 Colorful Accent 2" w:uiPriority="51"/>
+    <w:lsdException w:name="Grid Table 7 Colorful Accent 2" w:uiPriority="52"/>
+    <w:lsdException w:name="Grid Table 1 Light Accent 3" w:uiPriority="46"/>
+    <w:lsdException w:name="Grid Table 2 Accent 3" w:uiPriority="47"/>
+    <w:lsdException w:name="Grid Table 3 Accent 3" w:uiPriority="48"/>
+    <w:lsdException w:name="Grid Table 4 Accent 3" w:uiPriority="49"/>
+    <w:lsdException w:name="Grid Table 5 Dark Accent 3" w:uiPriority="50"/>
+    <w:lsdException w:name="Grid Table 6 Colorful Accent 3" w:uiPriority="51"/>
+    <w:lsdException w:name="Grid Table 7 Colorful Accent 3" w:uiPriority="52"/>
+    <w:lsdException w:name="Grid Table 1 Light Accent 4" w:uiPriority="46"/>
+    <w:lsdException w:name="Grid Table 2 Accent 4" w:uiPriority="47"/>
+    <w:lsdException w:name="Grid Table 3 Accent 4" w:uiPriority="48"/>
+    <w:lsdException w:name="Grid Table 4 Accent 4" w:uiPriority="49"/>
+    <w:lsdException w:name="Grid Table 5 Dark Accent 4" w:uiPriority="50"/>
+    <w:lsdException w:name="Grid Table 6 Colorful Accent 4" w:uiPriority="51"/>
+    <w:lsdException w:name="Grid Table 7 Colorful Accent 4" w:uiPriority="52"/>
+    <w:lsdException w:name="Grid Table 1 Light Accent 5" w:uiPriority="46"/>
+    <w:lsdException w:name="Grid Table 2 Accent 5" w:uiPriority="47"/>
+    <w:lsdException w:name="Grid Table 3 Accent 5" w:uiPriority="48"/>
+    <w:lsdException w:name="Grid Table 4 Accent 5" w:uiPriority="49"/>
+    <w:lsdException w:name="Grid Table 5 Dark Accent 5" w:uiPriority="50"/>
+    <w:lsdException w:name="Grid Table 6 Colorful Accent 5" w:uiPriority="51"/>
+    <w:lsdException w:name="Grid Table 7 Colorful Accent 5" w:uiPriority="52"/>
+    <w:lsdException w:name="Grid Table 1 Light Accent 6" w:uiPriority="46"/>
+    <w:lsdException w:name="Grid Table 2 Accent 6" w:uiPriority="47"/>
+    <w:lsdException w:name="Grid Table 3 Accent 6" w:uiPriority="48"/>
+    <w:lsdException w:name="Grid Table 4 Accent 6" w:uiPriority="49"/>
+    <w:lsdException w:name="Grid Table 5 Dark Accent 6" w:uiPriority="50"/>
+    <w:lsdException w:name="Grid Table 6 Colorful Accent 6" w:uiPriority="51"/>
+    <w:lsdException w:name="Grid Table 7 Colorful Accent 6" w:uiPriority="52"/>
+    <w:lsdException w:name="List Table 1 Light" w:uiPriority="46"/>
+    <w:lsdException w:name="List Table 2" w:uiPriority="47"/>
+    <w:lsdException w:name="List Table 3" w:uiPriority="48"/>
+    <w:lsdException w:name="List Table 4" w:uiPriority="49"/>
+    <w:lsdException w:name="List Table 5 Dark" w:uiPriority="50"/>
+    <w:lsdException w:name="List Table 6 Colorful" w:uiPriority="51"/>
+    <w:lsdException w:name="List Table 7 Colorful" w:uiPriority="52"/>
+    <w:lsdException w:name="List Table 1 Light Accent 1" w:uiPriority="46"/>
+    <w:lsdException w:name="List Table 2 Accent 1" w:uiPriority="47"/>
+    <w:lsdException w:name="List Table 3 Accent 1" w:uiPriority="48"/>
+    <w:lsdException w:name="List Table 4 Accent 1" w:uiPriority="49"/>
+    <w:lsdException w:name="List Table 5 Dark Accent 1" w:uiPriority="50"/>
+    <w:lsdException w:name="List Table 6 Colorful Accent 1" w:uiPriority="51"/>
+    <w:lsdException w:name="List Table 7 Colorful Accent 1" w:uiPriority="52"/>
+    <w:lsdException w:name="List Table 1 Light Accent 2" w:uiPriority="46"/>
+    <w:lsdException w:name="List Table 2 Accent 2" w:uiPriority="47"/>
+    <w:lsdException w:name="List Table 3 Accent 2" w:uiPriority="48"/>
+    <w:lsdException w:name="List Table 4 Accent 2" w:uiPriority="49"/>
+    <w:lsdException w:name="List Table 5 Dark Accent 2" w:uiPriority="50"/>
+    <w:lsdException w:name="List Table 6 Colorful Accent 2" w:uiPriority="51"/>
+    <w:lsdException w:name="List Table 7 Colorful Accent 2" w:uiPriority="52"/>
+    <w:lsdException w:name="List Table 1 Light Accent 3" w:uiPriority="46"/>
+    <w:lsdException w:name="List Table 2 Accent 3" w:uiPriority="47"/>
+    <w:lsdException w:name="List Table 3 Accent 3" w:uiPriority="48"/>
+    <w:lsdException w:name="List Table 4 Accent 3" w:uiPriority="49"/>
+    <w:lsdException w:name="List Table 5 Dark Accent 3" w:uiPriority="50"/>
+    <w:lsdException w:name="List Table 6 Colorful Accent 3" w:uiPriority="51"/>
+    <w:lsdException w:name="List Table 7 Colorful Accent 3" w:uiPriority="52"/>
+    <w:lsdException w:name="List Table 1 Light Accent 4" w:uiPriority="46"/>
+    <w:lsdException w:name="List Table 2 Accent 4" w:uiPriority="47"/>
+    <w:lsdException w:name="List Table 3 Accent 4" w:uiPriority="48"/>
+    <w:lsdException w:name="List Table 4 Accent 4" w:uiPriority="49"/>
+    <w:lsdException w:name="List Table 5 Dark Accent 4" w:uiPriority="50"/>
+    <w:lsdException w:name="List Table 6 Colorful Accent 4" w:uiPriority="51"/>
+    <w:lsdException w:name="List Table 7 Colorful Accent 4" w:uiPriority="52"/>
+    <w:lsdException w:name="List Table 1 Light Accent 5" w:uiPriority="46"/>
+    <w:lsdException w:name="List Table 2 Accent 5" w:uiPriority="47"/>
+    <w:lsdException w:name="List Table 3 Accent 5" w:uiPriority="48"/>
+    <w:lsdException w:name="List Table 4 Accent 5" w:uiPriority="49"/>
+    <w:lsdException w:name="List Table 5 Dark Accent 5" w:uiPriority="50"/>
+    <w:lsdException w:name="List Table 6 Colorful Accent 5" w:uiPriority="51"/>
+    <w:lsdException w:name="List Table 7 Colorful Accent 5" w:uiPriority="52"/>
+    <w:lsdException w:name="List Table 1 Light Accent 6" w:uiPriority="46"/>
+    <w:lsdException w:name="List Table 2 Accent 6" w:uiPriority="47"/>
+    <w:lsdException w:name="List Table 3 Accent 6" w:uiPriority="48"/>
+    <w:lsdException w:name="List Table 4 Accent 6" w:uiPriority="49"/>
+    <w:lsdException w:name="List Table 5 Dark Accent 6" w:uiPriority="50"/>
+    <w:lsdException w:name="List Table 6 Colorful Accent 6" w:uiPriority="51"/>
+    <w:lsdException w:name="List Table 7 Colorful Accent 6" w:uiPriority="52"/>
   </w:latentStyles>
   <w:style w:type="paragraph" w:default="1" w:styleId="Normal">
     <w:name w:val="Normal"/>
@@ -11997,7 +12121,6 @@
     <w:uiPriority w:val="39"/>
     <w:rsid w:val="00142E23"/>
     <w:tblPr>
-      <w:tblInd w:w="0" w:type="dxa"/>
       <w:tblBorders>
         <w:top w:val="single" w:sz="4" w:space="0" w:color="auto"/>
         <w:left w:val="single" w:sz="4" w:space="0" w:color="auto"/>
@@ -12006,12 +12129,6 @@
         <w:insideH w:val="single" w:sz="4" w:space="0" w:color="auto"/>
         <w:insideV w:val="single" w:sz="4" w:space="0" w:color="auto"/>
       </w:tblBorders>
-      <w:tblCellMar>
-        <w:top w:w="0" w:type="dxa"/>
-        <w:left w:w="108" w:type="dxa"/>
-        <w:bottom w:w="0" w:type="dxa"/>
-        <w:right w:w="108" w:type="dxa"/>
-      </w:tblCellMar>
     </w:tblPr>
   </w:style>
   <w:style w:type="character" w:styleId="CommentReference">
@@ -12261,7 +12378,6 @@
       <w:lang w:val="en-US" w:eastAsia="en-US"/>
     </w:rPr>
     <w:tblPr>
-      <w:tblInd w:w="0" w:type="dxa"/>
       <w:tblBorders>
         <w:top w:val="single" w:sz="4" w:space="0" w:color="auto"/>
         <w:left w:val="single" w:sz="4" w:space="0" w:color="auto"/>
@@ -12270,662 +12386,6 @@
         <w:insideH w:val="single" w:sz="4" w:space="0" w:color="auto"/>
         <w:insideV w:val="single" w:sz="4" w:space="0" w:color="auto"/>
       </w:tblBorders>
-      <w:tblCellMar>
-        <w:top w:w="0" w:type="dxa"/>
-        <w:left w:w="108" w:type="dxa"/>
-        <w:bottom w:w="0" w:type="dxa"/>
-        <w:right w:w="108" w:type="dxa"/>
-      </w:tblCellMar>
-    </w:tblPr>
-  </w:style>
-</w:styles>
-</file>
-
-<file path=word/stylesWithEffects.xml><?xml version="1.0" encoding="utf-8"?>
-<w:styles xmlns:wpc="http://schemas.microsoft.com/office/word/2010/wordprocessingCanvas" xmlns:mo="http://schemas.microsoft.com/office/mac/office/2008/main" xmlns:mc="http://schemas.openxmlformats.org/markup-compatibility/2006" xmlns:mv="urn:schemas-microsoft-com:mac:vml" xmlns:o="urn:schemas-microsoft-com:office:office" xmlns:r="http://schemas.openxmlformats.org/officeDocument/2006/relationships" xmlns:m="http://schemas.openxmlformats.org/officeDocument/2006/math" xmlns:v="urn:schemas-microsoft-com:vml" xmlns:wp14="http://schemas.microsoft.com/office/word/2010/wordprocessingDrawing" xmlns:wp="http://schemas.openxmlformats.org/drawingml/2006/wordprocessingDrawing" xmlns:w10="urn:schemas-microsoft-com:office:word" xmlns:w="http://schemas.openxmlformats.org/wordprocessingml/2006/main" xmlns:w14="http://schemas.microsoft.com/office/word/2010/wordml" xmlns:wpg="http://schemas.microsoft.com/office/word/2010/wordprocessingGroup" xmlns:wpi="http://schemas.microsoft.com/office/word/2010/wordprocessingInk" xmlns:wne="http://schemas.microsoft.com/office/word/2006/wordml" xmlns:wps="http://schemas.microsoft.com/office/word/2010/wordprocessingShape" mc:Ignorable="w14 wp14">
-  <w:docDefaults>
-    <w:rPrDefault>
-      <w:rPr>
-        <w:rFonts w:ascii="Calibri" w:eastAsia="Calibri" w:hAnsi="Calibri" w:cs="Times New Roman"/>
-        <w:lang w:val="en-GB" w:eastAsia="en-GB" w:bidi="ar-SA"/>
-      </w:rPr>
-    </w:rPrDefault>
-    <w:pPrDefault/>
-  </w:docDefaults>
-  <w:latentStyles w:defLockedState="0" w:defUIPriority="99" w:defSemiHidden="1" w:defUnhideWhenUsed="1" w:defQFormat="0" w:count="276">
-    <w:lsdException w:name="Normal" w:semiHidden="0" w:uiPriority="0" w:unhideWhenUsed="0" w:qFormat="1"/>
-    <w:lsdException w:name="heading 1" w:semiHidden="0" w:uiPriority="9" w:unhideWhenUsed="0" w:qFormat="1"/>
-    <w:lsdException w:name="heading 2" w:uiPriority="9" w:qFormat="1"/>
-    <w:lsdException w:name="heading 3" w:uiPriority="9" w:qFormat="1"/>
-    <w:lsdException w:name="heading 4" w:uiPriority="9" w:qFormat="1"/>
-    <w:lsdException w:name="heading 5" w:uiPriority="9" w:qFormat="1"/>
-    <w:lsdException w:name="heading 6" w:uiPriority="9" w:qFormat="1"/>
-    <w:lsdException w:name="heading 7" w:uiPriority="9" w:qFormat="1"/>
-    <w:lsdException w:name="heading 8" w:uiPriority="9" w:qFormat="1"/>
-    <w:lsdException w:name="heading 9" w:uiPriority="9" w:qFormat="1"/>
-    <w:lsdException w:name="toc 1" w:uiPriority="39"/>
-    <w:lsdException w:name="toc 2" w:uiPriority="39"/>
-    <w:lsdException w:name="toc 3" w:uiPriority="39"/>
-    <w:lsdException w:name="toc 4" w:uiPriority="39"/>
-    <w:lsdException w:name="toc 5" w:uiPriority="39"/>
-    <w:lsdException w:name="toc 6" w:uiPriority="39"/>
-    <w:lsdException w:name="toc 7" w:uiPriority="39"/>
-    <w:lsdException w:name="toc 8" w:uiPriority="39"/>
-    <w:lsdException w:name="toc 9" w:uiPriority="39"/>
-    <w:lsdException w:name="caption" w:uiPriority="35" w:qFormat="1"/>
-    <w:lsdException w:name="Title" w:semiHidden="0" w:uiPriority="10" w:unhideWhenUsed="0" w:qFormat="1"/>
-    <w:lsdException w:name="Default Paragraph Font" w:uiPriority="1"/>
-    <w:lsdException w:name="Subtitle" w:semiHidden="0" w:uiPriority="11" w:unhideWhenUsed="0" w:qFormat="1"/>
-    <w:lsdException w:name="Strong" w:semiHidden="0" w:uiPriority="22" w:unhideWhenUsed="0" w:qFormat="1"/>
-    <w:lsdException w:name="Emphasis" w:semiHidden="0" w:uiPriority="20" w:unhideWhenUsed="0" w:qFormat="1"/>
-    <w:lsdException w:name="Table Grid" w:semiHidden="0" w:uiPriority="39" w:unhideWhenUsed="0"/>
-    <w:lsdException w:name="Note Level 1" w:semiHidden="0" w:unhideWhenUsed="0"/>
-    <w:lsdException w:name="Note Level 2" w:semiHidden="0" w:unhideWhenUsed="0"/>
-    <w:lsdException w:name="Note Level 3" w:semiHidden="0" w:unhideWhenUsed="0"/>
-    <w:lsdException w:name="Note Level 4" w:semiHidden="0" w:unhideWhenUsed="0"/>
-    <w:lsdException w:name="Note Level 5" w:semiHidden="0" w:unhideWhenUsed="0"/>
-    <w:lsdException w:name="Note Level 6" w:semiHidden="0" w:unhideWhenUsed="0"/>
-    <w:lsdException w:name="Note Level 7" w:semiHidden="0" w:unhideWhenUsed="0"/>
-    <w:lsdException w:name="Note Level 8" w:semiHidden="0" w:unhideWhenUsed="0"/>
-    <w:lsdException w:name="Note Level 9" w:semiHidden="0" w:unhideWhenUsed="0"/>
-    <w:lsdException w:name="Placeholder Text" w:unhideWhenUsed="0"/>
-    <w:lsdException w:name="No Spacing" w:semiHidden="0" w:uiPriority="1" w:unhideWhenUsed="0" w:qFormat="1"/>
-    <w:lsdException w:name="Light Shading" w:semiHidden="0" w:uiPriority="60" w:unhideWhenUsed="0"/>
-    <w:lsdException w:name="Light List" w:semiHidden="0" w:uiPriority="61" w:unhideWhenUsed="0"/>
-    <w:lsdException w:name="Light Grid" w:semiHidden="0" w:uiPriority="62" w:unhideWhenUsed="0"/>
-    <w:lsdException w:name="Medium Shading 1" w:semiHidden="0" w:uiPriority="63" w:unhideWhenUsed="0"/>
-    <w:lsdException w:name="Medium Shading 2" w:semiHidden="0" w:uiPriority="64" w:unhideWhenUsed="0"/>
-    <w:lsdException w:name="Medium List 1" w:semiHidden="0" w:uiPriority="65" w:unhideWhenUsed="0"/>
-    <w:lsdException w:name="Medium List 2" w:semiHidden="0" w:uiPriority="66" w:unhideWhenUsed="0"/>
-    <w:lsdException w:name="Medium Grid 1" w:semiHidden="0" w:uiPriority="67" w:unhideWhenUsed="0"/>
-    <w:lsdException w:name="Medium Grid 2" w:semiHidden="0" w:uiPriority="68" w:unhideWhenUsed="0"/>
-    <w:lsdException w:name="Medium Grid 3" w:semiHidden="0" w:uiPriority="69" w:unhideWhenUsed="0"/>
-    <w:lsdException w:name="Dark List" w:semiHidden="0" w:uiPriority="70" w:unhideWhenUsed="0"/>
-    <w:lsdException w:name="Colorful Shading" w:semiHidden="0" w:uiPriority="71" w:unhideWhenUsed="0"/>
-    <w:lsdException w:name="Colorful List" w:semiHidden="0" w:uiPriority="72" w:unhideWhenUsed="0"/>
-    <w:lsdException w:name="Colorful Grid" w:semiHidden="0" w:uiPriority="73" w:unhideWhenUsed="0"/>
-    <w:lsdException w:name="Light Shading Accent 1" w:semiHidden="0" w:uiPriority="60" w:unhideWhenUsed="0"/>
-    <w:lsdException w:name="Light List Accent 1" w:semiHidden="0" w:uiPriority="61" w:unhideWhenUsed="0"/>
-    <w:lsdException w:name="Light Grid Accent 1" w:semiHidden="0" w:uiPriority="62" w:unhideWhenUsed="0"/>
-    <w:lsdException w:name="Medium Shading 1 Accent 1" w:semiHidden="0" w:uiPriority="63" w:unhideWhenUsed="0"/>
-    <w:lsdException w:name="Medium Shading 2 Accent 1" w:semiHidden="0" w:uiPriority="64" w:unhideWhenUsed="0"/>
-    <w:lsdException w:name="Medium List 1 Accent 1" w:semiHidden="0" w:uiPriority="65" w:unhideWhenUsed="0"/>
-    <w:lsdException w:name="Revision" w:unhideWhenUsed="0"/>
-    <w:lsdException w:name="List Paragraph" w:semiHidden="0" w:uiPriority="34" w:unhideWhenUsed="0" w:qFormat="1"/>
-    <w:lsdException w:name="Quote" w:semiHidden="0" w:uiPriority="29" w:unhideWhenUsed="0" w:qFormat="1"/>
-    <w:lsdException w:name="Intense Quote" w:semiHidden="0" w:uiPriority="30" w:unhideWhenUsed="0" w:qFormat="1"/>
-    <w:lsdException w:name="Medium List 2 Accent 1" w:semiHidden="0" w:uiPriority="66" w:unhideWhenUsed="0"/>
-    <w:lsdException w:name="Medium Grid 1 Accent 1" w:semiHidden="0" w:uiPriority="67" w:unhideWhenUsed="0"/>
-    <w:lsdException w:name="Medium Grid 2 Accent 1" w:semiHidden="0" w:uiPriority="68" w:unhideWhenUsed="0"/>
-    <w:lsdException w:name="Medium Grid 3 Accent 1" w:semiHidden="0" w:uiPriority="69" w:unhideWhenUsed="0"/>
-    <w:lsdException w:name="Dark List Accent 1" w:semiHidden="0" w:uiPriority="70" w:unhideWhenUsed="0"/>
-    <w:lsdException w:name="Colorful Shading Accent 1" w:semiHidden="0" w:uiPriority="71" w:unhideWhenUsed="0"/>
-    <w:lsdException w:name="Colorful List Accent 1" w:semiHidden="0" w:uiPriority="72" w:unhideWhenUsed="0"/>
-    <w:lsdException w:name="Colorful Grid Accent 1" w:semiHidden="0" w:uiPriority="73" w:unhideWhenUsed="0"/>
-    <w:lsdException w:name="Light Shading Accent 2" w:semiHidden="0" w:uiPriority="60" w:unhideWhenUsed="0"/>
-    <w:lsdException w:name="Light List Accent 2" w:semiHidden="0" w:uiPriority="61" w:unhideWhenUsed="0"/>
-    <w:lsdException w:name="Light Grid Accent 2" w:semiHidden="0" w:uiPriority="62" w:unhideWhenUsed="0"/>
-    <w:lsdException w:name="Medium Shading 1 Accent 2" w:semiHidden="0" w:uiPriority="63" w:unhideWhenUsed="0"/>
-    <w:lsdException w:name="Medium Shading 2 Accent 2" w:semiHidden="0" w:uiPriority="64" w:unhideWhenUsed="0"/>
-    <w:lsdException w:name="Medium List 1 Accent 2" w:semiHidden="0" w:uiPriority="65" w:unhideWhenUsed="0"/>
-    <w:lsdException w:name="Medium List 2 Accent 2" w:semiHidden="0" w:uiPriority="66" w:unhideWhenUsed="0"/>
-    <w:lsdException w:name="Medium Grid 1 Accent 2" w:semiHidden="0" w:uiPriority="67" w:unhideWhenUsed="0"/>
-    <w:lsdException w:name="Medium Grid 2 Accent 2" w:semiHidden="0" w:uiPriority="68" w:unhideWhenUsed="0"/>
-    <w:lsdException w:name="Medium Grid 3 Accent 2" w:semiHidden="0" w:uiPriority="69" w:unhideWhenUsed="0"/>
-    <w:lsdException w:name="Dark List Accent 2" w:semiHidden="0" w:uiPriority="70" w:unhideWhenUsed="0"/>
-    <w:lsdException w:name="Colorful Shading Accent 2" w:semiHidden="0" w:uiPriority="71" w:unhideWhenUsed="0"/>
-    <w:lsdException w:name="Colorful List Accent 2" w:semiHidden="0" w:uiPriority="72" w:unhideWhenUsed="0"/>
-    <w:lsdException w:name="Colorful Grid Accent 2" w:semiHidden="0" w:uiPriority="73" w:unhideWhenUsed="0"/>
-    <w:lsdException w:name="Light Shading Accent 3" w:semiHidden="0" w:uiPriority="60" w:unhideWhenUsed="0"/>
-    <w:lsdException w:name="Light List Accent 3" w:semiHidden="0" w:uiPriority="61" w:unhideWhenUsed="0"/>
-    <w:lsdException w:name="Light Grid Accent 3" w:semiHidden="0" w:uiPriority="62" w:unhideWhenUsed="0"/>
-    <w:lsdException w:name="Medium Shading 1 Accent 3" w:semiHidden="0" w:uiPriority="63" w:unhideWhenUsed="0"/>
-    <w:lsdException w:name="Medium Shading 2 Accent 3" w:semiHidden="0" w:uiPriority="64" w:unhideWhenUsed="0"/>
-    <w:lsdException w:name="Medium List 1 Accent 3" w:semiHidden="0" w:uiPriority="65" w:unhideWhenUsed="0"/>
-    <w:lsdException w:name="Medium List 2 Accent 3" w:semiHidden="0" w:uiPriority="66" w:unhideWhenUsed="0"/>
-    <w:lsdException w:name="Medium Grid 1 Accent 3" w:semiHidden="0" w:uiPriority="67" w:unhideWhenUsed="0"/>
-    <w:lsdException w:name="Medium Grid 2 Accent 3" w:semiHidden="0" w:uiPriority="68" w:unhideWhenUsed="0"/>
-    <w:lsdException w:name="Medium Grid 3 Accent 3" w:semiHidden="0" w:uiPriority="69" w:unhideWhenUsed="0"/>
-    <w:lsdException w:name="Dark List Accent 3" w:semiHidden="0" w:uiPriority="70" w:unhideWhenUsed="0"/>
-    <w:lsdException w:name="Colorful Shading Accent 3" w:semiHidden="0" w:uiPriority="71" w:unhideWhenUsed="0"/>
-    <w:lsdException w:name="Colorful List Accent 3" w:semiHidden="0" w:uiPriority="72" w:unhideWhenUsed="0"/>
-    <w:lsdException w:name="Colorful Grid Accent 3" w:semiHidden="0" w:uiPriority="73" w:unhideWhenUsed="0"/>
-    <w:lsdException w:name="Light Shading Accent 4" w:semiHidden="0" w:uiPriority="60" w:unhideWhenUsed="0"/>
-    <w:lsdException w:name="Light List Accent 4" w:semiHidden="0" w:uiPriority="61" w:unhideWhenUsed="0"/>
-    <w:lsdException w:name="Light Grid Accent 4" w:semiHidden="0" w:uiPriority="62" w:unhideWhenUsed="0"/>
-    <w:lsdException w:name="Medium Shading 1 Accent 4" w:semiHidden="0" w:uiPriority="63" w:unhideWhenUsed="0"/>
-    <w:lsdException w:name="Medium Shading 2 Accent 4" w:semiHidden="0" w:uiPriority="64" w:unhideWhenUsed="0"/>
-    <w:lsdException w:name="Medium List 1 Accent 4" w:semiHidden="0" w:uiPriority="65" w:unhideWhenUsed="0"/>
-    <w:lsdException w:name="Medium List 2 Accent 4" w:semiHidden="0" w:uiPriority="66" w:unhideWhenUsed="0"/>
-    <w:lsdException w:name="Medium Grid 1 Accent 4" w:semiHidden="0" w:uiPriority="67" w:unhideWhenUsed="0"/>
-    <w:lsdException w:name="Medium Grid 2 Accent 4" w:semiHidden="0" w:uiPriority="68" w:unhideWhenUsed="0"/>
-    <w:lsdException w:name="Medium Grid 3 Accent 4" w:semiHidden="0" w:uiPriority="69" w:unhideWhenUsed="0"/>
-    <w:lsdException w:name="Dark List Accent 4" w:semiHidden="0" w:uiPriority="70" w:unhideWhenUsed="0"/>
-    <w:lsdException w:name="Colorful Shading Accent 4" w:semiHidden="0" w:uiPriority="71" w:unhideWhenUsed="0"/>
-    <w:lsdException w:name="Colorful List Accent 4" w:semiHidden="0" w:uiPriority="72" w:unhideWhenUsed="0"/>
-    <w:lsdException w:name="Colorful Grid Accent 4" w:semiHidden="0" w:uiPriority="73" w:unhideWhenUsed="0"/>
-    <w:lsdException w:name="Light Shading Accent 5" w:semiHidden="0" w:uiPriority="60" w:unhideWhenUsed="0"/>
-    <w:lsdException w:name="Light List Accent 5" w:semiHidden="0" w:uiPriority="61" w:unhideWhenUsed="0"/>
-    <w:lsdException w:name="Light Grid Accent 5" w:semiHidden="0" w:uiPriority="62" w:unhideWhenUsed="0"/>
-    <w:lsdException w:name="Medium Shading 1 Accent 5" w:semiHidden="0" w:uiPriority="63" w:unhideWhenUsed="0"/>
-    <w:lsdException w:name="Medium Shading 2 Accent 5" w:semiHidden="0" w:uiPriority="64" w:unhideWhenUsed="0"/>
-    <w:lsdException w:name="Medium List 1 Accent 5" w:semiHidden="0" w:uiPriority="65" w:unhideWhenUsed="0"/>
-    <w:lsdException w:name="Medium List 2 Accent 5" w:semiHidden="0" w:uiPriority="66" w:unhideWhenUsed="0"/>
-    <w:lsdException w:name="Medium Grid 1 Accent 5" w:semiHidden="0" w:uiPriority="67" w:unhideWhenUsed="0"/>
-    <w:lsdException w:name="Medium Grid 2 Accent 5" w:semiHidden="0" w:uiPriority="68" w:unhideWhenUsed="0"/>
-    <w:lsdException w:name="Medium Grid 3 Accent 5" w:semiHidden="0" w:uiPriority="69" w:unhideWhenUsed="0"/>
-    <w:lsdException w:name="Dark List Accent 5" w:semiHidden="0" w:uiPriority="70" w:unhideWhenUsed="0"/>
-    <w:lsdException w:name="Colorful Shading Accent 5" w:semiHidden="0" w:uiPriority="71" w:unhideWhenUsed="0"/>
-    <w:lsdException w:name="Colorful List Accent 5" w:semiHidden="0" w:uiPriority="72" w:unhideWhenUsed="0"/>
-    <w:lsdException w:name="Colorful Grid Accent 5" w:semiHidden="0" w:uiPriority="73" w:unhideWhenUsed="0"/>
-    <w:lsdException w:name="Light Shading Accent 6" w:semiHidden="0" w:uiPriority="60" w:unhideWhenUsed="0"/>
-    <w:lsdException w:name="Light List Accent 6" w:semiHidden="0" w:uiPriority="61" w:unhideWhenUsed="0"/>
-    <w:lsdException w:name="Light Grid Accent 6" w:semiHidden="0" w:uiPriority="62" w:unhideWhenUsed="0"/>
-    <w:lsdException w:name="Medium Shading 1 Accent 6" w:semiHidden="0" w:uiPriority="63" w:unhideWhenUsed="0"/>
-    <w:lsdException w:name="Medium Shading 2 Accent 6" w:semiHidden="0" w:uiPriority="64" w:unhideWhenUsed="0"/>
-    <w:lsdException w:name="Medium List 1 Accent 6" w:semiHidden="0" w:uiPriority="65" w:unhideWhenUsed="0"/>
-    <w:lsdException w:name="Medium List 2 Accent 6" w:semiHidden="0" w:uiPriority="66" w:unhideWhenUsed="0"/>
-    <w:lsdException w:name="Medium Grid 1 Accent 6" w:semiHidden="0" w:uiPriority="67" w:unhideWhenUsed="0"/>
-    <w:lsdException w:name="Medium Grid 2 Accent 6" w:semiHidden="0" w:uiPriority="68" w:unhideWhenUsed="0"/>
-    <w:lsdException w:name="Medium Grid 3 Accent 6" w:semiHidden="0" w:uiPriority="69" w:unhideWhenUsed="0"/>
-    <w:lsdException w:name="Dark List Accent 6" w:semiHidden="0" w:uiPriority="70" w:unhideWhenUsed="0"/>
-    <w:lsdException w:name="Colorful Shading Accent 6" w:semiHidden="0" w:uiPriority="71" w:unhideWhenUsed="0"/>
-    <w:lsdException w:name="Colorful List Accent 6" w:semiHidden="0" w:uiPriority="72" w:unhideWhenUsed="0"/>
-    <w:lsdException w:name="Colorful Grid Accent 6" w:semiHidden="0" w:uiPriority="73" w:unhideWhenUsed="0"/>
-    <w:lsdException w:name="Subtle Emphasis" w:semiHidden="0" w:uiPriority="19" w:unhideWhenUsed="0" w:qFormat="1"/>
-    <w:lsdException w:name="Intense Emphasis" w:semiHidden="0" w:uiPriority="21" w:unhideWhenUsed="0" w:qFormat="1"/>
-    <w:lsdException w:name="Subtle Reference" w:semiHidden="0" w:uiPriority="31" w:unhideWhenUsed="0" w:qFormat="1"/>
-    <w:lsdException w:name="Intense Reference" w:semiHidden="0" w:uiPriority="32" w:unhideWhenUsed="0" w:qFormat="1"/>
-    <w:lsdException w:name="Book Title" w:semiHidden="0" w:uiPriority="33" w:unhideWhenUsed="0" w:qFormat="1"/>
-    <w:lsdException w:name="Bibliography" w:uiPriority="37"/>
-    <w:lsdException w:name="TOC Heading" w:uiPriority="39" w:qFormat="1"/>
-  </w:latentStyles>
-  <w:style w:type="paragraph" w:default="1" w:styleId="Normal">
-    <w:name w:val="Normal"/>
-    <w:qFormat/>
-    <w:rsid w:val="00241D2E"/>
-    <w:pPr>
-      <w:spacing w:before="120" w:after="120" w:line="259" w:lineRule="auto"/>
-    </w:pPr>
-    <w:rPr>
-      <w:sz w:val="22"/>
-      <w:szCs w:val="22"/>
-      <w:lang w:eastAsia="en-US"/>
-    </w:rPr>
-  </w:style>
-  <w:style w:type="paragraph" w:styleId="Heading1">
-    <w:name w:val="heading 1"/>
-    <w:basedOn w:val="Normal"/>
-    <w:next w:val="Normal"/>
-    <w:link w:val="Heading1Char"/>
-    <w:uiPriority w:val="9"/>
-    <w:qFormat/>
-    <w:rsid w:val="000C799A"/>
-    <w:pPr>
-      <w:keepNext/>
-      <w:keepLines/>
-      <w:spacing w:before="240"/>
-      <w:outlineLvl w:val="0"/>
-    </w:pPr>
-    <w:rPr>
-      <w:rFonts w:ascii="Calibri Light" w:eastAsia="MS Gothic" w:hAnsi="Calibri Light"/>
-      <w:b/>
-      <w:color w:val="2E74B5"/>
-      <w:sz w:val="32"/>
-      <w:szCs w:val="32"/>
-    </w:rPr>
-  </w:style>
-  <w:style w:type="paragraph" w:styleId="Heading2">
-    <w:name w:val="heading 2"/>
-    <w:basedOn w:val="Normal"/>
-    <w:next w:val="Normal"/>
-    <w:link w:val="Heading2Char"/>
-    <w:uiPriority w:val="9"/>
-    <w:unhideWhenUsed/>
-    <w:qFormat/>
-    <w:rsid w:val="000C799A"/>
-    <w:pPr>
-      <w:keepNext/>
-      <w:keepLines/>
-      <w:outlineLvl w:val="1"/>
-    </w:pPr>
-    <w:rPr>
-      <w:rFonts w:ascii="Calibri Light" w:eastAsia="MS Gothic" w:hAnsi="Calibri Light"/>
-      <w:b/>
-      <w:color w:val="2E74B5"/>
-      <w:sz w:val="26"/>
-      <w:szCs w:val="26"/>
-    </w:rPr>
-  </w:style>
-  <w:style w:type="paragraph" w:styleId="Heading3">
-    <w:name w:val="heading 3"/>
-    <w:basedOn w:val="Normal"/>
-    <w:next w:val="Normal"/>
-    <w:link w:val="Heading3Char"/>
-    <w:uiPriority w:val="9"/>
-    <w:unhideWhenUsed/>
-    <w:qFormat/>
-    <w:rsid w:val="009E76F3"/>
-    <w:pPr>
-      <w:keepNext/>
-      <w:keepLines/>
-      <w:spacing w:before="40" w:after="0"/>
-      <w:outlineLvl w:val="2"/>
-    </w:pPr>
-    <w:rPr>
-      <w:rFonts w:ascii="Calibri Light" w:eastAsia="MS Gothic" w:hAnsi="Calibri Light"/>
-      <w:color w:val="1F4D78"/>
-      <w:sz w:val="24"/>
-      <w:szCs w:val="24"/>
-    </w:rPr>
-  </w:style>
-  <w:style w:type="paragraph" w:styleId="Heading4">
-    <w:name w:val="heading 4"/>
-    <w:basedOn w:val="Normal"/>
-    <w:next w:val="Normal"/>
-    <w:link w:val="Heading4Char"/>
-    <w:uiPriority w:val="9"/>
-    <w:unhideWhenUsed/>
-    <w:qFormat/>
-    <w:rsid w:val="000C799A"/>
-    <w:pPr>
-      <w:keepNext/>
-      <w:keepLines/>
-      <w:outlineLvl w:val="3"/>
-    </w:pPr>
-    <w:rPr>
-      <w:rFonts w:ascii="Calibri Light" w:eastAsia="MS Gothic" w:hAnsi="Calibri Light"/>
-      <w:b/>
-      <w:bCs/>
-      <w:i/>
-      <w:iCs/>
-      <w:noProof/>
-      <w:color w:val="5B9BD5"/>
-    </w:rPr>
-  </w:style>
-  <w:style w:type="character" w:default="1" w:styleId="DefaultParagraphFont">
-    <w:name w:val="Default Paragraph Font"/>
-    <w:uiPriority w:val="1"/>
-    <w:semiHidden/>
-    <w:unhideWhenUsed/>
-  </w:style>
-  <w:style w:type="table" w:default="1" w:styleId="TableNormal">
-    <w:name w:val="Normal Table"/>
-    <w:uiPriority w:val="99"/>
-    <w:semiHidden/>
-    <w:unhideWhenUsed/>
-    <w:tblPr>
-      <w:tblInd w:w="0" w:type="dxa"/>
-      <w:tblCellMar>
-        <w:top w:w="0" w:type="dxa"/>
-        <w:left w:w="108" w:type="dxa"/>
-        <w:bottom w:w="0" w:type="dxa"/>
-        <w:right w:w="108" w:type="dxa"/>
-      </w:tblCellMar>
-    </w:tblPr>
-  </w:style>
-  <w:style w:type="numbering" w:default="1" w:styleId="NoList">
-    <w:name w:val="No List"/>
-    <w:uiPriority w:val="99"/>
-    <w:semiHidden/>
-    <w:unhideWhenUsed/>
-  </w:style>
-  <w:style w:type="paragraph" w:styleId="Title">
-    <w:name w:val="Title"/>
-    <w:basedOn w:val="Normal"/>
-    <w:next w:val="Normal"/>
-    <w:link w:val="TitleChar"/>
-    <w:uiPriority w:val="10"/>
-    <w:qFormat/>
-    <w:rsid w:val="009E76F3"/>
-    <w:pPr>
-      <w:spacing w:after="0" w:line="240" w:lineRule="auto"/>
-      <w:contextualSpacing/>
-    </w:pPr>
-    <w:rPr>
-      <w:rFonts w:ascii="Calibri Light" w:eastAsia="MS Gothic" w:hAnsi="Calibri Light"/>
-      <w:spacing w:val="-10"/>
-      <w:kern w:val="28"/>
-      <w:sz w:val="56"/>
-      <w:szCs w:val="56"/>
-    </w:rPr>
-  </w:style>
-  <w:style w:type="character" w:customStyle="1" w:styleId="TitleChar">
-    <w:name w:val="Title Char"/>
-    <w:link w:val="Title"/>
-    <w:uiPriority w:val="10"/>
-    <w:rsid w:val="009E76F3"/>
-    <w:rPr>
-      <w:rFonts w:ascii="Calibri Light" w:eastAsia="MS Gothic" w:hAnsi="Calibri Light" w:cs="Times New Roman"/>
-      <w:spacing w:val="-10"/>
-      <w:kern w:val="28"/>
-      <w:sz w:val="56"/>
-      <w:szCs w:val="56"/>
-    </w:rPr>
-  </w:style>
-  <w:style w:type="character" w:customStyle="1" w:styleId="Heading1Char">
-    <w:name w:val="Heading 1 Char"/>
-    <w:link w:val="Heading1"/>
-    <w:uiPriority w:val="9"/>
-    <w:rsid w:val="000C799A"/>
-    <w:rPr>
-      <w:rFonts w:ascii="Calibri Light" w:eastAsia="MS Gothic" w:hAnsi="Calibri Light" w:cs="Times New Roman"/>
-      <w:b/>
-      <w:color w:val="2E74B5"/>
-      <w:sz w:val="32"/>
-      <w:szCs w:val="32"/>
-    </w:rPr>
-  </w:style>
-  <w:style w:type="character" w:customStyle="1" w:styleId="Heading2Char">
-    <w:name w:val="Heading 2 Char"/>
-    <w:link w:val="Heading2"/>
-    <w:uiPriority w:val="9"/>
-    <w:rsid w:val="000C799A"/>
-    <w:rPr>
-      <w:rFonts w:ascii="Calibri Light" w:eastAsia="MS Gothic" w:hAnsi="Calibri Light" w:cs="Times New Roman"/>
-      <w:b/>
-      <w:color w:val="2E74B5"/>
-      <w:sz w:val="26"/>
-      <w:szCs w:val="26"/>
-    </w:rPr>
-  </w:style>
-  <w:style w:type="character" w:customStyle="1" w:styleId="Heading3Char">
-    <w:name w:val="Heading 3 Char"/>
-    <w:link w:val="Heading3"/>
-    <w:uiPriority w:val="9"/>
-    <w:rsid w:val="009E76F3"/>
-    <w:rPr>
-      <w:rFonts w:ascii="Calibri Light" w:eastAsia="MS Gothic" w:hAnsi="Calibri Light" w:cs="Times New Roman"/>
-      <w:color w:val="1F4D78"/>
-      <w:sz w:val="24"/>
-      <w:szCs w:val="24"/>
-    </w:rPr>
-  </w:style>
-  <w:style w:type="table" w:styleId="TableGrid">
-    <w:name w:val="Table Grid"/>
-    <w:basedOn w:val="TableNormal"/>
-    <w:uiPriority w:val="39"/>
-    <w:rsid w:val="00142E23"/>
-    <w:tblPr>
-      <w:tblInd w:w="0" w:type="dxa"/>
-      <w:tblBorders>
-        <w:top w:val="single" w:sz="4" w:space="0" w:color="auto"/>
-        <w:left w:val="single" w:sz="4" w:space="0" w:color="auto"/>
-        <w:bottom w:val="single" w:sz="4" w:space="0" w:color="auto"/>
-        <w:right w:val="single" w:sz="4" w:space="0" w:color="auto"/>
-        <w:insideH w:val="single" w:sz="4" w:space="0" w:color="auto"/>
-        <w:insideV w:val="single" w:sz="4" w:space="0" w:color="auto"/>
-      </w:tblBorders>
-      <w:tblCellMar>
-        <w:top w:w="0" w:type="dxa"/>
-        <w:left w:w="108" w:type="dxa"/>
-        <w:bottom w:w="0" w:type="dxa"/>
-        <w:right w:w="108" w:type="dxa"/>
-      </w:tblCellMar>
-    </w:tblPr>
-  </w:style>
-  <w:style w:type="character" w:styleId="CommentReference">
-    <w:name w:val="annotation reference"/>
-    <w:uiPriority w:val="99"/>
-    <w:semiHidden/>
-    <w:unhideWhenUsed/>
-    <w:rsid w:val="00397B78"/>
-    <w:rPr>
-      <w:sz w:val="16"/>
-      <w:szCs w:val="16"/>
-    </w:rPr>
-  </w:style>
-  <w:style w:type="paragraph" w:styleId="CommentText">
-    <w:name w:val="annotation text"/>
-    <w:basedOn w:val="Normal"/>
-    <w:link w:val="CommentTextChar"/>
-    <w:uiPriority w:val="99"/>
-    <w:unhideWhenUsed/>
-    <w:rsid w:val="00397B78"/>
-    <w:pPr>
-      <w:spacing w:line="240" w:lineRule="auto"/>
-    </w:pPr>
-    <w:rPr>
-      <w:sz w:val="20"/>
-      <w:szCs w:val="20"/>
-    </w:rPr>
-  </w:style>
-  <w:style w:type="character" w:customStyle="1" w:styleId="CommentTextChar">
-    <w:name w:val="Comment Text Char"/>
-    <w:link w:val="CommentText"/>
-    <w:uiPriority w:val="99"/>
-    <w:rsid w:val="00397B78"/>
-    <w:rPr>
-      <w:sz w:val="20"/>
-      <w:szCs w:val="20"/>
-    </w:rPr>
-  </w:style>
-  <w:style w:type="paragraph" w:styleId="CommentSubject">
-    <w:name w:val="annotation subject"/>
-    <w:basedOn w:val="CommentText"/>
-    <w:next w:val="CommentText"/>
-    <w:link w:val="CommentSubjectChar"/>
-    <w:uiPriority w:val="99"/>
-    <w:semiHidden/>
-    <w:unhideWhenUsed/>
-    <w:rsid w:val="00397B78"/>
-    <w:rPr>
-      <w:b/>
-      <w:bCs/>
-    </w:rPr>
-  </w:style>
-  <w:style w:type="character" w:customStyle="1" w:styleId="CommentSubjectChar">
-    <w:name w:val="Comment Subject Char"/>
-    <w:link w:val="CommentSubject"/>
-    <w:uiPriority w:val="99"/>
-    <w:semiHidden/>
-    <w:rsid w:val="00397B78"/>
-    <w:rPr>
-      <w:b/>
-      <w:bCs/>
-      <w:sz w:val="20"/>
-      <w:szCs w:val="20"/>
-    </w:rPr>
-  </w:style>
-  <w:style w:type="paragraph" w:styleId="BalloonText">
-    <w:name w:val="Balloon Text"/>
-    <w:basedOn w:val="Normal"/>
-    <w:link w:val="BalloonTextChar"/>
-    <w:uiPriority w:val="99"/>
-    <w:semiHidden/>
-    <w:unhideWhenUsed/>
-    <w:rsid w:val="00397B78"/>
-    <w:pPr>
-      <w:spacing w:after="0" w:line="240" w:lineRule="auto"/>
-    </w:pPr>
-    <w:rPr>
-      <w:rFonts w:ascii="Segoe UI" w:hAnsi="Segoe UI" w:cs="Segoe UI"/>
-      <w:sz w:val="18"/>
-      <w:szCs w:val="18"/>
-    </w:rPr>
-  </w:style>
-  <w:style w:type="character" w:customStyle="1" w:styleId="BalloonTextChar">
-    <w:name w:val="Balloon Text Char"/>
-    <w:link w:val="BalloonText"/>
-    <w:uiPriority w:val="99"/>
-    <w:semiHidden/>
-    <w:rsid w:val="00397B78"/>
-    <w:rPr>
-      <w:rFonts w:ascii="Segoe UI" w:hAnsi="Segoe UI" w:cs="Segoe UI"/>
-      <w:sz w:val="18"/>
-      <w:szCs w:val="18"/>
-    </w:rPr>
-  </w:style>
-  <w:style w:type="paragraph" w:styleId="Caption">
-    <w:name w:val="caption"/>
-    <w:basedOn w:val="Normal"/>
-    <w:next w:val="Normal"/>
-    <w:uiPriority w:val="35"/>
-    <w:unhideWhenUsed/>
-    <w:qFormat/>
-    <w:rsid w:val="00053CB9"/>
-    <w:pPr>
-      <w:spacing w:after="200" w:line="240" w:lineRule="auto"/>
-    </w:pPr>
-    <w:rPr>
-      <w:b/>
-      <w:i/>
-      <w:iCs/>
-      <w:color w:val="44546A"/>
-      <w:szCs w:val="18"/>
-    </w:rPr>
-  </w:style>
-  <w:style w:type="paragraph" w:styleId="NoSpacing">
-    <w:name w:val="No Spacing"/>
-    <w:uiPriority w:val="1"/>
-    <w:qFormat/>
-    <w:rsid w:val="00B220F3"/>
-    <w:rPr>
-      <w:sz w:val="22"/>
-      <w:szCs w:val="22"/>
-      <w:lang w:eastAsia="en-US"/>
-    </w:rPr>
-  </w:style>
-  <w:style w:type="paragraph" w:styleId="Revision">
-    <w:name w:val="Revision"/>
-    <w:hidden/>
-    <w:uiPriority w:val="99"/>
-    <w:semiHidden/>
-    <w:rsid w:val="00F91E07"/>
-    <w:rPr>
-      <w:sz w:val="22"/>
-      <w:szCs w:val="22"/>
-      <w:lang w:eastAsia="en-US"/>
-    </w:rPr>
-  </w:style>
-  <w:style w:type="character" w:customStyle="1" w:styleId="Heading4Char">
-    <w:name w:val="Heading 4 Char"/>
-    <w:link w:val="Heading4"/>
-    <w:uiPriority w:val="9"/>
-    <w:rsid w:val="000C799A"/>
-    <w:rPr>
-      <w:rFonts w:ascii="Calibri Light" w:eastAsia="MS Gothic" w:hAnsi="Calibri Light" w:cs="Times New Roman"/>
-      <w:b/>
-      <w:bCs/>
-      <w:i/>
-      <w:iCs/>
-      <w:noProof/>
-      <w:color w:val="5B9BD5"/>
-    </w:rPr>
-  </w:style>
-  <w:style w:type="character" w:styleId="PlaceholderText">
-    <w:name w:val="Placeholder Text"/>
-    <w:uiPriority w:val="99"/>
-    <w:semiHidden/>
-    <w:rsid w:val="004E414B"/>
-    <w:rPr>
-      <w:color w:val="808080"/>
-    </w:rPr>
-  </w:style>
-  <w:style w:type="paragraph" w:styleId="ListParagraph">
-    <w:name w:val="List Paragraph"/>
-    <w:basedOn w:val="Normal"/>
-    <w:uiPriority w:val="34"/>
-    <w:qFormat/>
-    <w:rsid w:val="00F807BD"/>
-    <w:pPr>
-      <w:ind w:left="720"/>
-      <w:contextualSpacing/>
-    </w:pPr>
-  </w:style>
-  <w:style w:type="character" w:styleId="Hyperlink">
-    <w:name w:val="Hyperlink"/>
-    <w:uiPriority w:val="99"/>
-    <w:unhideWhenUsed/>
-    <w:rsid w:val="00AF489C"/>
-    <w:rPr>
-      <w:color w:val="0563C1"/>
-      <w:u w:val="single"/>
-    </w:rPr>
-  </w:style>
-  <w:style w:type="character" w:styleId="FollowedHyperlink">
-    <w:name w:val="FollowedHyperlink"/>
-    <w:uiPriority w:val="99"/>
-    <w:semiHidden/>
-    <w:unhideWhenUsed/>
-    <w:rsid w:val="00B50317"/>
-    <w:rPr>
-      <w:color w:val="954F72"/>
-      <w:u w:val="single"/>
-    </w:rPr>
-  </w:style>
-  <w:style w:type="paragraph" w:styleId="Header">
-    <w:name w:val="header"/>
-    <w:basedOn w:val="Normal"/>
-    <w:link w:val="HeaderChar"/>
-    <w:uiPriority w:val="99"/>
-    <w:unhideWhenUsed/>
-    <w:rsid w:val="00A36899"/>
-    <w:pPr>
-      <w:tabs>
-        <w:tab w:val="center" w:pos="4513"/>
-        <w:tab w:val="right" w:pos="9026"/>
-      </w:tabs>
-      <w:spacing w:before="0" w:after="0" w:line="240" w:lineRule="auto"/>
-    </w:pPr>
-  </w:style>
-  <w:style w:type="character" w:customStyle="1" w:styleId="HeaderChar">
-    <w:name w:val="Header Char"/>
-    <w:basedOn w:val="DefaultParagraphFont"/>
-    <w:link w:val="Header"/>
-    <w:uiPriority w:val="99"/>
-    <w:rsid w:val="00A36899"/>
-  </w:style>
-  <w:style w:type="paragraph" w:styleId="Footer">
-    <w:name w:val="footer"/>
-    <w:basedOn w:val="Normal"/>
-    <w:link w:val="FooterChar"/>
-    <w:uiPriority w:val="99"/>
-    <w:unhideWhenUsed/>
-    <w:rsid w:val="00A36899"/>
-    <w:pPr>
-      <w:tabs>
-        <w:tab w:val="center" w:pos="4513"/>
-        <w:tab w:val="right" w:pos="9026"/>
-      </w:tabs>
-      <w:spacing w:before="0" w:after="0" w:line="240" w:lineRule="auto"/>
-    </w:pPr>
-  </w:style>
-  <w:style w:type="character" w:customStyle="1" w:styleId="FooterChar">
-    <w:name w:val="Footer Char"/>
-    <w:basedOn w:val="DefaultParagraphFont"/>
-    <w:link w:val="Footer"/>
-    <w:uiPriority w:val="99"/>
-    <w:rsid w:val="00A36899"/>
-  </w:style>
-  <w:style w:type="table" w:customStyle="1" w:styleId="TableGrid1">
-    <w:name w:val="Table Grid1"/>
-    <w:basedOn w:val="TableNormal"/>
-    <w:next w:val="TableGrid"/>
-    <w:uiPriority w:val="39"/>
-    <w:rsid w:val="00326A91"/>
-    <w:rPr>
-      <w:rFonts w:asciiTheme="minorHAnsi" w:eastAsiaTheme="minorHAnsi" w:hAnsiTheme="minorHAnsi" w:cstheme="minorBidi"/>
-      <w:sz w:val="22"/>
-      <w:szCs w:val="22"/>
-      <w:lang w:val="en-US" w:eastAsia="en-US"/>
-    </w:rPr>
-    <w:tblPr>
-      <w:tblInd w:w="0" w:type="dxa"/>
-      <w:tblBorders>
-        <w:top w:val="single" w:sz="4" w:space="0" w:color="auto"/>
-        <w:left w:val="single" w:sz="4" w:space="0" w:color="auto"/>
-        <w:bottom w:val="single" w:sz="4" w:space="0" w:color="auto"/>
-        <w:right w:val="single" w:sz="4" w:space="0" w:color="auto"/>
-        <w:insideH w:val="single" w:sz="4" w:space="0" w:color="auto"/>
-        <w:insideV w:val="single" w:sz="4" w:space="0" w:color="auto"/>
-      </w:tblBorders>
-      <w:tblCellMar>
-        <w:top w:w="0" w:type="dxa"/>
-        <w:left w:w="108" w:type="dxa"/>
-        <w:bottom w:w="0" w:type="dxa"/>
-        <w:right w:w="108" w:type="dxa"/>
-      </w:tblCellMar>
     </w:tblPr>
   </w:style>
 </w:styles>
@@ -13186,7 +12646,7 @@
   <a:extraClrSchemeLst/>
   <a:extLst>
     <a:ext uri="{05A4C25C-085E-4340-85A3-A5531E510DB2}">
-      <thm15:themeFamily xmlns="" xmlns:thm15="http://schemas.microsoft.com/office/thememl/2012/main" name="Office Theme" id="{62F939B6-93AF-4DB8-9C6B-D6C7DFDC589F}" vid="{4A3C46E8-61CC-4603-A589-7422A47A8E4A}"/>
+      <thm15:themeFamily xmlns:thm15="http://schemas.microsoft.com/office/thememl/2012/main" name="Office Theme" id="{62F939B6-93AF-4DB8-9C6B-D6C7DFDC589F}" vid="{4A3C46E8-61CC-4603-A589-7422A47A8E4A}"/>
     </a:ext>
   </a:extLst>
 </a:theme>
@@ -13197,7 +12657,7 @@
 </file>
 
 <file path=customXml/itemProps1.xml><?xml version="1.0" encoding="utf-8"?>
-<ds:datastoreItem xmlns:ds="http://schemas.openxmlformats.org/officeDocument/2006/customXml" ds:itemID="{465A1E4B-A2E2-614B-BD6C-0B5A0F73287E}">
+<ds:datastoreItem xmlns:ds="http://schemas.openxmlformats.org/officeDocument/2006/customXml" ds:itemID="{2B1E3DB0-70A8-4283-8B98-921C30DFF3FA}">
   <ds:schemaRefs>
     <ds:schemaRef ds:uri="http://schemas.openxmlformats.org/officeDocument/2006/bibliography"/>
   </ds:schemaRefs>

</xml_diff>